<commit_message>
Terminare documentatie pentru functionalitatile 1,2,3
</commit_message>
<xml_diff>
--- a/Documetație.docx
+++ b/Documetație.docx
@@ -24,7 +24,21 @@
           <w:sz w:val="28"/>
           <w:szCs w:val="28"/>
         </w:rPr>
-        <w:t>Problema 1 Numere:</w:t>
+        <w:t>Problema 1 Numere</w:t>
+      </w:r>
+      <w:r>
+        <w:rPr>
+          <w:sz w:val="28"/>
+          <w:szCs w:val="28"/>
+        </w:rPr>
+        <w:t xml:space="preserve"> complexe</w:t>
+      </w:r>
+      <w:r>
+        <w:rPr>
+          <w:sz w:val="28"/>
+          <w:szCs w:val="28"/>
+        </w:rPr>
+        <w:t>:</w:t>
       </w:r>
     </w:p>
     <w:p>
@@ -612,21 +626,7 @@
           <w:sz w:val="28"/>
           <w:szCs w:val="28"/>
         </w:rPr>
-        <w:t>terminare funcționalitățile 1,2,3</w:t>
-      </w:r>
-      <w:r>
-        <w:rPr>
-          <w:sz w:val="28"/>
-          <w:szCs w:val="28"/>
-        </w:rPr>
-        <w:t>(varianta procedurală)</w:t>
-      </w:r>
-      <w:r>
-        <w:rPr>
-          <w:sz w:val="28"/>
-          <w:szCs w:val="28"/>
-        </w:rPr>
-        <w:t xml:space="preserve"> + documentație </w:t>
+        <w:t xml:space="preserve">terminare funcționalitățile 1,2,3(varianta procedurală) + documentație </w:t>
       </w:r>
     </w:p>
     <w:p>
@@ -690,7 +690,6 @@
         <w:rPr>
           <w:sz w:val="28"/>
           <w:szCs w:val="28"/>
-          <w:lang w:val="en-US"/>
         </w:rPr>
       </w:pPr>
       <w:r>
@@ -708,6 +707,2785 @@
         <w:tab/>
         <w:t>optimizări extra pentru posibile probleme</w:t>
       </w:r>
+    </w:p>
+    <w:p>
+      <w:pPr>
+        <w:rPr>
+          <w:sz w:val="28"/>
+          <w:szCs w:val="28"/>
+        </w:rPr>
+      </w:pPr>
+      <w:r>
+        <w:rPr>
+          <w:sz w:val="28"/>
+          <w:szCs w:val="28"/>
+        </w:rPr>
+        <w:t>Notă: Toate numere complexe vor fi stocate intr-o listă numită numere_complexe, inițial vidă, declarată la începutul programului</w:t>
+      </w:r>
+    </w:p>
+    <w:p>
+      <w:pPr>
+        <w:rPr>
+          <w:sz w:val="28"/>
+          <w:szCs w:val="28"/>
+        </w:rPr>
+      </w:pPr>
+    </w:p>
+    <w:p>
+      <w:pPr>
+        <w:rPr>
+          <w:sz w:val="28"/>
+          <w:szCs w:val="28"/>
+        </w:rPr>
+      </w:pPr>
+      <w:r>
+        <w:rPr>
+          <w:sz w:val="28"/>
+          <w:szCs w:val="28"/>
+        </w:rPr>
+        <w:t>Funcții folosite general</w:t>
+      </w:r>
+    </w:p>
+    <w:tbl>
+      <w:tblPr>
+        <w:tblStyle w:val="TableGrid"/>
+        <w:tblW w:w="0" w:type="auto"/>
+        <w:tblLook w:val="04A0" w:firstRow="1" w:lastRow="0" w:firstColumn="1" w:lastColumn="0" w:noHBand="0" w:noVBand="1"/>
+      </w:tblPr>
+      <w:tblGrid>
+        <w:gridCol w:w="4675"/>
+        <w:gridCol w:w="4675"/>
+      </w:tblGrid>
+      <w:tr>
+        <w:tc>
+          <w:tcPr>
+            <w:tcW w:w="4675" w:type="dxa"/>
+          </w:tcPr>
+          <w:p>
+            <w:pPr>
+              <w:jc w:val="center"/>
+              <w:rPr>
+                <w:sz w:val="28"/>
+                <w:szCs w:val="28"/>
+              </w:rPr>
+            </w:pPr>
+            <w:r>
+              <w:rPr>
+                <w:sz w:val="28"/>
+                <w:szCs w:val="28"/>
+              </w:rPr>
+              <w:t>Denumire</w:t>
+            </w:r>
+          </w:p>
+        </w:tc>
+        <w:tc>
+          <w:tcPr>
+            <w:tcW w:w="4675" w:type="dxa"/>
+          </w:tcPr>
+          <w:p>
+            <w:pPr>
+              <w:jc w:val="center"/>
+              <w:rPr>
+                <w:sz w:val="28"/>
+                <w:szCs w:val="28"/>
+              </w:rPr>
+            </w:pPr>
+            <w:r>
+              <w:rPr>
+                <w:sz w:val="28"/>
+                <w:szCs w:val="28"/>
+              </w:rPr>
+              <w:t>Scop</w:t>
+            </w:r>
+          </w:p>
+        </w:tc>
+      </w:tr>
+      <w:tr>
+        <w:tc>
+          <w:tcPr>
+            <w:tcW w:w="4675" w:type="dxa"/>
+          </w:tcPr>
+          <w:p>
+            <w:pPr>
+              <w:rPr>
+                <w:sz w:val="28"/>
+                <w:szCs w:val="28"/>
+              </w:rPr>
+            </w:pPr>
+            <w:r>
+              <w:rPr>
+                <w:sz w:val="28"/>
+                <w:szCs w:val="28"/>
+              </w:rPr>
+              <w:t>alegere_optiune()</w:t>
+            </w:r>
+          </w:p>
+        </w:tc>
+        <w:tc>
+          <w:tcPr>
+            <w:tcW w:w="4675" w:type="dxa"/>
+          </w:tcPr>
+          <w:p>
+            <w:pPr>
+              <w:rPr>
+                <w:sz w:val="28"/>
+                <w:szCs w:val="28"/>
+              </w:rPr>
+            </w:pPr>
+            <w:r>
+              <w:rPr>
+                <w:sz w:val="28"/>
+                <w:szCs w:val="28"/>
+              </w:rPr>
+              <w:t>Folosit pentru a nagiva interfata</w:t>
+            </w:r>
+          </w:p>
+        </w:tc>
+      </w:tr>
+      <w:tr>
+        <w:tc>
+          <w:tcPr>
+            <w:tcW w:w="4675" w:type="dxa"/>
+          </w:tcPr>
+          <w:p>
+            <w:pPr>
+              <w:rPr>
+                <w:sz w:val="28"/>
+                <w:szCs w:val="28"/>
+              </w:rPr>
+            </w:pPr>
+            <w:r>
+              <w:rPr>
+                <w:sz w:val="28"/>
+                <w:szCs w:val="28"/>
+              </w:rPr>
+              <w:t>citire_nr_complex()</w:t>
+            </w:r>
+          </w:p>
+        </w:tc>
+        <w:tc>
+          <w:tcPr>
+            <w:tcW w:w="4675" w:type="dxa"/>
+          </w:tcPr>
+          <w:p>
+            <w:pPr>
+              <w:rPr>
+                <w:sz w:val="28"/>
+                <w:szCs w:val="28"/>
+              </w:rPr>
+            </w:pPr>
+            <w:r>
+              <w:rPr>
+                <w:sz w:val="28"/>
+                <w:szCs w:val="28"/>
+              </w:rPr>
+              <w:t>Folosit pentru citirea unui numar complex de la tastura</w:t>
+            </w:r>
+          </w:p>
+        </w:tc>
+      </w:tr>
+      <w:tr>
+        <w:tc>
+          <w:tcPr>
+            <w:tcW w:w="4675" w:type="dxa"/>
+          </w:tcPr>
+          <w:p>
+            <w:pPr>
+              <w:rPr>
+                <w:sz w:val="28"/>
+                <w:szCs w:val="28"/>
+              </w:rPr>
+            </w:pPr>
+            <w:r>
+              <w:rPr>
+                <w:sz w:val="28"/>
+                <w:szCs w:val="28"/>
+              </w:rPr>
+              <w:t>citire_index()</w:t>
+            </w:r>
+          </w:p>
+        </w:tc>
+        <w:tc>
+          <w:tcPr>
+            <w:tcW w:w="4675" w:type="dxa"/>
+          </w:tcPr>
+          <w:p>
+            <w:pPr>
+              <w:rPr>
+                <w:sz w:val="28"/>
+                <w:szCs w:val="28"/>
+              </w:rPr>
+            </w:pPr>
+            <w:r>
+              <w:rPr>
+                <w:sz w:val="28"/>
+                <w:szCs w:val="28"/>
+              </w:rPr>
+              <w:t>Folosit pentru a putea accesa secvente sau anumite pozitii dintr-un sir</w:t>
+            </w:r>
+          </w:p>
+        </w:tc>
+      </w:tr>
+    </w:tbl>
+    <w:p>
+      <w:pPr>
+        <w:rPr>
+          <w:sz w:val="28"/>
+          <w:szCs w:val="28"/>
+        </w:rPr>
+      </w:pPr>
+    </w:p>
+    <w:p>
+      <w:pPr>
+        <w:rPr>
+          <w:sz w:val="28"/>
+          <w:szCs w:val="28"/>
+        </w:rPr>
+      </w:pPr>
+    </w:p>
+    <w:p>
+      <w:pPr>
+        <w:pStyle w:val="ListParagraph"/>
+        <w:numPr>
+          <w:ilvl w:val="0"/>
+          <w:numId w:val="4"/>
+        </w:numPr>
+        <w:rPr>
+          <w:b/>
+          <w:bCs/>
+          <w:sz w:val="28"/>
+          <w:szCs w:val="28"/>
+        </w:rPr>
+      </w:pPr>
+      <w:r>
+        <w:rPr>
+          <w:b/>
+          <w:bCs/>
+          <w:sz w:val="28"/>
+          <w:szCs w:val="28"/>
+        </w:rPr>
+        <w:t>Adaugă număr în listă:</w:t>
+      </w:r>
+    </w:p>
+    <w:p>
+      <w:pPr>
+        <w:pStyle w:val="ListParagraph"/>
+        <w:jc w:val="center"/>
+        <w:rPr>
+          <w:sz w:val="28"/>
+          <w:szCs w:val="28"/>
+        </w:rPr>
+      </w:pPr>
+      <w:r>
+        <w:rPr>
+          <w:sz w:val="28"/>
+          <w:szCs w:val="28"/>
+        </w:rPr>
+        <w:t xml:space="preserve">Funcții </w:t>
+      </w:r>
+    </w:p>
+    <w:p>
+      <w:pPr>
+        <w:rPr>
+          <w:sz w:val="28"/>
+          <w:szCs w:val="28"/>
+        </w:rPr>
+      </w:pPr>
+      <w:r>
+        <w:rPr>
+          <w:sz w:val="28"/>
+          <w:szCs w:val="28"/>
+        </w:rPr>
+        <w:tab/>
+      </w:r>
+    </w:p>
+    <w:tbl>
+      <w:tblPr>
+        <w:tblStyle w:val="TableGrid"/>
+        <w:tblW w:w="0" w:type="auto"/>
+        <w:tblLook w:val="04A0" w:firstRow="1" w:lastRow="0" w:firstColumn="1" w:lastColumn="0" w:noHBand="0" w:noVBand="1"/>
+      </w:tblPr>
+      <w:tblGrid>
+        <w:gridCol w:w="4675"/>
+        <w:gridCol w:w="4675"/>
+      </w:tblGrid>
+      <w:tr>
+        <w:tc>
+          <w:tcPr>
+            <w:tcW w:w="4675" w:type="dxa"/>
+          </w:tcPr>
+          <w:p>
+            <w:pPr>
+              <w:jc w:val="center"/>
+              <w:rPr>
+                <w:sz w:val="28"/>
+                <w:szCs w:val="28"/>
+              </w:rPr>
+            </w:pPr>
+            <w:r>
+              <w:rPr>
+                <w:sz w:val="28"/>
+                <w:szCs w:val="28"/>
+              </w:rPr>
+              <w:t>Denumire</w:t>
+            </w:r>
+          </w:p>
+        </w:tc>
+        <w:tc>
+          <w:tcPr>
+            <w:tcW w:w="4675" w:type="dxa"/>
+          </w:tcPr>
+          <w:p>
+            <w:pPr>
+              <w:jc w:val="center"/>
+              <w:rPr>
+                <w:sz w:val="28"/>
+                <w:szCs w:val="28"/>
+              </w:rPr>
+            </w:pPr>
+            <w:r>
+              <w:rPr>
+                <w:sz w:val="28"/>
+                <w:szCs w:val="28"/>
+              </w:rPr>
+              <w:t>Descriere</w:t>
+            </w:r>
+          </w:p>
+        </w:tc>
+      </w:tr>
+      <w:tr>
+        <w:tc>
+          <w:tcPr>
+            <w:tcW w:w="4675" w:type="dxa"/>
+          </w:tcPr>
+          <w:p>
+            <w:pPr>
+              <w:rPr>
+                <w:sz w:val="28"/>
+                <w:szCs w:val="28"/>
+              </w:rPr>
+            </w:pPr>
+            <w:r>
+              <w:rPr>
+                <w:sz w:val="28"/>
+                <w:szCs w:val="28"/>
+              </w:rPr>
+              <w:t>add_la_final(real, imag, lista)</w:t>
+            </w:r>
+          </w:p>
+        </w:tc>
+        <w:tc>
+          <w:tcPr>
+            <w:tcW w:w="4675" w:type="dxa"/>
+          </w:tcPr>
+          <w:p>
+            <w:pPr>
+              <w:rPr>
+                <w:sz w:val="28"/>
+                <w:szCs w:val="28"/>
+              </w:rPr>
+            </w:pPr>
+            <w:r>
+              <w:rPr>
+                <w:sz w:val="28"/>
+                <w:szCs w:val="28"/>
+              </w:rPr>
+              <w:t>Adauga la finalul listei date prin parametru un numar complex format din parametrii real si imag</w:t>
+            </w:r>
+          </w:p>
+        </w:tc>
+      </w:tr>
+      <w:tr>
+        <w:tc>
+          <w:tcPr>
+            <w:tcW w:w="4675" w:type="dxa"/>
+          </w:tcPr>
+          <w:p>
+            <w:pPr>
+              <w:rPr>
+                <w:sz w:val="28"/>
+                <w:szCs w:val="28"/>
+              </w:rPr>
+            </w:pPr>
+            <w:r>
+              <w:rPr>
+                <w:sz w:val="28"/>
+                <w:szCs w:val="28"/>
+              </w:rPr>
+              <w:t>add_cu_index(real, imag, index, lista)</w:t>
+            </w:r>
+          </w:p>
+        </w:tc>
+        <w:tc>
+          <w:tcPr>
+            <w:tcW w:w="4675" w:type="dxa"/>
+          </w:tcPr>
+          <w:p>
+            <w:pPr>
+              <w:rPr>
+                <w:sz w:val="28"/>
+                <w:szCs w:val="28"/>
+              </w:rPr>
+            </w:pPr>
+            <w:r>
+              <w:rPr>
+                <w:sz w:val="28"/>
+                <w:szCs w:val="28"/>
+              </w:rPr>
+              <w:t>Inserează</w:t>
+            </w:r>
+            <w:r>
+              <w:rPr>
+                <w:sz w:val="28"/>
+                <w:szCs w:val="28"/>
+              </w:rPr>
+              <w:t xml:space="preserve"> </w:t>
+            </w:r>
+            <w:r>
+              <w:rPr>
+                <w:sz w:val="28"/>
+                <w:szCs w:val="28"/>
+              </w:rPr>
+              <w:t>pe</w:t>
+            </w:r>
+            <w:r>
+              <w:rPr>
+                <w:sz w:val="28"/>
+                <w:szCs w:val="28"/>
+              </w:rPr>
+              <w:t xml:space="preserve"> pozitie data prin parametrul index in lista data prin parametru un numar complex format din parametrii real si imag</w:t>
+            </w:r>
+          </w:p>
+        </w:tc>
+      </w:tr>
+    </w:tbl>
+    <w:p>
+      <w:pPr>
+        <w:rPr>
+          <w:sz w:val="28"/>
+          <w:szCs w:val="28"/>
+        </w:rPr>
+      </w:pPr>
+    </w:p>
+    <w:p>
+      <w:pPr>
+        <w:rPr>
+          <w:sz w:val="28"/>
+          <w:szCs w:val="28"/>
+        </w:rPr>
+      </w:pPr>
+    </w:p>
+    <w:p>
+      <w:pPr>
+        <w:rPr>
+          <w:sz w:val="28"/>
+          <w:szCs w:val="28"/>
+        </w:rPr>
+      </w:pPr>
+      <w:r>
+        <w:rPr>
+          <w:sz w:val="28"/>
+          <w:szCs w:val="28"/>
+        </w:rPr>
+        <w:lastRenderedPageBreak/>
+        <w:t xml:space="preserve">Scenariu </w:t>
+      </w:r>
+      <w:r>
+        <w:rPr>
+          <w:sz w:val="28"/>
+          <w:szCs w:val="28"/>
+        </w:rPr>
+        <w:t xml:space="preserve">de rulare pentru </w:t>
+      </w:r>
+      <w:r>
+        <w:rPr>
+          <w:sz w:val="28"/>
+          <w:szCs w:val="28"/>
+        </w:rPr>
+        <w:t>adăugare</w:t>
+      </w:r>
+      <w:r>
+        <w:rPr>
+          <w:sz w:val="28"/>
+          <w:szCs w:val="28"/>
+        </w:rPr>
+        <w:t>a</w:t>
+      </w:r>
+      <w:r>
+        <w:rPr>
+          <w:sz w:val="28"/>
+          <w:szCs w:val="28"/>
+        </w:rPr>
+        <w:t xml:space="preserve"> numărul</w:t>
+      </w:r>
+      <w:r>
+        <w:rPr>
+          <w:sz w:val="28"/>
+          <w:szCs w:val="28"/>
+        </w:rPr>
+        <w:t>ui</w:t>
+      </w:r>
+      <w:r>
+        <w:rPr>
+          <w:sz w:val="28"/>
+          <w:szCs w:val="28"/>
+        </w:rPr>
+        <w:t xml:space="preserve"> 13+14</w:t>
+      </w:r>
+      <w:r>
+        <w:rPr>
+          <w:sz w:val="28"/>
+          <w:szCs w:val="28"/>
+        </w:rPr>
+        <w:t>i</w:t>
+      </w:r>
+      <w:r>
+        <w:rPr>
+          <w:sz w:val="28"/>
+          <w:szCs w:val="28"/>
+        </w:rPr>
+        <w:t xml:space="preserve"> la finalul listei:</w:t>
+      </w:r>
+    </w:p>
+    <w:p>
+      <w:pPr>
+        <w:pStyle w:val="ListParagraph"/>
+        <w:numPr>
+          <w:ilvl w:val="0"/>
+          <w:numId w:val="5"/>
+        </w:numPr>
+        <w:rPr>
+          <w:sz w:val="28"/>
+          <w:szCs w:val="28"/>
+        </w:rPr>
+      </w:pPr>
+      <w:r>
+        <w:rPr>
+          <w:sz w:val="28"/>
+          <w:szCs w:val="28"/>
+        </w:rPr>
+        <w:t>Afisare meniu principal</w:t>
+      </w:r>
+    </w:p>
+    <w:p>
+      <w:pPr>
+        <w:pStyle w:val="ListParagraph"/>
+        <w:numPr>
+          <w:ilvl w:val="0"/>
+          <w:numId w:val="5"/>
+        </w:numPr>
+        <w:rPr>
+          <w:sz w:val="28"/>
+          <w:szCs w:val="28"/>
+        </w:rPr>
+      </w:pPr>
+      <w:r>
+        <w:rPr>
+          <w:sz w:val="28"/>
+          <w:szCs w:val="28"/>
+        </w:rPr>
+        <w:t>p = 1 (user input</w:t>
+      </w:r>
+      <w:r>
+        <w:rPr>
+          <w:sz w:val="28"/>
+          <w:szCs w:val="28"/>
+        </w:rPr>
+        <w:t xml:space="preserve"> prin alegere_optiune() )</w:t>
+      </w:r>
+    </w:p>
+    <w:p>
+      <w:pPr>
+        <w:pStyle w:val="ListParagraph"/>
+        <w:numPr>
+          <w:ilvl w:val="0"/>
+          <w:numId w:val="5"/>
+        </w:numPr>
+        <w:rPr>
+          <w:sz w:val="28"/>
+          <w:szCs w:val="28"/>
+        </w:rPr>
+      </w:pPr>
+      <w:r>
+        <w:rPr>
+          <w:sz w:val="28"/>
+          <w:szCs w:val="28"/>
+        </w:rPr>
+        <w:t>afisare meniu functionalitate 1</w:t>
+      </w:r>
+    </w:p>
+    <w:p>
+      <w:pPr>
+        <w:pStyle w:val="ListParagraph"/>
+        <w:numPr>
+          <w:ilvl w:val="0"/>
+          <w:numId w:val="5"/>
+        </w:numPr>
+        <w:rPr>
+          <w:sz w:val="28"/>
+          <w:szCs w:val="28"/>
+        </w:rPr>
+      </w:pPr>
+      <w:r>
+        <w:rPr>
+          <w:sz w:val="28"/>
+          <w:szCs w:val="28"/>
+        </w:rPr>
+        <w:t>p  = 1(user input</w:t>
+      </w:r>
+      <w:r>
+        <w:rPr>
+          <w:sz w:val="28"/>
+          <w:szCs w:val="28"/>
+        </w:rPr>
+        <w:t xml:space="preserve"> prin alegere_optiune() )</w:t>
+      </w:r>
+    </w:p>
+    <w:p>
+      <w:pPr>
+        <w:pStyle w:val="ListParagraph"/>
+        <w:numPr>
+          <w:ilvl w:val="0"/>
+          <w:numId w:val="5"/>
+        </w:numPr>
+        <w:rPr>
+          <w:sz w:val="28"/>
+          <w:szCs w:val="28"/>
+        </w:rPr>
+      </w:pPr>
+      <w:r>
+        <w:rPr>
+          <w:sz w:val="28"/>
+          <w:szCs w:val="28"/>
+        </w:rPr>
+        <w:t>apelare</w:t>
+      </w:r>
+      <w:r>
+        <w:rPr>
+          <w:sz w:val="28"/>
+          <w:szCs w:val="28"/>
+        </w:rPr>
+        <w:t xml:space="preserve"> citire_nr_complex()</w:t>
+      </w:r>
+    </w:p>
+    <w:p>
+      <w:pPr>
+        <w:pStyle w:val="ListParagraph"/>
+        <w:numPr>
+          <w:ilvl w:val="0"/>
+          <w:numId w:val="5"/>
+        </w:numPr>
+        <w:rPr>
+          <w:sz w:val="28"/>
+          <w:szCs w:val="28"/>
+        </w:rPr>
+      </w:pPr>
+      <w:r>
+        <w:rPr>
+          <w:sz w:val="28"/>
+          <w:szCs w:val="28"/>
+        </w:rPr>
+        <w:t>input_tuple = (13,14) din citire_nr_complex()</w:t>
+      </w:r>
+    </w:p>
+    <w:p>
+      <w:pPr>
+        <w:pStyle w:val="ListParagraph"/>
+        <w:numPr>
+          <w:ilvl w:val="0"/>
+          <w:numId w:val="5"/>
+        </w:numPr>
+        <w:rPr>
+          <w:sz w:val="28"/>
+          <w:szCs w:val="28"/>
+        </w:rPr>
+      </w:pPr>
+      <w:r>
+        <w:rPr>
+          <w:sz w:val="28"/>
+          <w:szCs w:val="28"/>
+        </w:rPr>
+        <w:t>apelare add_la_final(input_tuple[0], input_tuple[1], numere_complexe)</w:t>
+      </w:r>
+    </w:p>
+    <w:p>
+      <w:pPr>
+        <w:pStyle w:val="ListParagraph"/>
+        <w:numPr>
+          <w:ilvl w:val="0"/>
+          <w:numId w:val="5"/>
+        </w:numPr>
+        <w:rPr>
+          <w:sz w:val="28"/>
+          <w:szCs w:val="28"/>
+        </w:rPr>
+      </w:pPr>
+      <w:r>
+        <w:rPr>
+          <w:sz w:val="28"/>
+          <w:szCs w:val="28"/>
+        </w:rPr>
+        <w:t>la finalul listei numere_complexe va fi adaugat numarul (13+14</w:t>
+      </w:r>
+      <w:r>
+        <w:rPr>
+          <w:sz w:val="28"/>
+          <w:szCs w:val="28"/>
+        </w:rPr>
+        <w:t>i</w:t>
+      </w:r>
+      <w:r>
+        <w:rPr>
+          <w:sz w:val="28"/>
+          <w:szCs w:val="28"/>
+        </w:rPr>
+        <w:t>)</w:t>
+      </w:r>
+    </w:p>
+    <w:p>
+      <w:pPr>
+        <w:rPr>
+          <w:sz w:val="28"/>
+          <w:szCs w:val="28"/>
+        </w:rPr>
+      </w:pPr>
+    </w:p>
+    <w:p>
+      <w:pPr>
+        <w:rPr>
+          <w:sz w:val="28"/>
+          <w:szCs w:val="28"/>
+        </w:rPr>
+      </w:pPr>
+      <w:r>
+        <w:rPr>
+          <w:sz w:val="28"/>
+          <w:szCs w:val="28"/>
+        </w:rPr>
+        <w:t>Scenariu de rulare pentru adăugarea numărului 13+14i pe poziția 3</w:t>
+      </w:r>
+      <w:r>
+        <w:rPr>
+          <w:sz w:val="28"/>
+          <w:szCs w:val="28"/>
+        </w:rPr>
+        <w:t>:</w:t>
+      </w:r>
+    </w:p>
+    <w:p>
+      <w:pPr>
+        <w:pStyle w:val="ListParagraph"/>
+        <w:numPr>
+          <w:ilvl w:val="0"/>
+          <w:numId w:val="5"/>
+        </w:numPr>
+        <w:rPr>
+          <w:sz w:val="28"/>
+          <w:szCs w:val="28"/>
+        </w:rPr>
+      </w:pPr>
+      <w:r>
+        <w:rPr>
+          <w:sz w:val="28"/>
+          <w:szCs w:val="28"/>
+        </w:rPr>
+        <w:t>Afisare meniu principal</w:t>
+      </w:r>
+    </w:p>
+    <w:p>
+      <w:pPr>
+        <w:pStyle w:val="ListParagraph"/>
+        <w:numPr>
+          <w:ilvl w:val="0"/>
+          <w:numId w:val="5"/>
+        </w:numPr>
+        <w:rPr>
+          <w:sz w:val="28"/>
+          <w:szCs w:val="28"/>
+        </w:rPr>
+      </w:pPr>
+      <w:r>
+        <w:rPr>
+          <w:sz w:val="28"/>
+          <w:szCs w:val="28"/>
+        </w:rPr>
+        <w:t>p = 1 (user input prin alegere_optiune() )</w:t>
+      </w:r>
+    </w:p>
+    <w:p>
+      <w:pPr>
+        <w:pStyle w:val="ListParagraph"/>
+        <w:numPr>
+          <w:ilvl w:val="0"/>
+          <w:numId w:val="5"/>
+        </w:numPr>
+        <w:rPr>
+          <w:sz w:val="28"/>
+          <w:szCs w:val="28"/>
+        </w:rPr>
+      </w:pPr>
+      <w:r>
+        <w:rPr>
+          <w:sz w:val="28"/>
+          <w:szCs w:val="28"/>
+        </w:rPr>
+        <w:t>afisare meniu functionalitate 1</w:t>
+      </w:r>
+    </w:p>
+    <w:p>
+      <w:pPr>
+        <w:pStyle w:val="ListParagraph"/>
+        <w:numPr>
+          <w:ilvl w:val="0"/>
+          <w:numId w:val="5"/>
+        </w:numPr>
+        <w:rPr>
+          <w:sz w:val="28"/>
+          <w:szCs w:val="28"/>
+        </w:rPr>
+      </w:pPr>
+      <w:r>
+        <w:rPr>
+          <w:sz w:val="28"/>
+          <w:szCs w:val="28"/>
+        </w:rPr>
+        <w:t>p  = 2(user input prin alegere_optiune() )</w:t>
+      </w:r>
+    </w:p>
+    <w:p>
+      <w:pPr>
+        <w:pStyle w:val="ListParagraph"/>
+        <w:numPr>
+          <w:ilvl w:val="0"/>
+          <w:numId w:val="5"/>
+        </w:numPr>
+        <w:rPr>
+          <w:sz w:val="28"/>
+          <w:szCs w:val="28"/>
+        </w:rPr>
+      </w:pPr>
+      <w:r>
+        <w:rPr>
+          <w:sz w:val="28"/>
+          <w:szCs w:val="28"/>
+        </w:rPr>
+        <w:t>index = 3 prin citire_index()</w:t>
+      </w:r>
+    </w:p>
+    <w:p>
+      <w:pPr>
+        <w:pStyle w:val="ListParagraph"/>
+        <w:numPr>
+          <w:ilvl w:val="0"/>
+          <w:numId w:val="5"/>
+        </w:numPr>
+        <w:rPr>
+          <w:sz w:val="28"/>
+          <w:szCs w:val="28"/>
+        </w:rPr>
+      </w:pPr>
+      <w:r>
+        <w:rPr>
+          <w:sz w:val="28"/>
+          <w:szCs w:val="28"/>
+        </w:rPr>
+        <w:t>input_tuple = (13,14) print citire_nr_complex()</w:t>
+      </w:r>
+    </w:p>
+    <w:p>
+      <w:pPr>
+        <w:pStyle w:val="ListParagraph"/>
+        <w:numPr>
+          <w:ilvl w:val="0"/>
+          <w:numId w:val="5"/>
+        </w:numPr>
+        <w:rPr>
+          <w:sz w:val="28"/>
+          <w:szCs w:val="28"/>
+        </w:rPr>
+      </w:pPr>
+      <w:r>
+        <w:rPr>
+          <w:sz w:val="28"/>
+          <w:szCs w:val="28"/>
+        </w:rPr>
+        <w:t>apelare add_cu_index(input_tuple[0], input_tuple[1], index, numere_complexe)</w:t>
+      </w:r>
+    </w:p>
+    <w:p>
+      <w:pPr>
+        <w:pStyle w:val="ListParagraph"/>
+        <w:numPr>
+          <w:ilvl w:val="0"/>
+          <w:numId w:val="5"/>
+        </w:numPr>
+        <w:rPr>
+          <w:sz w:val="28"/>
+          <w:szCs w:val="28"/>
+        </w:rPr>
+      </w:pPr>
+      <w:r>
+        <w:rPr>
+          <w:sz w:val="28"/>
+          <w:szCs w:val="28"/>
+        </w:rPr>
+        <w:t>se insereaza inaintea pozitei 4 (daca exista) numarul complex 13+14i</w:t>
+      </w:r>
+    </w:p>
+    <w:p>
+      <w:pPr>
+        <w:rPr>
+          <w:sz w:val="28"/>
+          <w:szCs w:val="28"/>
+        </w:rPr>
+      </w:pPr>
+    </w:p>
+    <w:p>
+      <w:pPr>
+        <w:pStyle w:val="ListParagraph"/>
+        <w:numPr>
+          <w:ilvl w:val="0"/>
+          <w:numId w:val="4"/>
+        </w:numPr>
+        <w:rPr>
+          <w:b/>
+          <w:bCs/>
+          <w:sz w:val="28"/>
+          <w:szCs w:val="28"/>
+        </w:rPr>
+      </w:pPr>
+      <w:r>
+        <w:rPr>
+          <w:b/>
+          <w:bCs/>
+          <w:sz w:val="28"/>
+          <w:szCs w:val="28"/>
+        </w:rPr>
+        <w:t>Modifică elemente din listă:</w:t>
+      </w:r>
+    </w:p>
+    <w:p>
+      <w:pPr>
+        <w:pStyle w:val="ListParagraph"/>
+        <w:rPr>
+          <w:b/>
+          <w:bCs/>
+          <w:sz w:val="28"/>
+          <w:szCs w:val="28"/>
+        </w:rPr>
+      </w:pPr>
+    </w:p>
+    <w:p>
+      <w:pPr>
+        <w:pStyle w:val="ListParagraph"/>
+        <w:jc w:val="center"/>
+        <w:rPr>
+          <w:sz w:val="28"/>
+          <w:szCs w:val="28"/>
+        </w:rPr>
+      </w:pPr>
+      <w:r>
+        <w:rPr>
+          <w:sz w:val="28"/>
+          <w:szCs w:val="28"/>
+        </w:rPr>
+        <w:t>Funcții utilizate</w:t>
+      </w:r>
+    </w:p>
+    <w:p>
+      <w:pPr>
+        <w:pStyle w:val="ListParagraph"/>
+        <w:jc w:val="center"/>
+        <w:rPr>
+          <w:sz w:val="28"/>
+          <w:szCs w:val="28"/>
+        </w:rPr>
+      </w:pPr>
+    </w:p>
+    <w:tbl>
+      <w:tblPr>
+        <w:tblStyle w:val="TableGrid"/>
+        <w:tblW w:w="0" w:type="auto"/>
+        <w:tblInd w:w="720" w:type="dxa"/>
+        <w:tblLook w:val="04A0" w:firstRow="1" w:lastRow="0" w:firstColumn="1" w:lastColumn="0" w:noHBand="0" w:noVBand="1"/>
+      </w:tblPr>
+      <w:tblGrid>
+        <w:gridCol w:w="4436"/>
+        <w:gridCol w:w="4194"/>
+      </w:tblGrid>
+      <w:tr>
+        <w:tc>
+          <w:tcPr>
+            <w:tcW w:w="4675" w:type="dxa"/>
+          </w:tcPr>
+          <w:p>
+            <w:pPr>
+              <w:pStyle w:val="ListParagraph"/>
+              <w:ind w:left="0"/>
+              <w:jc w:val="center"/>
+              <w:rPr>
+                <w:sz w:val="28"/>
+                <w:szCs w:val="28"/>
+              </w:rPr>
+            </w:pPr>
+            <w:r>
+              <w:rPr>
+                <w:sz w:val="28"/>
+                <w:szCs w:val="28"/>
+              </w:rPr>
+              <w:t>Denumire</w:t>
+            </w:r>
+          </w:p>
+        </w:tc>
+        <w:tc>
+          <w:tcPr>
+            <w:tcW w:w="4675" w:type="dxa"/>
+          </w:tcPr>
+          <w:p>
+            <w:pPr>
+              <w:pStyle w:val="ListParagraph"/>
+              <w:ind w:left="0"/>
+              <w:jc w:val="center"/>
+              <w:rPr>
+                <w:sz w:val="28"/>
+                <w:szCs w:val="28"/>
+              </w:rPr>
+            </w:pPr>
+            <w:r>
+              <w:rPr>
+                <w:sz w:val="28"/>
+                <w:szCs w:val="28"/>
+              </w:rPr>
+              <w:t>Descriere</w:t>
+            </w:r>
+          </w:p>
+        </w:tc>
+      </w:tr>
+      <w:tr>
+        <w:tc>
+          <w:tcPr>
+            <w:tcW w:w="4675" w:type="dxa"/>
+          </w:tcPr>
+          <w:p>
+            <w:pPr>
+              <w:pStyle w:val="ListParagraph"/>
+              <w:ind w:left="0"/>
+              <w:rPr>
+                <w:sz w:val="28"/>
+                <w:szCs w:val="28"/>
+              </w:rPr>
+            </w:pPr>
+            <w:r>
+              <w:rPr>
+                <w:sz w:val="28"/>
+                <w:szCs w:val="28"/>
+              </w:rPr>
+              <w:t>stergere_numar(index, lista)</w:t>
+            </w:r>
+          </w:p>
+        </w:tc>
+        <w:tc>
+          <w:tcPr>
+            <w:tcW w:w="4675" w:type="dxa"/>
+          </w:tcPr>
+          <w:p>
+            <w:pPr>
+              <w:pStyle w:val="ListParagraph"/>
+              <w:ind w:left="0"/>
+              <w:rPr>
+                <w:sz w:val="28"/>
+                <w:szCs w:val="28"/>
+              </w:rPr>
+            </w:pPr>
+            <w:r>
+              <w:rPr>
+                <w:sz w:val="28"/>
+                <w:szCs w:val="28"/>
+              </w:rPr>
+              <w:t>Sterge numarul de pe o pozitie data prin index in lista data; in cazul in care pe pozitia data nu exista un element se ridica o eroare si se afiseaza un mesaj</w:t>
+            </w:r>
+          </w:p>
+        </w:tc>
+      </w:tr>
+      <w:tr>
+        <w:tc>
+          <w:tcPr>
+            <w:tcW w:w="4675" w:type="dxa"/>
+          </w:tcPr>
+          <w:p>
+            <w:pPr>
+              <w:pStyle w:val="ListParagraph"/>
+              <w:ind w:left="0"/>
+              <w:rPr>
+                <w:sz w:val="28"/>
+                <w:szCs w:val="28"/>
+              </w:rPr>
+            </w:pPr>
+            <w:r>
+              <w:rPr>
+                <w:sz w:val="28"/>
+                <w:szCs w:val="28"/>
+              </w:rPr>
+              <w:t>stergere_interval(start, stop, lista)</w:t>
+            </w:r>
+          </w:p>
+        </w:tc>
+        <w:tc>
+          <w:tcPr>
+            <w:tcW w:w="4675" w:type="dxa"/>
+          </w:tcPr>
+          <w:p>
+            <w:pPr>
+              <w:pStyle w:val="ListParagraph"/>
+              <w:ind w:left="0"/>
+              <w:rPr>
+                <w:sz w:val="28"/>
+                <w:szCs w:val="28"/>
+              </w:rPr>
+            </w:pPr>
+            <w:r>
+              <w:rPr>
+                <w:sz w:val="28"/>
+                <w:szCs w:val="28"/>
+              </w:rPr>
+              <w:t>Sterge numere dintr-un intervat dat prin start stop din lista data</w:t>
+            </w:r>
+          </w:p>
+        </w:tc>
+      </w:tr>
+      <w:tr>
+        <w:tc>
+          <w:tcPr>
+            <w:tcW w:w="4675" w:type="dxa"/>
+          </w:tcPr>
+          <w:p>
+            <w:pPr>
+              <w:pStyle w:val="ListParagraph"/>
+              <w:ind w:left="0"/>
+              <w:rPr>
+                <w:sz w:val="28"/>
+                <w:szCs w:val="28"/>
+              </w:rPr>
+            </w:pPr>
+            <w:r>
+              <w:rPr>
+                <w:sz w:val="28"/>
+                <w:szCs w:val="28"/>
+              </w:rPr>
+              <w:lastRenderedPageBreak/>
+              <w:t>inlocuire_numar(inlocuit, inlocuitor, lista)</w:t>
+            </w:r>
+          </w:p>
+        </w:tc>
+        <w:tc>
+          <w:tcPr>
+            <w:tcW w:w="4675" w:type="dxa"/>
+          </w:tcPr>
+          <w:p>
+            <w:pPr>
+              <w:pStyle w:val="ListParagraph"/>
+              <w:ind w:left="0"/>
+              <w:rPr>
+                <w:sz w:val="28"/>
+                <w:szCs w:val="28"/>
+              </w:rPr>
+            </w:pPr>
+            <w:r>
+              <w:rPr>
+                <w:sz w:val="28"/>
+                <w:szCs w:val="28"/>
+              </w:rPr>
+              <w:t>Se inlocuieste fiecare aparitie a numarului inlocui cu numarul inlocuitor in lista data</w:t>
+            </w:r>
+            <w:r>
+              <w:rPr>
+                <w:sz w:val="28"/>
+                <w:szCs w:val="28"/>
+              </w:rPr>
+              <w:t xml:space="preserve"> si returneaza intr-o lista pozitia fiecarei aparitii inlocuitului</w:t>
+            </w:r>
+          </w:p>
+        </w:tc>
+      </w:tr>
+    </w:tbl>
+    <w:p>
+      <w:pPr>
+        <w:pStyle w:val="ListParagraph"/>
+        <w:rPr>
+          <w:sz w:val="28"/>
+          <w:szCs w:val="28"/>
+        </w:rPr>
+      </w:pPr>
+    </w:p>
+    <w:p>
+      <w:pPr>
+        <w:pStyle w:val="ListParagraph"/>
+        <w:rPr>
+          <w:sz w:val="28"/>
+          <w:szCs w:val="28"/>
+        </w:rPr>
+      </w:pPr>
+    </w:p>
+    <w:p>
+      <w:pPr>
+        <w:pStyle w:val="ListParagraph"/>
+        <w:rPr>
+          <w:sz w:val="28"/>
+          <w:szCs w:val="28"/>
+        </w:rPr>
+      </w:pPr>
+      <w:r>
+        <w:rPr>
+          <w:sz w:val="28"/>
+          <w:szCs w:val="28"/>
+        </w:rPr>
+        <w:t>Scenariu rulare pentru stergerea elementului de pe pozitia 2 din lista [(1+2j), (3+4j), (5+6j), (7+8j)]:</w:t>
+      </w:r>
+    </w:p>
+    <w:p>
+      <w:pPr>
+        <w:pStyle w:val="ListParagraph"/>
+        <w:rPr>
+          <w:sz w:val="28"/>
+          <w:szCs w:val="28"/>
+        </w:rPr>
+      </w:pPr>
+    </w:p>
+    <w:p>
+      <w:pPr>
+        <w:pStyle w:val="ListParagraph"/>
+        <w:numPr>
+          <w:ilvl w:val="0"/>
+          <w:numId w:val="5"/>
+        </w:numPr>
+        <w:rPr>
+          <w:sz w:val="28"/>
+          <w:szCs w:val="28"/>
+        </w:rPr>
+      </w:pPr>
+      <w:r>
+        <w:rPr>
+          <w:sz w:val="28"/>
+          <w:szCs w:val="28"/>
+        </w:rPr>
+        <w:t xml:space="preserve"> Apelare main()</w:t>
+      </w:r>
+    </w:p>
+    <w:p>
+      <w:pPr>
+        <w:pStyle w:val="ListParagraph"/>
+        <w:numPr>
+          <w:ilvl w:val="0"/>
+          <w:numId w:val="5"/>
+        </w:numPr>
+        <w:rPr>
+          <w:sz w:val="28"/>
+          <w:szCs w:val="28"/>
+        </w:rPr>
+      </w:pPr>
+      <w:r>
+        <w:rPr>
+          <w:sz w:val="28"/>
+          <w:szCs w:val="28"/>
+        </w:rPr>
+        <w:t>p = 2 prin alegere_optiune()</w:t>
+      </w:r>
+    </w:p>
+    <w:p>
+      <w:pPr>
+        <w:pStyle w:val="ListParagraph"/>
+        <w:numPr>
+          <w:ilvl w:val="0"/>
+          <w:numId w:val="5"/>
+        </w:numPr>
+        <w:rPr>
+          <w:sz w:val="28"/>
+          <w:szCs w:val="28"/>
+        </w:rPr>
+      </w:pPr>
+      <w:r>
+        <w:rPr>
+          <w:sz w:val="28"/>
+          <w:szCs w:val="28"/>
+        </w:rPr>
+        <w:t>p = 1 prin alegere_optiune()</w:t>
+      </w:r>
+    </w:p>
+    <w:p>
+      <w:pPr>
+        <w:pStyle w:val="ListParagraph"/>
+        <w:numPr>
+          <w:ilvl w:val="0"/>
+          <w:numId w:val="5"/>
+        </w:numPr>
+        <w:rPr>
+          <w:sz w:val="28"/>
+          <w:szCs w:val="28"/>
+        </w:rPr>
+      </w:pPr>
+      <w:r>
+        <w:rPr>
+          <w:sz w:val="28"/>
+          <w:szCs w:val="28"/>
+        </w:rPr>
+        <w:t>index = 2 prin citire_index()</w:t>
+      </w:r>
+    </w:p>
+    <w:p>
+      <w:pPr>
+        <w:pStyle w:val="ListParagraph"/>
+        <w:numPr>
+          <w:ilvl w:val="0"/>
+          <w:numId w:val="5"/>
+        </w:numPr>
+        <w:rPr>
+          <w:sz w:val="28"/>
+          <w:szCs w:val="28"/>
+        </w:rPr>
+      </w:pPr>
+      <w:r>
+        <w:rPr>
+          <w:sz w:val="28"/>
+          <w:szCs w:val="28"/>
+        </w:rPr>
+        <w:t>apelare stergere_numar(index, numere_complexe)</w:t>
+      </w:r>
+    </w:p>
+    <w:p>
+      <w:pPr>
+        <w:pStyle w:val="ListParagraph"/>
+        <w:numPr>
+          <w:ilvl w:val="0"/>
+          <w:numId w:val="5"/>
+        </w:numPr>
+        <w:rPr>
+          <w:sz w:val="28"/>
+          <w:szCs w:val="28"/>
+        </w:rPr>
+      </w:pPr>
+      <w:r>
+        <w:rPr>
+          <w:sz w:val="28"/>
+          <w:szCs w:val="28"/>
+        </w:rPr>
+        <w:t>numarul (5+6j) va fi sters de pe pozita 2</w:t>
+      </w:r>
+    </w:p>
+    <w:p>
+      <w:pPr>
+        <w:pStyle w:val="ListParagraph"/>
+        <w:numPr>
+          <w:ilvl w:val="0"/>
+          <w:numId w:val="5"/>
+        </w:numPr>
+        <w:rPr>
+          <w:sz w:val="28"/>
+          <w:szCs w:val="28"/>
+        </w:rPr>
+      </w:pPr>
+      <w:r>
+        <w:rPr>
+          <w:sz w:val="28"/>
+          <w:szCs w:val="28"/>
+        </w:rPr>
+        <w:t>lista finala va fi [(1+2j), (3+4j), (7+8j)]</w:t>
+      </w:r>
+    </w:p>
+    <w:p>
+      <w:pPr>
+        <w:ind w:left="720"/>
+        <w:rPr>
+          <w:sz w:val="28"/>
+          <w:szCs w:val="28"/>
+        </w:rPr>
+      </w:pPr>
+    </w:p>
+    <w:p>
+      <w:pPr>
+        <w:ind w:left="720"/>
+        <w:rPr>
+          <w:sz w:val="28"/>
+          <w:szCs w:val="28"/>
+        </w:rPr>
+      </w:pPr>
+      <w:r>
+        <w:rPr>
+          <w:sz w:val="28"/>
+          <w:szCs w:val="28"/>
+        </w:rPr>
+        <w:t>Scenariu rulare pentru stergerea elementelor din intervalul</w:t>
+      </w:r>
+      <w:r>
+        <w:rPr>
+          <w:sz w:val="28"/>
+          <w:szCs w:val="28"/>
+        </w:rPr>
+        <w:t xml:space="preserve"> [1,3) din lista [(1+2j), (3+4j), (5+6j), (7+8j)]:</w:t>
+      </w:r>
+    </w:p>
+    <w:p>
+      <w:pPr>
+        <w:pStyle w:val="ListParagraph"/>
+        <w:numPr>
+          <w:ilvl w:val="0"/>
+          <w:numId w:val="5"/>
+        </w:numPr>
+        <w:rPr>
+          <w:sz w:val="28"/>
+          <w:szCs w:val="28"/>
+        </w:rPr>
+      </w:pPr>
+      <w:r>
+        <w:rPr>
+          <w:sz w:val="28"/>
+          <w:szCs w:val="28"/>
+        </w:rPr>
+        <w:t>Apelare main()</w:t>
+      </w:r>
+    </w:p>
+    <w:p>
+      <w:pPr>
+        <w:pStyle w:val="ListParagraph"/>
+        <w:numPr>
+          <w:ilvl w:val="0"/>
+          <w:numId w:val="5"/>
+        </w:numPr>
+        <w:rPr>
+          <w:sz w:val="28"/>
+          <w:szCs w:val="28"/>
+        </w:rPr>
+      </w:pPr>
+      <w:r>
+        <w:rPr>
+          <w:sz w:val="28"/>
+          <w:szCs w:val="28"/>
+        </w:rPr>
+        <w:t>p = 2 prin alegere_optiune()</w:t>
+      </w:r>
+    </w:p>
+    <w:p>
+      <w:pPr>
+        <w:pStyle w:val="ListParagraph"/>
+        <w:numPr>
+          <w:ilvl w:val="0"/>
+          <w:numId w:val="5"/>
+        </w:numPr>
+        <w:rPr>
+          <w:sz w:val="28"/>
+          <w:szCs w:val="28"/>
+        </w:rPr>
+      </w:pPr>
+      <w:r>
+        <w:rPr>
+          <w:sz w:val="28"/>
+          <w:szCs w:val="28"/>
+        </w:rPr>
+        <w:t>p = 2 prin alegere_optiune()</w:t>
+      </w:r>
+    </w:p>
+    <w:p>
+      <w:pPr>
+        <w:pStyle w:val="ListParagraph"/>
+        <w:numPr>
+          <w:ilvl w:val="0"/>
+          <w:numId w:val="5"/>
+        </w:numPr>
+        <w:rPr>
+          <w:sz w:val="28"/>
+          <w:szCs w:val="28"/>
+        </w:rPr>
+      </w:pPr>
+      <w:r>
+        <w:rPr>
+          <w:sz w:val="28"/>
+          <w:szCs w:val="28"/>
+        </w:rPr>
+        <w:t>start = 1 prin citire_index()</w:t>
+      </w:r>
+    </w:p>
+    <w:p>
+      <w:pPr>
+        <w:pStyle w:val="ListParagraph"/>
+        <w:numPr>
+          <w:ilvl w:val="0"/>
+          <w:numId w:val="5"/>
+        </w:numPr>
+        <w:rPr>
+          <w:sz w:val="28"/>
+          <w:szCs w:val="28"/>
+        </w:rPr>
+      </w:pPr>
+      <w:r>
+        <w:rPr>
+          <w:sz w:val="28"/>
+          <w:szCs w:val="28"/>
+        </w:rPr>
+        <w:t>stop = 3 prin citire_index()</w:t>
+      </w:r>
+    </w:p>
+    <w:p>
+      <w:pPr>
+        <w:pStyle w:val="ListParagraph"/>
+        <w:numPr>
+          <w:ilvl w:val="0"/>
+          <w:numId w:val="5"/>
+        </w:numPr>
+        <w:rPr>
+          <w:sz w:val="28"/>
+          <w:szCs w:val="28"/>
+        </w:rPr>
+      </w:pPr>
+      <w:r>
+        <w:rPr>
+          <w:sz w:val="28"/>
+          <w:szCs w:val="28"/>
+        </w:rPr>
+        <w:t>apelare stergere_interval(start, stop, numere_complexe)</w:t>
+      </w:r>
+    </w:p>
+    <w:p>
+      <w:pPr>
+        <w:pStyle w:val="ListParagraph"/>
+        <w:numPr>
+          <w:ilvl w:val="0"/>
+          <w:numId w:val="5"/>
+        </w:numPr>
+        <w:rPr>
+          <w:sz w:val="28"/>
+          <w:szCs w:val="28"/>
+        </w:rPr>
+      </w:pPr>
+      <w:r>
+        <w:rPr>
+          <w:sz w:val="28"/>
+          <w:szCs w:val="28"/>
+        </w:rPr>
+        <w:t>numerele (3+4j), (5+6j) vor fi sterse de pe pozitiile 1,2</w:t>
+      </w:r>
+    </w:p>
+    <w:p>
+      <w:pPr>
+        <w:pStyle w:val="ListParagraph"/>
+        <w:numPr>
+          <w:ilvl w:val="0"/>
+          <w:numId w:val="5"/>
+        </w:numPr>
+        <w:rPr>
+          <w:sz w:val="28"/>
+          <w:szCs w:val="28"/>
+        </w:rPr>
+      </w:pPr>
+      <w:r>
+        <w:rPr>
+          <w:sz w:val="28"/>
+          <w:szCs w:val="28"/>
+        </w:rPr>
+        <w:t>lista finala va fi [(1+2j), (7+8j)]</w:t>
+      </w:r>
+    </w:p>
+    <w:p>
+      <w:pPr>
+        <w:ind w:left="720"/>
+        <w:rPr>
+          <w:sz w:val="28"/>
+          <w:szCs w:val="28"/>
+        </w:rPr>
+      </w:pPr>
+    </w:p>
+    <w:p>
+      <w:pPr>
+        <w:ind w:left="720"/>
+        <w:rPr>
+          <w:sz w:val="28"/>
+          <w:szCs w:val="28"/>
+        </w:rPr>
+      </w:pPr>
+    </w:p>
+    <w:p>
+      <w:pPr>
+        <w:ind w:left="720"/>
+        <w:rPr>
+          <w:sz w:val="28"/>
+          <w:szCs w:val="28"/>
+        </w:rPr>
+      </w:pPr>
+      <w:r>
+        <w:rPr>
+          <w:sz w:val="28"/>
+          <w:szCs w:val="28"/>
+        </w:rPr>
+        <w:t>Scenariu de rulare pentru inlocuirea numarului (1+2j) cu (3+4j) din lista [(1+2j), (5+7j), (1+2j), (24+13j), (1+2j)]:</w:t>
+      </w:r>
+    </w:p>
+    <w:p>
+      <w:pPr>
+        <w:pStyle w:val="ListParagraph"/>
+        <w:numPr>
+          <w:ilvl w:val="0"/>
+          <w:numId w:val="5"/>
+        </w:numPr>
+        <w:rPr>
+          <w:sz w:val="28"/>
+          <w:szCs w:val="28"/>
+        </w:rPr>
+      </w:pPr>
+      <w:r>
+        <w:rPr>
+          <w:sz w:val="28"/>
+          <w:szCs w:val="28"/>
+        </w:rPr>
+        <w:lastRenderedPageBreak/>
+        <w:t>Apelare main()</w:t>
+      </w:r>
+    </w:p>
+    <w:p>
+      <w:pPr>
+        <w:pStyle w:val="ListParagraph"/>
+        <w:numPr>
+          <w:ilvl w:val="0"/>
+          <w:numId w:val="5"/>
+        </w:numPr>
+        <w:rPr>
+          <w:sz w:val="28"/>
+          <w:szCs w:val="28"/>
+        </w:rPr>
+      </w:pPr>
+      <w:r>
+        <w:rPr>
+          <w:sz w:val="28"/>
+          <w:szCs w:val="28"/>
+        </w:rPr>
+        <w:t>p = 2 prin alegere_optiune()</w:t>
+      </w:r>
+    </w:p>
+    <w:p>
+      <w:pPr>
+        <w:pStyle w:val="ListParagraph"/>
+        <w:numPr>
+          <w:ilvl w:val="0"/>
+          <w:numId w:val="5"/>
+        </w:numPr>
+        <w:rPr>
+          <w:sz w:val="28"/>
+          <w:szCs w:val="28"/>
+        </w:rPr>
+      </w:pPr>
+      <w:r>
+        <w:rPr>
+          <w:sz w:val="28"/>
+          <w:szCs w:val="28"/>
+        </w:rPr>
+        <w:t>p = 2 prin alegere_optiune()</w:t>
+      </w:r>
+    </w:p>
+    <w:p>
+      <w:pPr>
+        <w:pStyle w:val="ListParagraph"/>
+        <w:numPr>
+          <w:ilvl w:val="0"/>
+          <w:numId w:val="5"/>
+        </w:numPr>
+        <w:rPr>
+          <w:sz w:val="28"/>
+          <w:szCs w:val="28"/>
+        </w:rPr>
+      </w:pPr>
+      <w:r>
+        <w:rPr>
+          <w:sz w:val="28"/>
+          <w:szCs w:val="28"/>
+        </w:rPr>
+        <w:t>inlocuit = (</w:t>
+      </w:r>
+      <w:r>
+        <w:rPr>
+          <w:sz w:val="28"/>
+          <w:szCs w:val="28"/>
+        </w:rPr>
+        <w:t>1+2j</w:t>
+      </w:r>
+      <w:r>
+        <w:rPr>
+          <w:sz w:val="28"/>
+          <w:szCs w:val="28"/>
+        </w:rPr>
+        <w:t>)</w:t>
+      </w:r>
+      <w:r>
+        <w:rPr>
+          <w:sz w:val="28"/>
+          <w:szCs w:val="28"/>
+        </w:rPr>
+        <w:t xml:space="preserve"> prin citire_nr_complex()</w:t>
+      </w:r>
+    </w:p>
+    <w:p>
+      <w:pPr>
+        <w:pStyle w:val="ListParagraph"/>
+        <w:numPr>
+          <w:ilvl w:val="0"/>
+          <w:numId w:val="5"/>
+        </w:numPr>
+        <w:rPr>
+          <w:sz w:val="28"/>
+          <w:szCs w:val="28"/>
+        </w:rPr>
+      </w:pPr>
+      <w:r>
+        <w:rPr>
+          <w:sz w:val="28"/>
+          <w:szCs w:val="28"/>
+        </w:rPr>
+        <w:t>inlocuitor = (3+4j) print citire_nr_complex()</w:t>
+      </w:r>
+    </w:p>
+    <w:p>
+      <w:pPr>
+        <w:pStyle w:val="ListParagraph"/>
+        <w:numPr>
+          <w:ilvl w:val="0"/>
+          <w:numId w:val="5"/>
+        </w:numPr>
+        <w:rPr>
+          <w:sz w:val="28"/>
+          <w:szCs w:val="28"/>
+        </w:rPr>
+      </w:pPr>
+      <w:r>
+        <w:rPr>
+          <w:sz w:val="28"/>
+          <w:szCs w:val="28"/>
+        </w:rPr>
+        <w:t>apelare inlocuire_numar(inlocuit, inlocuitor, numere_complexe)</w:t>
+      </w:r>
+    </w:p>
+    <w:p>
+      <w:pPr>
+        <w:pStyle w:val="ListParagraph"/>
+        <w:numPr>
+          <w:ilvl w:val="0"/>
+          <w:numId w:val="5"/>
+        </w:numPr>
+        <w:rPr>
+          <w:sz w:val="28"/>
+          <w:szCs w:val="28"/>
+        </w:rPr>
+      </w:pPr>
+      <w:r>
+        <w:rPr>
+          <w:sz w:val="28"/>
+          <w:szCs w:val="28"/>
+        </w:rPr>
+        <w:t>i = 0 lista[i]==(1+2j) = &gt; lista[i] = (3+4j) , lista_aux[0] = 0</w:t>
+      </w:r>
+    </w:p>
+    <w:p>
+      <w:pPr>
+        <w:pStyle w:val="ListParagraph"/>
+        <w:numPr>
+          <w:ilvl w:val="0"/>
+          <w:numId w:val="5"/>
+        </w:numPr>
+        <w:rPr>
+          <w:sz w:val="28"/>
+          <w:szCs w:val="28"/>
+        </w:rPr>
+      </w:pPr>
+      <w:r>
+        <w:rPr>
+          <w:sz w:val="28"/>
+          <w:szCs w:val="28"/>
+        </w:rPr>
+        <w:t xml:space="preserve">i = 2 </w:t>
+      </w:r>
+      <w:r>
+        <w:rPr>
+          <w:sz w:val="28"/>
+          <w:szCs w:val="28"/>
+        </w:rPr>
+        <w:t>lista[i]==(1+2j) = &gt; lista[i] = (3+4j) , lista_aux[</w:t>
+      </w:r>
+      <w:r>
+        <w:rPr>
+          <w:sz w:val="28"/>
+          <w:szCs w:val="28"/>
+        </w:rPr>
+        <w:t>1</w:t>
+      </w:r>
+      <w:r>
+        <w:rPr>
+          <w:sz w:val="28"/>
+          <w:szCs w:val="28"/>
+        </w:rPr>
+        <w:t xml:space="preserve">] = </w:t>
+      </w:r>
+      <w:r>
+        <w:rPr>
+          <w:sz w:val="28"/>
+          <w:szCs w:val="28"/>
+        </w:rPr>
+        <w:t>2</w:t>
+      </w:r>
+    </w:p>
+    <w:p>
+      <w:pPr>
+        <w:pStyle w:val="ListParagraph"/>
+        <w:numPr>
+          <w:ilvl w:val="0"/>
+          <w:numId w:val="5"/>
+        </w:numPr>
+        <w:rPr>
+          <w:sz w:val="28"/>
+          <w:szCs w:val="28"/>
+        </w:rPr>
+      </w:pPr>
+      <w:r>
+        <w:rPr>
+          <w:sz w:val="28"/>
+          <w:szCs w:val="28"/>
+        </w:rPr>
+        <w:t xml:space="preserve">i = </w:t>
+      </w:r>
+      <w:r>
+        <w:rPr>
+          <w:sz w:val="28"/>
+          <w:szCs w:val="28"/>
+        </w:rPr>
+        <w:t>4</w:t>
+      </w:r>
+      <w:r>
+        <w:rPr>
+          <w:sz w:val="28"/>
+          <w:szCs w:val="28"/>
+        </w:rPr>
+        <w:t xml:space="preserve"> lista[i]==(1+2j) = &gt; lista[i] = (3+4j) , lista_aux[</w:t>
+      </w:r>
+      <w:r>
+        <w:rPr>
+          <w:sz w:val="28"/>
+          <w:szCs w:val="28"/>
+        </w:rPr>
+        <w:t>2</w:t>
+      </w:r>
+      <w:r>
+        <w:rPr>
+          <w:sz w:val="28"/>
+          <w:szCs w:val="28"/>
+        </w:rPr>
+        <w:t xml:space="preserve">] = </w:t>
+      </w:r>
+      <w:r>
+        <w:rPr>
+          <w:sz w:val="28"/>
+          <w:szCs w:val="28"/>
+        </w:rPr>
+        <w:t>4</w:t>
+      </w:r>
+    </w:p>
+    <w:p>
+      <w:pPr>
+        <w:rPr>
+          <w:b/>
+          <w:bCs/>
+          <w:sz w:val="28"/>
+          <w:szCs w:val="28"/>
+        </w:rPr>
+      </w:pPr>
+      <w:r>
+        <w:rPr>
+          <w:b/>
+          <w:bCs/>
+          <w:sz w:val="28"/>
+          <w:szCs w:val="28"/>
+        </w:rPr>
+        <w:t>3.Căutare numere</w:t>
+      </w:r>
+    </w:p>
+    <w:p>
+      <w:pPr>
+        <w:jc w:val="center"/>
+        <w:rPr>
+          <w:sz w:val="28"/>
+          <w:szCs w:val="28"/>
+        </w:rPr>
+      </w:pPr>
+      <w:r>
+        <w:rPr>
+          <w:sz w:val="28"/>
+          <w:szCs w:val="28"/>
+        </w:rPr>
+        <w:t>Funcții utilizate</w:t>
+      </w:r>
+    </w:p>
+    <w:tbl>
+      <w:tblPr>
+        <w:tblStyle w:val="TableGrid"/>
+        <w:tblW w:w="0" w:type="auto"/>
+        <w:tblLook w:val="04A0" w:firstRow="1" w:lastRow="0" w:firstColumn="1" w:lastColumn="0" w:noHBand="0" w:noVBand="1"/>
+      </w:tblPr>
+      <w:tblGrid>
+        <w:gridCol w:w="4675"/>
+        <w:gridCol w:w="4675"/>
+      </w:tblGrid>
+      <w:tr>
+        <w:tc>
+          <w:tcPr>
+            <w:tcW w:w="4675" w:type="dxa"/>
+          </w:tcPr>
+          <w:p>
+            <w:pPr>
+              <w:jc w:val="center"/>
+              <w:rPr>
+                <w:sz w:val="28"/>
+                <w:szCs w:val="28"/>
+              </w:rPr>
+            </w:pPr>
+            <w:r>
+              <w:rPr>
+                <w:sz w:val="28"/>
+                <w:szCs w:val="28"/>
+              </w:rPr>
+              <w:t>Denumire</w:t>
+            </w:r>
+          </w:p>
+        </w:tc>
+        <w:tc>
+          <w:tcPr>
+            <w:tcW w:w="4675" w:type="dxa"/>
+          </w:tcPr>
+          <w:p>
+            <w:pPr>
+              <w:jc w:val="center"/>
+              <w:rPr>
+                <w:sz w:val="28"/>
+                <w:szCs w:val="28"/>
+              </w:rPr>
+            </w:pPr>
+            <w:r>
+              <w:rPr>
+                <w:sz w:val="28"/>
+                <w:szCs w:val="28"/>
+              </w:rPr>
+              <w:t>Descriere</w:t>
+            </w:r>
+          </w:p>
+        </w:tc>
+      </w:tr>
+      <w:tr>
+        <w:tc>
+          <w:tcPr>
+            <w:tcW w:w="4675" w:type="dxa"/>
+          </w:tcPr>
+          <w:p>
+            <w:pPr>
+              <w:rPr>
+                <w:sz w:val="28"/>
+                <w:szCs w:val="28"/>
+              </w:rPr>
+            </w:pPr>
+            <w:r>
+              <w:rPr>
+                <w:sz w:val="28"/>
+                <w:szCs w:val="28"/>
+              </w:rPr>
+              <w:t>parte_imag(start, stop, lista)</w:t>
+            </w:r>
+          </w:p>
+        </w:tc>
+        <w:tc>
+          <w:tcPr>
+            <w:tcW w:w="4675" w:type="dxa"/>
+          </w:tcPr>
+          <w:p>
+            <w:pPr>
+              <w:rPr>
+                <w:sz w:val="28"/>
+                <w:szCs w:val="28"/>
+              </w:rPr>
+            </w:pPr>
+            <w:r>
+              <w:rPr>
+                <w:sz w:val="28"/>
+                <w:szCs w:val="28"/>
+              </w:rPr>
+              <w:t>Returneaza o lista formata din partile imaginare din numerele din lista data din secventa data de start si stop</w:t>
+            </w:r>
+          </w:p>
+        </w:tc>
+      </w:tr>
+      <w:tr>
+        <w:tc>
+          <w:tcPr>
+            <w:tcW w:w="4675" w:type="dxa"/>
+          </w:tcPr>
+          <w:p>
+            <w:pPr>
+              <w:rPr>
+                <w:sz w:val="28"/>
+                <w:szCs w:val="28"/>
+              </w:rPr>
+            </w:pPr>
+            <w:r>
+              <w:rPr>
+                <w:sz w:val="28"/>
+                <w:szCs w:val="28"/>
+              </w:rPr>
+              <w:t>modul_mai_mic_ca10(lista)</w:t>
+            </w:r>
+          </w:p>
+        </w:tc>
+        <w:tc>
+          <w:tcPr>
+            <w:tcW w:w="4675" w:type="dxa"/>
+          </w:tcPr>
+          <w:p>
+            <w:pPr>
+              <w:rPr>
+                <w:sz w:val="28"/>
+                <w:szCs w:val="28"/>
+              </w:rPr>
+            </w:pPr>
+            <w:r>
+              <w:rPr>
+                <w:sz w:val="28"/>
+                <w:szCs w:val="28"/>
+              </w:rPr>
+              <w:t>Returneaza o lista formata din toate numerele complexe cu modulul mai mic ca 10 din lista data</w:t>
+            </w:r>
+          </w:p>
+        </w:tc>
+      </w:tr>
+      <w:tr>
+        <w:tc>
+          <w:tcPr>
+            <w:tcW w:w="4675" w:type="dxa"/>
+          </w:tcPr>
+          <w:p>
+            <w:pPr>
+              <w:rPr>
+                <w:sz w:val="28"/>
+                <w:szCs w:val="28"/>
+              </w:rPr>
+            </w:pPr>
+            <w:r>
+              <w:rPr>
+                <w:sz w:val="28"/>
+                <w:szCs w:val="28"/>
+              </w:rPr>
+              <w:t>modul_egal_cu10(lista)</w:t>
+            </w:r>
+          </w:p>
+        </w:tc>
+        <w:tc>
+          <w:tcPr>
+            <w:tcW w:w="4675" w:type="dxa"/>
+          </w:tcPr>
+          <w:p>
+            <w:pPr>
+              <w:rPr>
+                <w:sz w:val="28"/>
+                <w:szCs w:val="28"/>
+              </w:rPr>
+            </w:pPr>
+            <w:r>
+              <w:rPr>
+                <w:sz w:val="28"/>
+                <w:szCs w:val="28"/>
+              </w:rPr>
+              <w:t>Returneaza o lista formata din toate numerele complexe cu modulul egal cu 10 din lista data</w:t>
+            </w:r>
+          </w:p>
+        </w:tc>
+      </w:tr>
+    </w:tbl>
+    <w:p>
+      <w:pPr>
+        <w:rPr>
+          <w:sz w:val="28"/>
+          <w:szCs w:val="28"/>
+        </w:rPr>
+      </w:pPr>
+    </w:p>
+    <w:p>
+      <w:pPr>
+        <w:rPr>
+          <w:sz w:val="28"/>
+          <w:szCs w:val="28"/>
+        </w:rPr>
+      </w:pPr>
+    </w:p>
+    <w:p>
+      <w:pPr>
+        <w:rPr>
+          <w:sz w:val="28"/>
+          <w:szCs w:val="28"/>
+        </w:rPr>
+      </w:pPr>
+    </w:p>
+    <w:p>
+      <w:pPr>
+        <w:rPr>
+          <w:sz w:val="28"/>
+          <w:szCs w:val="28"/>
+        </w:rPr>
+      </w:pPr>
+      <w:r>
+        <w:rPr>
+          <w:sz w:val="28"/>
+          <w:szCs w:val="28"/>
+        </w:rPr>
+        <w:tab/>
+        <w:t xml:space="preserve">Scenariu de rulare pentru afisarea parti imaginare a numerelor din secventa 0, </w:t>
+      </w:r>
+      <w:r>
+        <w:rPr>
+          <w:sz w:val="28"/>
+          <w:szCs w:val="28"/>
+        </w:rPr>
+        <w:t>3</w:t>
+      </w:r>
+      <w:r>
+        <w:rPr>
+          <w:sz w:val="28"/>
+          <w:szCs w:val="28"/>
+        </w:rPr>
+        <w:t xml:space="preserve"> din lista</w:t>
+      </w:r>
+      <w:r>
+        <w:rPr>
+          <w:sz w:val="28"/>
+          <w:szCs w:val="28"/>
+        </w:rPr>
+        <w:t xml:space="preserve"> </w:t>
+      </w:r>
+      <w:r>
+        <w:rPr>
+          <w:sz w:val="28"/>
+          <w:szCs w:val="28"/>
+        </w:rPr>
+        <w:t>[(1+2j), (3+4j), (7+8j)]</w:t>
+      </w:r>
+      <w:r>
+        <w:rPr>
+          <w:sz w:val="28"/>
+          <w:szCs w:val="28"/>
+        </w:rPr>
+        <w:t>:</w:t>
+      </w:r>
+    </w:p>
+    <w:p>
+      <w:pPr>
+        <w:pStyle w:val="ListParagraph"/>
+        <w:numPr>
+          <w:ilvl w:val="0"/>
+          <w:numId w:val="5"/>
+        </w:numPr>
+        <w:rPr>
+          <w:sz w:val="28"/>
+          <w:szCs w:val="28"/>
+        </w:rPr>
+      </w:pPr>
+      <w:r>
+        <w:rPr>
+          <w:sz w:val="28"/>
+          <w:szCs w:val="28"/>
+        </w:rPr>
+        <w:t>apelare main()</w:t>
+      </w:r>
+    </w:p>
+    <w:p>
+      <w:pPr>
+        <w:pStyle w:val="ListParagraph"/>
+        <w:numPr>
+          <w:ilvl w:val="0"/>
+          <w:numId w:val="5"/>
+        </w:numPr>
+        <w:rPr>
+          <w:sz w:val="28"/>
+          <w:szCs w:val="28"/>
+        </w:rPr>
+      </w:pPr>
+      <w:r>
+        <w:rPr>
+          <w:sz w:val="28"/>
+          <w:szCs w:val="28"/>
+        </w:rPr>
+        <w:t>p = 3 din alegere_optiune()</w:t>
+      </w:r>
+    </w:p>
+    <w:p>
+      <w:pPr>
+        <w:pStyle w:val="ListParagraph"/>
+        <w:numPr>
+          <w:ilvl w:val="0"/>
+          <w:numId w:val="5"/>
+        </w:numPr>
+        <w:rPr>
+          <w:sz w:val="28"/>
+          <w:szCs w:val="28"/>
+        </w:rPr>
+      </w:pPr>
+      <w:r>
+        <w:rPr>
+          <w:sz w:val="28"/>
+          <w:szCs w:val="28"/>
+        </w:rPr>
+        <w:t>p = 1 din alegere_optiune()</w:t>
+      </w:r>
+    </w:p>
+    <w:p>
+      <w:pPr>
+        <w:pStyle w:val="ListParagraph"/>
+        <w:numPr>
+          <w:ilvl w:val="0"/>
+          <w:numId w:val="5"/>
+        </w:numPr>
+        <w:rPr>
+          <w:sz w:val="28"/>
+          <w:szCs w:val="28"/>
+        </w:rPr>
+      </w:pPr>
+      <w:r>
+        <w:rPr>
+          <w:sz w:val="28"/>
+          <w:szCs w:val="28"/>
+        </w:rPr>
+        <w:t>start = 0 din citire_index()</w:t>
+      </w:r>
+    </w:p>
+    <w:p>
+      <w:pPr>
+        <w:pStyle w:val="ListParagraph"/>
+        <w:numPr>
+          <w:ilvl w:val="0"/>
+          <w:numId w:val="5"/>
+        </w:numPr>
+        <w:rPr>
+          <w:sz w:val="28"/>
+          <w:szCs w:val="28"/>
+        </w:rPr>
+      </w:pPr>
+      <w:r>
+        <w:rPr>
+          <w:sz w:val="28"/>
+          <w:szCs w:val="28"/>
+        </w:rPr>
+        <w:t>stop = 3 din citire_index()</w:t>
+      </w:r>
+    </w:p>
+    <w:p>
+      <w:pPr>
+        <w:pStyle w:val="ListParagraph"/>
+        <w:numPr>
+          <w:ilvl w:val="0"/>
+          <w:numId w:val="5"/>
+        </w:numPr>
+        <w:rPr>
+          <w:sz w:val="28"/>
+          <w:szCs w:val="28"/>
+        </w:rPr>
+      </w:pPr>
+      <w:r>
+        <w:rPr>
+          <w:sz w:val="28"/>
+          <w:szCs w:val="28"/>
+        </w:rPr>
+        <w:t>apelare parte_imag(start, stop, numere_complexe)</w:t>
+      </w:r>
+    </w:p>
+    <w:p>
+      <w:pPr>
+        <w:pStyle w:val="ListParagraph"/>
+        <w:numPr>
+          <w:ilvl w:val="0"/>
+          <w:numId w:val="5"/>
+        </w:numPr>
+        <w:rPr>
+          <w:sz w:val="28"/>
+          <w:szCs w:val="28"/>
+        </w:rPr>
+      </w:pPr>
+      <w:r>
+        <w:rPr>
+          <w:sz w:val="28"/>
+          <w:szCs w:val="28"/>
+        </w:rPr>
+        <w:lastRenderedPageBreak/>
+        <w:t>i = 0, lista_aux[0] = 2.0</w:t>
+      </w:r>
+    </w:p>
+    <w:p>
+      <w:pPr>
+        <w:pStyle w:val="ListParagraph"/>
+        <w:numPr>
+          <w:ilvl w:val="0"/>
+          <w:numId w:val="5"/>
+        </w:numPr>
+        <w:rPr>
+          <w:sz w:val="28"/>
+          <w:szCs w:val="28"/>
+        </w:rPr>
+      </w:pPr>
+      <w:r>
+        <w:rPr>
+          <w:sz w:val="28"/>
+          <w:szCs w:val="28"/>
+        </w:rPr>
+        <w:t>i = 1, lista_aux[1] = 4.0</w:t>
+      </w:r>
+    </w:p>
+    <w:p>
+      <w:pPr>
+        <w:pStyle w:val="ListParagraph"/>
+        <w:numPr>
+          <w:ilvl w:val="0"/>
+          <w:numId w:val="5"/>
+        </w:numPr>
+        <w:rPr>
+          <w:sz w:val="28"/>
+          <w:szCs w:val="28"/>
+        </w:rPr>
+      </w:pPr>
+      <w:r>
+        <w:rPr>
+          <w:sz w:val="28"/>
+          <w:szCs w:val="28"/>
+        </w:rPr>
+        <w:t>i = 2, lista_aux[2] = 8.0</w:t>
+      </w:r>
+    </w:p>
+    <w:p>
+      <w:pPr>
+        <w:pStyle w:val="ListParagraph"/>
+        <w:numPr>
+          <w:ilvl w:val="0"/>
+          <w:numId w:val="5"/>
+        </w:numPr>
+        <w:rPr>
+          <w:sz w:val="28"/>
+          <w:szCs w:val="28"/>
+        </w:rPr>
+      </w:pPr>
+      <w:r>
+        <w:rPr>
+          <w:sz w:val="28"/>
+          <w:szCs w:val="28"/>
+        </w:rPr>
+        <w:t>se afiseaza lista_aux == [2.0, 4.0, 8.0]</w:t>
+      </w:r>
+    </w:p>
+    <w:p>
+      <w:pPr>
+        <w:ind w:left="720"/>
+        <w:rPr>
+          <w:sz w:val="28"/>
+          <w:szCs w:val="28"/>
+        </w:rPr>
+      </w:pPr>
+    </w:p>
+    <w:p>
+      <w:pPr>
+        <w:ind w:left="720"/>
+        <w:rPr>
+          <w:sz w:val="28"/>
+          <w:szCs w:val="28"/>
+        </w:rPr>
+      </w:pPr>
+    </w:p>
+    <w:p>
+      <w:pPr>
+        <w:ind w:left="720"/>
+        <w:rPr>
+          <w:sz w:val="28"/>
+          <w:szCs w:val="28"/>
+        </w:rPr>
+      </w:pPr>
+      <w:r>
+        <w:rPr>
+          <w:sz w:val="28"/>
+          <w:szCs w:val="28"/>
+        </w:rPr>
+        <w:t xml:space="preserve">Scenariu de rulare pentru afisarea numerelor complexe cu modulul mai mic ca 10 din lista </w:t>
+      </w:r>
+      <w:r>
+        <w:rPr>
+          <w:sz w:val="28"/>
+          <w:szCs w:val="28"/>
+        </w:rPr>
+        <w:t>[(1+2j), (3+4j), (6+8j)]</w:t>
+      </w:r>
+      <w:r>
+        <w:rPr>
+          <w:sz w:val="28"/>
+          <w:szCs w:val="28"/>
+        </w:rPr>
+        <w:t>:</w:t>
+      </w:r>
+    </w:p>
+    <w:p>
+      <w:pPr>
+        <w:pStyle w:val="ListParagraph"/>
+        <w:numPr>
+          <w:ilvl w:val="0"/>
+          <w:numId w:val="5"/>
+        </w:numPr>
+        <w:rPr>
+          <w:sz w:val="28"/>
+          <w:szCs w:val="28"/>
+        </w:rPr>
+      </w:pPr>
+      <w:r>
+        <w:rPr>
+          <w:sz w:val="28"/>
+          <w:szCs w:val="28"/>
+        </w:rPr>
+        <w:t>apelare main()</w:t>
+      </w:r>
+    </w:p>
+    <w:p>
+      <w:pPr>
+        <w:pStyle w:val="ListParagraph"/>
+        <w:numPr>
+          <w:ilvl w:val="0"/>
+          <w:numId w:val="5"/>
+        </w:numPr>
+        <w:rPr>
+          <w:sz w:val="28"/>
+          <w:szCs w:val="28"/>
+        </w:rPr>
+      </w:pPr>
+      <w:r>
+        <w:rPr>
+          <w:sz w:val="28"/>
+          <w:szCs w:val="28"/>
+        </w:rPr>
+        <w:t>p = 3 din alegere_optiune()</w:t>
+      </w:r>
+    </w:p>
+    <w:p>
+      <w:pPr>
+        <w:pStyle w:val="ListParagraph"/>
+        <w:numPr>
+          <w:ilvl w:val="0"/>
+          <w:numId w:val="5"/>
+        </w:numPr>
+        <w:rPr>
+          <w:sz w:val="28"/>
+          <w:szCs w:val="28"/>
+        </w:rPr>
+      </w:pPr>
+      <w:r>
+        <w:rPr>
+          <w:sz w:val="28"/>
+          <w:szCs w:val="28"/>
+        </w:rPr>
+        <w:t>p = 2 din alegere_optiune()</w:t>
+      </w:r>
+    </w:p>
+    <w:p>
+      <w:pPr>
+        <w:pStyle w:val="ListParagraph"/>
+        <w:numPr>
+          <w:ilvl w:val="0"/>
+          <w:numId w:val="5"/>
+        </w:numPr>
+        <w:rPr>
+          <w:sz w:val="28"/>
+          <w:szCs w:val="28"/>
+        </w:rPr>
+      </w:pPr>
+      <w:r>
+        <w:rPr>
+          <w:sz w:val="28"/>
+          <w:szCs w:val="28"/>
+        </w:rPr>
+        <w:t>apelare modul_mai_mic_ca10(numere_complexe)</w:t>
+      </w:r>
+    </w:p>
+    <w:p>
+      <w:pPr>
+        <w:pStyle w:val="ListParagraph"/>
+        <w:numPr>
+          <w:ilvl w:val="0"/>
+          <w:numId w:val="5"/>
+        </w:numPr>
+        <w:rPr>
+          <w:sz w:val="28"/>
+          <w:szCs w:val="28"/>
+        </w:rPr>
+      </w:pPr>
+      <w:r>
+        <w:rPr>
+          <w:sz w:val="28"/>
+          <w:szCs w:val="28"/>
+        </w:rPr>
+        <w:t>item = (1+2j) cu modul mai mic ca 10, lista_aux[0] = (1+2j)</w:t>
+      </w:r>
+    </w:p>
+    <w:p>
+      <w:pPr>
+        <w:pStyle w:val="ListParagraph"/>
+        <w:numPr>
+          <w:ilvl w:val="0"/>
+          <w:numId w:val="5"/>
+        </w:numPr>
+        <w:rPr>
+          <w:sz w:val="28"/>
+          <w:szCs w:val="28"/>
+        </w:rPr>
+      </w:pPr>
+      <w:r>
+        <w:rPr>
+          <w:sz w:val="28"/>
+          <w:szCs w:val="28"/>
+        </w:rPr>
+        <w:t>item = (3+4j) cu modul mai mic ca 10, lista_aux[1] = (3+4j)</w:t>
+      </w:r>
+    </w:p>
+    <w:p>
+      <w:pPr>
+        <w:pStyle w:val="ListParagraph"/>
+        <w:numPr>
+          <w:ilvl w:val="0"/>
+          <w:numId w:val="5"/>
+        </w:numPr>
+        <w:rPr>
+          <w:sz w:val="28"/>
+          <w:szCs w:val="28"/>
+        </w:rPr>
+      </w:pPr>
+      <w:r>
+        <w:rPr>
+          <w:sz w:val="28"/>
+          <w:szCs w:val="28"/>
+        </w:rPr>
+        <w:t>se afiseaza lista_aux = [(1+2j), (3+4j)]</w:t>
+      </w:r>
+    </w:p>
+    <w:p>
+      <w:pPr>
+        <w:ind w:left="720"/>
+        <w:rPr>
+          <w:sz w:val="28"/>
+          <w:szCs w:val="28"/>
+        </w:rPr>
+      </w:pPr>
+    </w:p>
+    <w:p>
+      <w:pPr>
+        <w:ind w:left="720"/>
+        <w:rPr>
+          <w:sz w:val="28"/>
+          <w:szCs w:val="28"/>
+        </w:rPr>
+      </w:pPr>
+    </w:p>
+    <w:p>
+      <w:pPr>
+        <w:ind w:left="720"/>
+        <w:rPr>
+          <w:sz w:val="28"/>
+          <w:szCs w:val="28"/>
+        </w:rPr>
+      </w:pPr>
+      <w:r>
+        <w:rPr>
+          <w:sz w:val="28"/>
+          <w:szCs w:val="28"/>
+        </w:rPr>
+        <w:t xml:space="preserve">Scenariu de rulare pentru afisarea numerelor complexe cu modulul egal cu 10 din lista </w:t>
+      </w:r>
+      <w:r>
+        <w:rPr>
+          <w:sz w:val="28"/>
+          <w:szCs w:val="28"/>
+        </w:rPr>
+        <w:t>[(6+8j), (8+6j), (2+3j), (5+6j)]</w:t>
+      </w:r>
+      <w:r>
+        <w:rPr>
+          <w:sz w:val="28"/>
+          <w:szCs w:val="28"/>
+        </w:rPr>
+        <w:t>:</w:t>
+      </w:r>
+    </w:p>
+    <w:p>
+      <w:pPr>
+        <w:pStyle w:val="ListParagraph"/>
+        <w:numPr>
+          <w:ilvl w:val="0"/>
+          <w:numId w:val="5"/>
+        </w:numPr>
+        <w:rPr>
+          <w:sz w:val="28"/>
+          <w:szCs w:val="28"/>
+        </w:rPr>
+      </w:pPr>
+      <w:r>
+        <w:rPr>
+          <w:sz w:val="28"/>
+          <w:szCs w:val="28"/>
+        </w:rPr>
+        <w:t>apelare main()</w:t>
+      </w:r>
+    </w:p>
+    <w:p>
+      <w:pPr>
+        <w:pStyle w:val="ListParagraph"/>
+        <w:numPr>
+          <w:ilvl w:val="0"/>
+          <w:numId w:val="5"/>
+        </w:numPr>
+        <w:rPr>
+          <w:sz w:val="28"/>
+          <w:szCs w:val="28"/>
+        </w:rPr>
+      </w:pPr>
+      <w:r>
+        <w:rPr>
+          <w:sz w:val="28"/>
+          <w:szCs w:val="28"/>
+        </w:rPr>
+        <w:t>p = 3 din alegere_optiune()</w:t>
+      </w:r>
+    </w:p>
+    <w:p>
+      <w:pPr>
+        <w:pStyle w:val="ListParagraph"/>
+        <w:numPr>
+          <w:ilvl w:val="0"/>
+          <w:numId w:val="5"/>
+        </w:numPr>
+        <w:rPr>
+          <w:sz w:val="28"/>
+          <w:szCs w:val="28"/>
+        </w:rPr>
+      </w:pPr>
+      <w:r>
+        <w:rPr>
+          <w:sz w:val="28"/>
+          <w:szCs w:val="28"/>
+        </w:rPr>
+        <w:t>p = 3 din alegere_optiune()</w:t>
+      </w:r>
+    </w:p>
+    <w:p>
+      <w:pPr>
+        <w:pStyle w:val="ListParagraph"/>
+        <w:numPr>
+          <w:ilvl w:val="0"/>
+          <w:numId w:val="5"/>
+        </w:numPr>
+        <w:rPr>
+          <w:sz w:val="28"/>
+          <w:szCs w:val="28"/>
+        </w:rPr>
+      </w:pPr>
+      <w:r>
+        <w:rPr>
+          <w:sz w:val="28"/>
+          <w:szCs w:val="28"/>
+        </w:rPr>
+        <w:t>apelare modul_egal_cu10(numere_complexe)</w:t>
+      </w:r>
+    </w:p>
+    <w:p>
+      <w:pPr>
+        <w:pStyle w:val="ListParagraph"/>
+        <w:numPr>
+          <w:ilvl w:val="0"/>
+          <w:numId w:val="5"/>
+        </w:numPr>
+        <w:rPr>
+          <w:sz w:val="28"/>
+          <w:szCs w:val="28"/>
+        </w:rPr>
+      </w:pPr>
+      <w:r>
+        <w:rPr>
+          <w:sz w:val="28"/>
+          <w:szCs w:val="28"/>
+        </w:rPr>
+        <w:t>item = (6+8j) cu modul egal cu 10, lista_aux[0] = (6+8j)</w:t>
+      </w:r>
+    </w:p>
+    <w:p>
+      <w:pPr>
+        <w:pStyle w:val="ListParagraph"/>
+        <w:numPr>
+          <w:ilvl w:val="0"/>
+          <w:numId w:val="5"/>
+        </w:numPr>
+        <w:rPr>
+          <w:sz w:val="28"/>
+          <w:szCs w:val="28"/>
+        </w:rPr>
+      </w:pPr>
+      <w:r>
+        <w:rPr>
+          <w:sz w:val="28"/>
+          <w:szCs w:val="28"/>
+        </w:rPr>
+        <w:t>item = (8+6j) co modul egal cu 10, lista_axu[1] = (8+6j)</w:t>
+      </w:r>
+    </w:p>
+    <w:p>
+      <w:pPr>
+        <w:pStyle w:val="ListParagraph"/>
+        <w:numPr>
+          <w:ilvl w:val="0"/>
+          <w:numId w:val="5"/>
+        </w:numPr>
+        <w:rPr>
+          <w:sz w:val="28"/>
+          <w:szCs w:val="28"/>
+        </w:rPr>
+      </w:pPr>
+      <w:r>
+        <w:rPr>
+          <w:sz w:val="28"/>
+          <w:szCs w:val="28"/>
+        </w:rPr>
+        <w:t>se afiseaza lista_aux = [(6+8j), (8+6j)]</w:t>
+      </w:r>
+    </w:p>
+    <w:p>
+      <w:pPr>
+        <w:ind w:left="720"/>
+        <w:rPr>
+          <w:sz w:val="28"/>
+          <w:szCs w:val="28"/>
+        </w:rPr>
+      </w:pPr>
+    </w:p>
+    <w:p>
+      <w:pPr>
+        <w:ind w:left="720"/>
+        <w:rPr>
+          <w:sz w:val="28"/>
+          <w:szCs w:val="28"/>
+        </w:rPr>
+      </w:pPr>
+    </w:p>
+    <w:p>
+      <w:pPr>
+        <w:pStyle w:val="ListParagraph"/>
+        <w:ind w:left="1080"/>
+        <w:rPr>
+          <w:sz w:val="28"/>
+          <w:szCs w:val="28"/>
+        </w:rPr>
+      </w:pPr>
+    </w:p>
+    <w:p>
+      <w:pPr>
+        <w:pStyle w:val="ListParagraph"/>
+        <w:rPr>
+          <w:sz w:val="28"/>
+          <w:szCs w:val="28"/>
+        </w:rPr>
+      </w:pPr>
     </w:p>
     <w:sectPr>
       <w:pgSz w:w="12240" w:h="15840"/>
@@ -722,6 +3500,119 @@
 <file path=word/numbering.xml><?xml version="1.0" encoding="utf-8"?>
 <w:numbering xmlns:wpc="http://schemas.microsoft.com/office/word/2010/wordprocessingCanvas" xmlns:cx="http://schemas.microsoft.com/office/drawing/2014/chartex" xmlns:cx1="http://schemas.microsoft.com/office/drawing/2015/9/8/chartex" xmlns:cx2="http://schemas.microsoft.com/office/drawing/2015/10/21/chartex" xmlns:cx3="http://schemas.microsoft.com/office/drawing/2016/5/9/chartex" xmlns:cx4="http://schemas.microsoft.com/office/drawing/2016/5/10/chartex" xmlns:cx5="http://schemas.microsoft.com/office/drawing/2016/5/11/chartex" xmlns:cx6="http://schemas.microsoft.com/office/drawing/2016/5/12/chartex" xmlns:cx7="http://schemas.microsoft.com/office/drawing/2016/5/13/chartex" xmlns:cx8="http://schemas.microsoft.com/office/drawing/2016/5/14/chartex" xmlns:mc="http://schemas.openxmlformats.org/markup-compatibility/2006" xmlns:aink="http://schemas.microsoft.com/office/drawing/2016/ink" xmlns:am3d="http://schemas.microsoft.com/office/drawing/2017/model3d" xmlns:o="urn:schemas-microsoft-com:office:office" xmlns:oel="http://schemas.microsoft.com/office/2019/extlst" xmlns:r="http://schemas.openxmlformats.org/officeDocument/2006/relationships" xmlns:m="http://schemas.openxmlformats.org/officeDocument/2006/math" xmlns:v="urn:schemas-microsoft-com:vml" xmlns:wp14="http://schemas.microsoft.com/office/word/2010/wordprocessingDrawing" xmlns:wp="http://schemas.openxmlformats.org/drawingml/2006/wordprocessingDrawing" xmlns:w10="urn:schemas-microsoft-com:office:word" xmlns:w="http://schemas.openxmlformats.org/wordprocessingml/2006/main" xmlns:w14="http://schemas.microsoft.com/office/word/2010/wordml" xmlns:w15="http://schemas.microsoft.com/office/word/2012/wordml" xmlns:w16cex="http://schemas.microsoft.com/office/word/2018/wordml/cex" xmlns:w16cid="http://schemas.microsoft.com/office/word/2016/wordml/cid" xmlns:w16="http://schemas.microsoft.com/office/word/2018/wordml" xmlns:w16sdtdh="http://schemas.microsoft.com/office/word/2020/wordml/sdtdatahash" xmlns:w16se="http://schemas.microsoft.com/office/word/2015/wordml/symex" xmlns:wpg="http://schemas.microsoft.com/office/word/2010/wordprocessingGroup" xmlns:wpi="http://schemas.microsoft.com/office/word/2010/wordprocessingInk" xmlns:wne="http://schemas.microsoft.com/office/word/2006/wordml" xmlns:wps="http://schemas.microsoft.com/office/word/2010/wordprocessingShape" mc:Ignorable="w14 w15 w16se w16cid w16 w16cex w16sdtdh wp14">
   <w:abstractNum w:abstractNumId="0" w15:restartNumberingAfterBreak="0">
+    <w:nsid w:val="017D58C6"/>
+    <w:multiLevelType w:val="hybridMultilevel"/>
+    <w:tmpl w:val="6A62A888"/>
+    <w:lvl w:ilvl="0" w:tplc="5AD4FE2C">
+      <w:start w:val="1"/>
+      <w:numFmt w:val="bullet"/>
+      <w:lvlText w:val=""/>
+      <w:lvlJc w:val="left"/>
+      <w:pPr>
+        <w:ind w:left="1080" w:hanging="360"/>
+      </w:pPr>
+      <w:rPr>
+        <w:rFonts w:ascii="Wingdings" w:eastAsiaTheme="minorHAnsi" w:hAnsi="Wingdings" w:cstheme="minorBidi" w:hint="default"/>
+      </w:rPr>
+    </w:lvl>
+    <w:lvl w:ilvl="1" w:tplc="04090003">
+      <w:start w:val="1"/>
+      <w:numFmt w:val="bullet"/>
+      <w:lvlText w:val="o"/>
+      <w:lvlJc w:val="left"/>
+      <w:pPr>
+        <w:ind w:left="1800" w:hanging="360"/>
+      </w:pPr>
+      <w:rPr>
+        <w:rFonts w:ascii="Courier New" w:hAnsi="Courier New" w:cs="Courier New" w:hint="default"/>
+      </w:rPr>
+    </w:lvl>
+    <w:lvl w:ilvl="2" w:tplc="04090005">
+      <w:start w:val="1"/>
+      <w:numFmt w:val="bullet"/>
+      <w:lvlText w:val=""/>
+      <w:lvlJc w:val="left"/>
+      <w:pPr>
+        <w:ind w:left="2520" w:hanging="360"/>
+      </w:pPr>
+      <w:rPr>
+        <w:rFonts w:ascii="Wingdings" w:hAnsi="Wingdings" w:hint="default"/>
+      </w:rPr>
+    </w:lvl>
+    <w:lvl w:ilvl="3" w:tplc="04090001" w:tentative="1">
+      <w:start w:val="1"/>
+      <w:numFmt w:val="bullet"/>
+      <w:lvlText w:val=""/>
+      <w:lvlJc w:val="left"/>
+      <w:pPr>
+        <w:ind w:left="3240" w:hanging="360"/>
+      </w:pPr>
+      <w:rPr>
+        <w:rFonts w:ascii="Symbol" w:hAnsi="Symbol" w:hint="default"/>
+      </w:rPr>
+    </w:lvl>
+    <w:lvl w:ilvl="4" w:tplc="04090003" w:tentative="1">
+      <w:start w:val="1"/>
+      <w:numFmt w:val="bullet"/>
+      <w:lvlText w:val="o"/>
+      <w:lvlJc w:val="left"/>
+      <w:pPr>
+        <w:ind w:left="3960" w:hanging="360"/>
+      </w:pPr>
+      <w:rPr>
+        <w:rFonts w:ascii="Courier New" w:hAnsi="Courier New" w:cs="Courier New" w:hint="default"/>
+      </w:rPr>
+    </w:lvl>
+    <w:lvl w:ilvl="5" w:tplc="04090005" w:tentative="1">
+      <w:start w:val="1"/>
+      <w:numFmt w:val="bullet"/>
+      <w:lvlText w:val=""/>
+      <w:lvlJc w:val="left"/>
+      <w:pPr>
+        <w:ind w:left="4680" w:hanging="360"/>
+      </w:pPr>
+      <w:rPr>
+        <w:rFonts w:ascii="Wingdings" w:hAnsi="Wingdings" w:hint="default"/>
+      </w:rPr>
+    </w:lvl>
+    <w:lvl w:ilvl="6" w:tplc="04090001" w:tentative="1">
+      <w:start w:val="1"/>
+      <w:numFmt w:val="bullet"/>
+      <w:lvlText w:val=""/>
+      <w:lvlJc w:val="left"/>
+      <w:pPr>
+        <w:ind w:left="5400" w:hanging="360"/>
+      </w:pPr>
+      <w:rPr>
+        <w:rFonts w:ascii="Symbol" w:hAnsi="Symbol" w:hint="default"/>
+      </w:rPr>
+    </w:lvl>
+    <w:lvl w:ilvl="7" w:tplc="04090003" w:tentative="1">
+      <w:start w:val="1"/>
+      <w:numFmt w:val="bullet"/>
+      <w:lvlText w:val="o"/>
+      <w:lvlJc w:val="left"/>
+      <w:pPr>
+        <w:ind w:left="6120" w:hanging="360"/>
+      </w:pPr>
+      <w:rPr>
+        <w:rFonts w:ascii="Courier New" w:hAnsi="Courier New" w:cs="Courier New" w:hint="default"/>
+      </w:rPr>
+    </w:lvl>
+    <w:lvl w:ilvl="8" w:tplc="04090005" w:tentative="1">
+      <w:start w:val="1"/>
+      <w:numFmt w:val="bullet"/>
+      <w:lvlText w:val=""/>
+      <w:lvlJc w:val="left"/>
+      <w:pPr>
+        <w:ind w:left="6840" w:hanging="360"/>
+      </w:pPr>
+      <w:rPr>
+        <w:rFonts w:ascii="Wingdings" w:hAnsi="Wingdings" w:hint="default"/>
+      </w:rPr>
+    </w:lvl>
+  </w:abstractNum>
+  <w:abstractNum w:abstractNumId="1" w15:restartNumberingAfterBreak="0">
     <w:nsid w:val="0F6A022A"/>
     <w:multiLevelType w:val="hybridMultilevel"/>
     <w:tmpl w:val="CBA28718"/>
@@ -833,7 +3724,7 @@
       </w:rPr>
     </w:lvl>
   </w:abstractNum>
-  <w:abstractNum w:abstractNumId="1" w15:restartNumberingAfterBreak="0">
+  <w:abstractNum w:abstractNumId="2" w15:restartNumberingAfterBreak="0">
     <w:nsid w:val="130E36DD"/>
     <w:multiLevelType w:val="hybridMultilevel"/>
     <w:tmpl w:val="CA02300E"/>
@@ -945,7 +3836,7 @@
       </w:rPr>
     </w:lvl>
   </w:abstractNum>
-  <w:abstractNum w:abstractNumId="2" w15:restartNumberingAfterBreak="0">
+  <w:abstractNum w:abstractNumId="3" w15:restartNumberingAfterBreak="0">
     <w:nsid w:val="7379351E"/>
     <w:multiLevelType w:val="hybridMultilevel"/>
     <w:tmpl w:val="A4525428"/>
@@ -1057,14 +3948,109 @@
       </w:rPr>
     </w:lvl>
   </w:abstractNum>
+  <w:abstractNum w:abstractNumId="4" w15:restartNumberingAfterBreak="0">
+    <w:nsid w:val="7A710796"/>
+    <w:multiLevelType w:val="hybridMultilevel"/>
+    <w:tmpl w:val="52E2F75E"/>
+    <w:lvl w:ilvl="0" w:tplc="0409000F">
+      <w:start w:val="1"/>
+      <w:numFmt w:val="decimal"/>
+      <w:lvlText w:val="%1."/>
+      <w:lvlJc w:val="left"/>
+      <w:pPr>
+        <w:ind w:left="720" w:hanging="360"/>
+      </w:pPr>
+      <w:rPr>
+        <w:rFonts w:hint="default"/>
+      </w:rPr>
+    </w:lvl>
+    <w:lvl w:ilvl="1" w:tplc="04090019" w:tentative="1">
+      <w:start w:val="1"/>
+      <w:numFmt w:val="lowerLetter"/>
+      <w:lvlText w:val="%2."/>
+      <w:lvlJc w:val="left"/>
+      <w:pPr>
+        <w:ind w:left="1440" w:hanging="360"/>
+      </w:pPr>
+    </w:lvl>
+    <w:lvl w:ilvl="2" w:tplc="0409001B" w:tentative="1">
+      <w:start w:val="1"/>
+      <w:numFmt w:val="lowerRoman"/>
+      <w:lvlText w:val="%3."/>
+      <w:lvlJc w:val="right"/>
+      <w:pPr>
+        <w:ind w:left="2160" w:hanging="180"/>
+      </w:pPr>
+    </w:lvl>
+    <w:lvl w:ilvl="3" w:tplc="0409000F" w:tentative="1">
+      <w:start w:val="1"/>
+      <w:numFmt w:val="decimal"/>
+      <w:lvlText w:val="%4."/>
+      <w:lvlJc w:val="left"/>
+      <w:pPr>
+        <w:ind w:left="2880" w:hanging="360"/>
+      </w:pPr>
+    </w:lvl>
+    <w:lvl w:ilvl="4" w:tplc="04090019" w:tentative="1">
+      <w:start w:val="1"/>
+      <w:numFmt w:val="lowerLetter"/>
+      <w:lvlText w:val="%5."/>
+      <w:lvlJc w:val="left"/>
+      <w:pPr>
+        <w:ind w:left="3600" w:hanging="360"/>
+      </w:pPr>
+    </w:lvl>
+    <w:lvl w:ilvl="5" w:tplc="0409001B" w:tentative="1">
+      <w:start w:val="1"/>
+      <w:numFmt w:val="lowerRoman"/>
+      <w:lvlText w:val="%6."/>
+      <w:lvlJc w:val="right"/>
+      <w:pPr>
+        <w:ind w:left="4320" w:hanging="180"/>
+      </w:pPr>
+    </w:lvl>
+    <w:lvl w:ilvl="6" w:tplc="0409000F" w:tentative="1">
+      <w:start w:val="1"/>
+      <w:numFmt w:val="decimal"/>
+      <w:lvlText w:val="%7."/>
+      <w:lvlJc w:val="left"/>
+      <w:pPr>
+        <w:ind w:left="5040" w:hanging="360"/>
+      </w:pPr>
+    </w:lvl>
+    <w:lvl w:ilvl="7" w:tplc="04090019" w:tentative="1">
+      <w:start w:val="1"/>
+      <w:numFmt w:val="lowerLetter"/>
+      <w:lvlText w:val="%8."/>
+      <w:lvlJc w:val="left"/>
+      <w:pPr>
+        <w:ind w:left="5760" w:hanging="360"/>
+      </w:pPr>
+    </w:lvl>
+    <w:lvl w:ilvl="8" w:tplc="0409001B" w:tentative="1">
+      <w:start w:val="1"/>
+      <w:numFmt w:val="lowerRoman"/>
+      <w:lvlText w:val="%9."/>
+      <w:lvlJc w:val="right"/>
+      <w:pPr>
+        <w:ind w:left="6480" w:hanging="180"/>
+      </w:pPr>
+    </w:lvl>
+  </w:abstractNum>
   <w:num w:numId="1" w16cid:durableId="2091197054">
-    <w:abstractNumId w:val="0"/>
+    <w:abstractNumId w:val="1"/>
   </w:num>
   <w:num w:numId="2" w16cid:durableId="986008610">
+    <w:abstractNumId w:val="3"/>
+  </w:num>
+  <w:num w:numId="3" w16cid:durableId="200703608">
     <w:abstractNumId w:val="2"/>
   </w:num>
-  <w:num w:numId="3" w16cid:durableId="200703608">
-    <w:abstractNumId w:val="1"/>
+  <w:num w:numId="4" w16cid:durableId="26638855">
+    <w:abstractNumId w:val="4"/>
+  </w:num>
+  <w:num w:numId="5" w16cid:durableId="65806028">
+    <w:abstractNumId w:val="0"/>
   </w:num>
 </w:numbering>
 </file>
@@ -1545,6 +4531,25 @@
       <w:contextualSpacing/>
     </w:pPr>
   </w:style>
+  <w:style w:type="table" w:styleId="TableGrid">
+    <w:name w:val="Table Grid"/>
+    <w:basedOn w:val="TableNormal"/>
+    <w:uiPriority w:val="39"/>
+    <w:rsid w:val="00D9710A"/>
+    <w:pPr>
+      <w:spacing w:after="0" w:line="240" w:lineRule="auto"/>
+    </w:pPr>
+    <w:tblPr>
+      <w:tblBorders>
+        <w:top w:val="single" w:sz="4" w:space="0" w:color="auto"/>
+        <w:left w:val="single" w:sz="4" w:space="0" w:color="auto"/>
+        <w:bottom w:val="single" w:sz="4" w:space="0" w:color="auto"/>
+        <w:right w:val="single" w:sz="4" w:space="0" w:color="auto"/>
+        <w:insideH w:val="single" w:sz="4" w:space="0" w:color="auto"/>
+        <w:insideV w:val="single" w:sz="4" w:space="0" w:color="auto"/>
+      </w:tblBorders>
+    </w:tblPr>
+  </w:style>
 </w:styles>
 </file>
 

</xml_diff>

<commit_message>
Aplicatia facuta modular, de terminat 5 si 6 + documetatie corespunzatoare
</commit_message>
<xml_diff>
--- a/Documetație.docx
+++ b/Documetație.docx
@@ -926,6 +926,48 @@
           </w:p>
         </w:tc>
       </w:tr>
+      <w:tr>
+        <w:tc>
+          <w:tcPr>
+            <w:tcW w:w="4675" w:type="dxa"/>
+          </w:tcPr>
+          <w:p>
+            <w:pPr>
+              <w:rPr>
+                <w:sz w:val="28"/>
+                <w:szCs w:val="28"/>
+              </w:rPr>
+            </w:pPr>
+            <w:r>
+              <w:rPr>
+                <w:sz w:val="28"/>
+                <w:szCs w:val="28"/>
+              </w:rPr>
+              <w:t>afisare_lista(lista)</w:t>
+            </w:r>
+          </w:p>
+        </w:tc>
+        <w:tc>
+          <w:tcPr>
+            <w:tcW w:w="4675" w:type="dxa"/>
+          </w:tcPr>
+          <w:p>
+            <w:pPr>
+              <w:rPr>
+                <w:sz w:val="28"/>
+                <w:szCs w:val="28"/>
+              </w:rPr>
+            </w:pPr>
+            <w:r>
+              <w:rPr>
+                <w:sz w:val="28"/>
+                <w:szCs w:val="28"/>
+              </w:rPr>
+              <w:t>Afiseaza pe ecran o lista data</w:t>
+            </w:r>
+          </w:p>
+        </w:tc>
+      </w:tr>
     </w:tbl>
     <w:p>
       <w:pPr>
@@ -1070,7 +1112,21 @@
                 <w:sz w:val="28"/>
                 <w:szCs w:val="28"/>
               </w:rPr>
-              <w:t>add_la_final(real, imag, lista)</w:t>
+              <w:t>add_la_final(</w:t>
+            </w:r>
+            <w:r>
+              <w:rPr>
+                <w:sz w:val="28"/>
+                <w:szCs w:val="28"/>
+              </w:rPr>
+              <w:t>numar</w:t>
+            </w:r>
+            <w:r>
+              <w:rPr>
+                <w:sz w:val="28"/>
+                <w:szCs w:val="28"/>
+              </w:rPr>
+              <w:t>, lista)</w:t>
             </w:r>
           </w:p>
         </w:tc>
@@ -1090,7 +1146,14 @@
                 <w:sz w:val="28"/>
                 <w:szCs w:val="28"/>
               </w:rPr>
-              <w:t>Adauga la finalul listei date prin parametru un numar complex format din parametrii real si imag</w:t>
+              <w:t xml:space="preserve">Adauga la finalul listei date prin parametru un numar complex </w:t>
+            </w:r>
+            <w:r>
+              <w:rPr>
+                <w:sz w:val="28"/>
+                <w:szCs w:val="28"/>
+              </w:rPr>
+              <w:t>dat prin parametrul numar</w:t>
             </w:r>
           </w:p>
         </w:tc>
@@ -1112,7 +1175,21 @@
                 <w:sz w:val="28"/>
                 <w:szCs w:val="28"/>
               </w:rPr>
-              <w:t>add_cu_index(real, imag, index, lista)</w:t>
+              <w:t>add_cu_index(</w:t>
+            </w:r>
+            <w:r>
+              <w:rPr>
+                <w:sz w:val="28"/>
+                <w:szCs w:val="28"/>
+              </w:rPr>
+              <w:t>numar</w:t>
+            </w:r>
+            <w:r>
+              <w:rPr>
+                <w:sz w:val="28"/>
+                <w:szCs w:val="28"/>
+              </w:rPr>
+              <w:t>, index, lista)</w:t>
             </w:r>
           </w:p>
         </w:tc>
@@ -1153,7 +1230,14 @@
                 <w:sz w:val="28"/>
                 <w:szCs w:val="28"/>
               </w:rPr>
-              <w:t xml:space="preserve"> pozitie data prin parametrul index in lista data prin parametru un numar complex format din parametrii real si imag</w:t>
+              <w:t xml:space="preserve"> pozitie data prin parametrul index in lista data prin parametru un numar complex </w:t>
+            </w:r>
+            <w:r>
+              <w:rPr>
+                <w:sz w:val="28"/>
+                <w:szCs w:val="28"/>
+              </w:rPr>
+              <w:t>dat prin parametrul numar</w:t>
             </w:r>
           </w:p>
         </w:tc>
@@ -1187,7 +1271,6 @@
           <w:sz w:val="28"/>
           <w:szCs w:val="28"/>
         </w:rPr>
-        <w:lastRenderedPageBreak/>
         <w:t xml:space="preserve">Scenariu </w:t>
       </w:r>
       <w:r>
@@ -1237,7 +1320,7 @@
           <w:sz w:val="28"/>
           <w:szCs w:val="28"/>
         </w:rPr>
-        <w:t>i</w:t>
+        <w:t>j</w:t>
       </w:r>
       <w:r>
         <w:rPr>
@@ -1432,7 +1515,7 @@
           <w:sz w:val="28"/>
           <w:szCs w:val="28"/>
         </w:rPr>
-        <w:t>i</w:t>
+        <w:t>j</w:t>
       </w:r>
       <w:r>
         <w:rPr>
@@ -1462,7 +1545,21 @@
           <w:sz w:val="28"/>
           <w:szCs w:val="28"/>
         </w:rPr>
-        <w:t>Scenariu de rulare pentru adăugarea numărului 13+14i pe poziția 3</w:t>
+        <w:t>Scenariu de rulare pentru adăugarea numărului 13+14</w:t>
+      </w:r>
+      <w:r>
+        <w:rPr>
+          <w:sz w:val="28"/>
+          <w:szCs w:val="28"/>
+        </w:rPr>
+        <w:t>j</w:t>
+      </w:r>
+      <w:r>
+        <w:rPr>
+          <w:sz w:val="28"/>
+          <w:szCs w:val="28"/>
+        </w:rPr>
+        <w:t xml:space="preserve"> pe poziția 3</w:t>
       </w:r>
       <w:r>
         <w:rPr>
@@ -1629,7 +1726,28 @@
           <w:sz w:val="28"/>
           <w:szCs w:val="28"/>
         </w:rPr>
-        <w:t>se insereaza inaintea pozitei 4 (daca exista) numarul complex 13+14i</w:t>
+        <w:t xml:space="preserve">se insereaza inaintea pozitei </w:t>
+      </w:r>
+      <w:r>
+        <w:rPr>
+          <w:sz w:val="28"/>
+          <w:szCs w:val="28"/>
+        </w:rPr>
+        <w:t>3</w:t>
+      </w:r>
+      <w:r>
+        <w:rPr>
+          <w:sz w:val="28"/>
+          <w:szCs w:val="28"/>
+        </w:rPr>
+        <w:t xml:space="preserve">  numarul complex 13+14</w:t>
+      </w:r>
+      <w:r>
+        <w:rPr>
+          <w:sz w:val="28"/>
+          <w:szCs w:val="28"/>
+        </w:rPr>
+        <w:t>j</w:t>
       </w:r>
     </w:p>
     <w:p>
@@ -1826,6 +1944,7 @@
                 <w:sz w:val="28"/>
                 <w:szCs w:val="28"/>
               </w:rPr>
+              <w:lastRenderedPageBreak/>
               <w:t>stergere_interval(start, stop, lista)</w:t>
             </w:r>
           </w:p>
@@ -1872,7 +1991,6 @@
                 <w:sz w:val="28"/>
                 <w:szCs w:val="28"/>
               </w:rPr>
-              <w:lastRenderedPageBreak/>
               <w:t>inlocuire_numar(inlocuit, inlocuitor, lista)</w:t>
             </w:r>
           </w:p>
@@ -2314,6 +2432,7 @@
           <w:sz w:val="28"/>
           <w:szCs w:val="28"/>
         </w:rPr>
+        <w:lastRenderedPageBreak/>
         <w:t>Scenariu de rulare pentru inlocuirea numarului (1+2j) cu (3+4j) din lista [(1+2j), (5+7j), (1+2j), (24+13j), (1+2j)]:</w:t>
       </w:r>
     </w:p>
@@ -2334,7 +2453,6 @@
           <w:sz w:val="28"/>
           <w:szCs w:val="28"/>
         </w:rPr>
-        <w:lastRenderedPageBreak/>
         <w:t>Apelare main()</w:t>
       </w:r>
     </w:p>
@@ -2496,90 +2614,47 @@
           <w:sz w:val="28"/>
           <w:szCs w:val="28"/>
         </w:rPr>
-        <w:t xml:space="preserve">i = 2 </w:t>
-      </w:r>
-      <w:r>
-        <w:rPr>
-          <w:sz w:val="28"/>
-          <w:szCs w:val="28"/>
-        </w:rPr>
-        <w:t>lista[i]==(1+2j) = &gt; lista[i] = (3+4j) , lista_aux[</w:t>
-      </w:r>
-      <w:r>
-        <w:rPr>
-          <w:sz w:val="28"/>
-          <w:szCs w:val="28"/>
-        </w:rPr>
-        <w:t>1</w:t>
-      </w:r>
-      <w:r>
-        <w:rPr>
-          <w:sz w:val="28"/>
-          <w:szCs w:val="28"/>
-        </w:rPr>
-        <w:t xml:space="preserve">] = </w:t>
-      </w:r>
-      <w:r>
-        <w:rPr>
-          <w:sz w:val="28"/>
-          <w:szCs w:val="28"/>
-        </w:rPr>
-        <w:t>2</w:t>
-      </w:r>
-    </w:p>
-    <w:p>
-      <w:pPr>
-        <w:pStyle w:val="ListParagraph"/>
-        <w:numPr>
-          <w:ilvl w:val="0"/>
-          <w:numId w:val="5"/>
-        </w:numPr>
-        <w:rPr>
-          <w:sz w:val="28"/>
-          <w:szCs w:val="28"/>
-        </w:rPr>
-      </w:pPr>
-      <w:r>
-        <w:rPr>
-          <w:sz w:val="28"/>
-          <w:szCs w:val="28"/>
-        </w:rPr>
-        <w:t xml:space="preserve">i = </w:t>
-      </w:r>
-      <w:r>
-        <w:rPr>
-          <w:sz w:val="28"/>
-          <w:szCs w:val="28"/>
-        </w:rPr>
-        <w:t>4</w:t>
-      </w:r>
-      <w:r>
-        <w:rPr>
-          <w:sz w:val="28"/>
-          <w:szCs w:val="28"/>
-        </w:rPr>
-        <w:t xml:space="preserve"> lista[i]==(1+2j) = &gt; lista[i] = (3+4j) , lista_aux[</w:t>
-      </w:r>
-      <w:r>
-        <w:rPr>
-          <w:sz w:val="28"/>
-          <w:szCs w:val="28"/>
-        </w:rPr>
-        <w:t>2</w:t>
-      </w:r>
-      <w:r>
-        <w:rPr>
-          <w:sz w:val="28"/>
-          <w:szCs w:val="28"/>
-        </w:rPr>
-        <w:t xml:space="preserve">] = </w:t>
-      </w:r>
-      <w:r>
-        <w:rPr>
-          <w:sz w:val="28"/>
-          <w:szCs w:val="28"/>
-        </w:rPr>
-        <w:t>4</w:t>
+        <w:t>i = 2 lista[i]==(1+2j) = &gt; lista[i] = (3+4j) , lista_aux[1] = 2</w:t>
+      </w:r>
+    </w:p>
+    <w:p>
+      <w:pPr>
+        <w:pStyle w:val="ListParagraph"/>
+        <w:numPr>
+          <w:ilvl w:val="0"/>
+          <w:numId w:val="5"/>
+        </w:numPr>
+        <w:rPr>
+          <w:sz w:val="28"/>
+          <w:szCs w:val="28"/>
+        </w:rPr>
+      </w:pPr>
+      <w:r>
+        <w:rPr>
+          <w:sz w:val="28"/>
+          <w:szCs w:val="28"/>
+        </w:rPr>
+        <w:t>i = 4 lista[i]==(1+2j) = &gt; lista[i] = (3+4j) , lista_aux[2] = 4</w:t>
+      </w:r>
+    </w:p>
+    <w:p>
+      <w:pPr>
+        <w:pStyle w:val="ListParagraph"/>
+        <w:numPr>
+          <w:ilvl w:val="0"/>
+          <w:numId w:val="5"/>
+        </w:numPr>
+        <w:rPr>
+          <w:sz w:val="28"/>
+          <w:szCs w:val="28"/>
+        </w:rPr>
+      </w:pPr>
+      <w:r>
+        <w:rPr>
+          <w:sz w:val="28"/>
+          <w:szCs w:val="28"/>
+        </w:rPr>
+        <w:t>lista din final va fi [(3+4j), (5+7j), (3+4j), (24+13j), (3+4j)]</w:t>
       </w:r>
     </w:p>
     <w:p>
@@ -2856,631 +2931,2098 @@
           <w:sz w:val="28"/>
           <w:szCs w:val="28"/>
         </w:rPr>
+        <w:t xml:space="preserve"> [(1+2j), (3+4j), (7+8j)]:</w:t>
+      </w:r>
+    </w:p>
+    <w:p>
+      <w:pPr>
+        <w:pStyle w:val="ListParagraph"/>
+        <w:numPr>
+          <w:ilvl w:val="0"/>
+          <w:numId w:val="5"/>
+        </w:numPr>
+        <w:rPr>
+          <w:sz w:val="28"/>
+          <w:szCs w:val="28"/>
+        </w:rPr>
+      </w:pPr>
+      <w:r>
+        <w:rPr>
+          <w:sz w:val="28"/>
+          <w:szCs w:val="28"/>
+        </w:rPr>
+        <w:t>apelare main()</w:t>
+      </w:r>
+    </w:p>
+    <w:p>
+      <w:pPr>
+        <w:pStyle w:val="ListParagraph"/>
+        <w:numPr>
+          <w:ilvl w:val="0"/>
+          <w:numId w:val="5"/>
+        </w:numPr>
+        <w:rPr>
+          <w:sz w:val="28"/>
+          <w:szCs w:val="28"/>
+        </w:rPr>
+      </w:pPr>
+      <w:r>
+        <w:rPr>
+          <w:sz w:val="28"/>
+          <w:szCs w:val="28"/>
+        </w:rPr>
+        <w:t>p = 3 din alegere_optiune()</w:t>
+      </w:r>
+    </w:p>
+    <w:p>
+      <w:pPr>
+        <w:pStyle w:val="ListParagraph"/>
+        <w:numPr>
+          <w:ilvl w:val="0"/>
+          <w:numId w:val="5"/>
+        </w:numPr>
+        <w:rPr>
+          <w:sz w:val="28"/>
+          <w:szCs w:val="28"/>
+        </w:rPr>
+      </w:pPr>
+      <w:r>
+        <w:rPr>
+          <w:sz w:val="28"/>
+          <w:szCs w:val="28"/>
+        </w:rPr>
+        <w:t>p = 1 din alegere_optiune()</w:t>
+      </w:r>
+    </w:p>
+    <w:p>
+      <w:pPr>
+        <w:pStyle w:val="ListParagraph"/>
+        <w:numPr>
+          <w:ilvl w:val="0"/>
+          <w:numId w:val="5"/>
+        </w:numPr>
+        <w:rPr>
+          <w:sz w:val="28"/>
+          <w:szCs w:val="28"/>
+        </w:rPr>
+      </w:pPr>
+      <w:r>
+        <w:rPr>
+          <w:sz w:val="28"/>
+          <w:szCs w:val="28"/>
+        </w:rPr>
+        <w:lastRenderedPageBreak/>
+        <w:t>start = 0 din citire_index()</w:t>
+      </w:r>
+    </w:p>
+    <w:p>
+      <w:pPr>
+        <w:pStyle w:val="ListParagraph"/>
+        <w:numPr>
+          <w:ilvl w:val="0"/>
+          <w:numId w:val="5"/>
+        </w:numPr>
+        <w:rPr>
+          <w:sz w:val="28"/>
+          <w:szCs w:val="28"/>
+        </w:rPr>
+      </w:pPr>
+      <w:r>
+        <w:rPr>
+          <w:sz w:val="28"/>
+          <w:szCs w:val="28"/>
+        </w:rPr>
+        <w:t>stop = 3 din citire_index()</w:t>
+      </w:r>
+    </w:p>
+    <w:p>
+      <w:pPr>
+        <w:pStyle w:val="ListParagraph"/>
+        <w:numPr>
+          <w:ilvl w:val="0"/>
+          <w:numId w:val="5"/>
+        </w:numPr>
+        <w:rPr>
+          <w:sz w:val="28"/>
+          <w:szCs w:val="28"/>
+        </w:rPr>
+      </w:pPr>
+      <w:r>
+        <w:rPr>
+          <w:sz w:val="28"/>
+          <w:szCs w:val="28"/>
+        </w:rPr>
+        <w:t>apelare parte_imag(start, stop, numere_complexe)</w:t>
+      </w:r>
+    </w:p>
+    <w:p>
+      <w:pPr>
+        <w:pStyle w:val="ListParagraph"/>
+        <w:numPr>
+          <w:ilvl w:val="0"/>
+          <w:numId w:val="5"/>
+        </w:numPr>
+        <w:rPr>
+          <w:sz w:val="28"/>
+          <w:szCs w:val="28"/>
+        </w:rPr>
+      </w:pPr>
+      <w:r>
+        <w:rPr>
+          <w:sz w:val="28"/>
+          <w:szCs w:val="28"/>
+        </w:rPr>
+        <w:t>i = 0, lista_aux[0] = 2.0</w:t>
+      </w:r>
+    </w:p>
+    <w:p>
+      <w:pPr>
+        <w:pStyle w:val="ListParagraph"/>
+        <w:numPr>
+          <w:ilvl w:val="0"/>
+          <w:numId w:val="5"/>
+        </w:numPr>
+        <w:rPr>
+          <w:sz w:val="28"/>
+          <w:szCs w:val="28"/>
+        </w:rPr>
+      </w:pPr>
+      <w:r>
+        <w:rPr>
+          <w:sz w:val="28"/>
+          <w:szCs w:val="28"/>
+        </w:rPr>
+        <w:t>i = 1, lista_aux[1] = 4.0</w:t>
+      </w:r>
+    </w:p>
+    <w:p>
+      <w:pPr>
+        <w:pStyle w:val="ListParagraph"/>
+        <w:numPr>
+          <w:ilvl w:val="0"/>
+          <w:numId w:val="5"/>
+        </w:numPr>
+        <w:rPr>
+          <w:sz w:val="28"/>
+          <w:szCs w:val="28"/>
+        </w:rPr>
+      </w:pPr>
+      <w:r>
+        <w:rPr>
+          <w:sz w:val="28"/>
+          <w:szCs w:val="28"/>
+        </w:rPr>
+        <w:t>i = 2, lista_aux[2] = 8.0</w:t>
+      </w:r>
+    </w:p>
+    <w:p>
+      <w:pPr>
+        <w:pStyle w:val="ListParagraph"/>
+        <w:numPr>
+          <w:ilvl w:val="0"/>
+          <w:numId w:val="5"/>
+        </w:numPr>
+        <w:rPr>
+          <w:sz w:val="28"/>
+          <w:szCs w:val="28"/>
+        </w:rPr>
+      </w:pPr>
+      <w:r>
+        <w:rPr>
+          <w:sz w:val="28"/>
+          <w:szCs w:val="28"/>
+        </w:rPr>
+        <w:t>se afiseaza lista_aux == [2.0, 4.0, 8.0]</w:t>
+      </w:r>
+    </w:p>
+    <w:p>
+      <w:pPr>
+        <w:ind w:left="720"/>
+        <w:rPr>
+          <w:sz w:val="28"/>
+          <w:szCs w:val="28"/>
+        </w:rPr>
+      </w:pPr>
+    </w:p>
+    <w:p>
+      <w:pPr>
+        <w:ind w:left="720"/>
+        <w:rPr>
+          <w:sz w:val="28"/>
+          <w:szCs w:val="28"/>
+        </w:rPr>
+      </w:pPr>
+    </w:p>
+    <w:p>
+      <w:pPr>
+        <w:ind w:left="720"/>
+        <w:rPr>
+          <w:sz w:val="28"/>
+          <w:szCs w:val="28"/>
+        </w:rPr>
+      </w:pPr>
+      <w:r>
+        <w:rPr>
+          <w:sz w:val="28"/>
+          <w:szCs w:val="28"/>
+        </w:rPr>
+        <w:t>Scenariu de rulare pentru afisarea numerelor complexe cu modulul mai mic ca 10 din lista [(1+2j), (3+4j), (6+8j)]:</w:t>
+      </w:r>
+    </w:p>
+    <w:p>
+      <w:pPr>
+        <w:pStyle w:val="ListParagraph"/>
+        <w:numPr>
+          <w:ilvl w:val="0"/>
+          <w:numId w:val="5"/>
+        </w:numPr>
+        <w:rPr>
+          <w:sz w:val="28"/>
+          <w:szCs w:val="28"/>
+        </w:rPr>
+      </w:pPr>
+      <w:r>
+        <w:rPr>
+          <w:sz w:val="28"/>
+          <w:szCs w:val="28"/>
+        </w:rPr>
+        <w:t>apelare main()</w:t>
+      </w:r>
+    </w:p>
+    <w:p>
+      <w:pPr>
+        <w:pStyle w:val="ListParagraph"/>
+        <w:numPr>
+          <w:ilvl w:val="0"/>
+          <w:numId w:val="5"/>
+        </w:numPr>
+        <w:rPr>
+          <w:sz w:val="28"/>
+          <w:szCs w:val="28"/>
+        </w:rPr>
+      </w:pPr>
+      <w:r>
+        <w:rPr>
+          <w:sz w:val="28"/>
+          <w:szCs w:val="28"/>
+        </w:rPr>
+        <w:t>p = 3 din alegere_optiune()</w:t>
+      </w:r>
+    </w:p>
+    <w:p>
+      <w:pPr>
+        <w:pStyle w:val="ListParagraph"/>
+        <w:numPr>
+          <w:ilvl w:val="0"/>
+          <w:numId w:val="5"/>
+        </w:numPr>
+        <w:rPr>
+          <w:sz w:val="28"/>
+          <w:szCs w:val="28"/>
+        </w:rPr>
+      </w:pPr>
+      <w:r>
+        <w:rPr>
+          <w:sz w:val="28"/>
+          <w:szCs w:val="28"/>
+        </w:rPr>
+        <w:t>p = 2 din alegere_optiune()</w:t>
+      </w:r>
+    </w:p>
+    <w:p>
+      <w:pPr>
+        <w:pStyle w:val="ListParagraph"/>
+        <w:numPr>
+          <w:ilvl w:val="0"/>
+          <w:numId w:val="5"/>
+        </w:numPr>
+        <w:rPr>
+          <w:sz w:val="28"/>
+          <w:szCs w:val="28"/>
+        </w:rPr>
+      </w:pPr>
+      <w:r>
+        <w:rPr>
+          <w:sz w:val="28"/>
+          <w:szCs w:val="28"/>
+        </w:rPr>
+        <w:t>apelare modul_mai_mic_ca10(numere_complexe)</w:t>
+      </w:r>
+    </w:p>
+    <w:p>
+      <w:pPr>
+        <w:pStyle w:val="ListParagraph"/>
+        <w:numPr>
+          <w:ilvl w:val="0"/>
+          <w:numId w:val="5"/>
+        </w:numPr>
+        <w:rPr>
+          <w:sz w:val="28"/>
+          <w:szCs w:val="28"/>
+        </w:rPr>
+      </w:pPr>
+      <w:r>
+        <w:rPr>
+          <w:sz w:val="28"/>
+          <w:szCs w:val="28"/>
+        </w:rPr>
+        <w:t>item = (1+2j) cu modul mai mic ca 10, lista_aux[0] = (1+2j)</w:t>
+      </w:r>
+    </w:p>
+    <w:p>
+      <w:pPr>
+        <w:pStyle w:val="ListParagraph"/>
+        <w:numPr>
+          <w:ilvl w:val="0"/>
+          <w:numId w:val="5"/>
+        </w:numPr>
+        <w:rPr>
+          <w:sz w:val="28"/>
+          <w:szCs w:val="28"/>
+        </w:rPr>
+      </w:pPr>
+      <w:r>
+        <w:rPr>
+          <w:sz w:val="28"/>
+          <w:szCs w:val="28"/>
+        </w:rPr>
+        <w:t>item = (3+4j) cu modul mai mic ca 10, lista_aux[1] = (3+4j)</w:t>
+      </w:r>
+    </w:p>
+    <w:p>
+      <w:pPr>
+        <w:pStyle w:val="ListParagraph"/>
+        <w:numPr>
+          <w:ilvl w:val="0"/>
+          <w:numId w:val="5"/>
+        </w:numPr>
+        <w:rPr>
+          <w:sz w:val="28"/>
+          <w:szCs w:val="28"/>
+        </w:rPr>
+      </w:pPr>
+      <w:r>
+        <w:rPr>
+          <w:sz w:val="28"/>
+          <w:szCs w:val="28"/>
+        </w:rPr>
+        <w:t>se afiseaza lista_aux = [(1+2j), (3+4j)]</w:t>
+      </w:r>
+    </w:p>
+    <w:p>
+      <w:pPr>
+        <w:ind w:left="720"/>
+        <w:rPr>
+          <w:sz w:val="28"/>
+          <w:szCs w:val="28"/>
+        </w:rPr>
+      </w:pPr>
+    </w:p>
+    <w:p>
+      <w:pPr>
+        <w:ind w:left="720"/>
+        <w:rPr>
+          <w:sz w:val="28"/>
+          <w:szCs w:val="28"/>
+        </w:rPr>
+      </w:pPr>
+    </w:p>
+    <w:p>
+      <w:pPr>
+        <w:ind w:left="720"/>
+        <w:rPr>
+          <w:sz w:val="28"/>
+          <w:szCs w:val="28"/>
+        </w:rPr>
+      </w:pPr>
+      <w:r>
+        <w:rPr>
+          <w:sz w:val="28"/>
+          <w:szCs w:val="28"/>
+        </w:rPr>
+        <w:t>Scenariu de rulare pentru afisarea numerelor complexe cu modulul egal cu 10 din lista [(6+8j), (8+6j), (2+3j), (5+6j)]:</w:t>
+      </w:r>
+    </w:p>
+    <w:p>
+      <w:pPr>
+        <w:pStyle w:val="ListParagraph"/>
+        <w:numPr>
+          <w:ilvl w:val="0"/>
+          <w:numId w:val="5"/>
+        </w:numPr>
+        <w:rPr>
+          <w:sz w:val="28"/>
+          <w:szCs w:val="28"/>
+        </w:rPr>
+      </w:pPr>
+      <w:r>
+        <w:rPr>
+          <w:sz w:val="28"/>
+          <w:szCs w:val="28"/>
+        </w:rPr>
+        <w:t>apelare main()</w:t>
+      </w:r>
+    </w:p>
+    <w:p>
+      <w:pPr>
+        <w:pStyle w:val="ListParagraph"/>
+        <w:numPr>
+          <w:ilvl w:val="0"/>
+          <w:numId w:val="5"/>
+        </w:numPr>
+        <w:rPr>
+          <w:sz w:val="28"/>
+          <w:szCs w:val="28"/>
+        </w:rPr>
+      </w:pPr>
+      <w:r>
+        <w:rPr>
+          <w:sz w:val="28"/>
+          <w:szCs w:val="28"/>
+        </w:rPr>
+        <w:t>p = 3 din alegere_optiune()</w:t>
+      </w:r>
+    </w:p>
+    <w:p>
+      <w:pPr>
+        <w:pStyle w:val="ListParagraph"/>
+        <w:numPr>
+          <w:ilvl w:val="0"/>
+          <w:numId w:val="5"/>
+        </w:numPr>
+        <w:rPr>
+          <w:sz w:val="28"/>
+          <w:szCs w:val="28"/>
+        </w:rPr>
+      </w:pPr>
+      <w:r>
+        <w:rPr>
+          <w:sz w:val="28"/>
+          <w:szCs w:val="28"/>
+        </w:rPr>
+        <w:t>p = 3 din alegere_optiune()</w:t>
+      </w:r>
+    </w:p>
+    <w:p>
+      <w:pPr>
+        <w:pStyle w:val="ListParagraph"/>
+        <w:numPr>
+          <w:ilvl w:val="0"/>
+          <w:numId w:val="5"/>
+        </w:numPr>
+        <w:rPr>
+          <w:sz w:val="28"/>
+          <w:szCs w:val="28"/>
+        </w:rPr>
+      </w:pPr>
+      <w:r>
+        <w:rPr>
+          <w:sz w:val="28"/>
+          <w:szCs w:val="28"/>
+        </w:rPr>
+        <w:t>apelare modul_egal_cu10(numere_complexe)</w:t>
+      </w:r>
+    </w:p>
+    <w:p>
+      <w:pPr>
+        <w:pStyle w:val="ListParagraph"/>
+        <w:numPr>
+          <w:ilvl w:val="0"/>
+          <w:numId w:val="5"/>
+        </w:numPr>
+        <w:rPr>
+          <w:sz w:val="28"/>
+          <w:szCs w:val="28"/>
+        </w:rPr>
+      </w:pPr>
+      <w:r>
+        <w:rPr>
+          <w:sz w:val="28"/>
+          <w:szCs w:val="28"/>
+        </w:rPr>
+        <w:t>item = (6+8j) cu modul egal cu 10, lista_aux[0] = (6+8j)</w:t>
+      </w:r>
+    </w:p>
+    <w:p>
+      <w:pPr>
+        <w:pStyle w:val="ListParagraph"/>
+        <w:numPr>
+          <w:ilvl w:val="0"/>
+          <w:numId w:val="5"/>
+        </w:numPr>
+        <w:rPr>
+          <w:sz w:val="28"/>
+          <w:szCs w:val="28"/>
+        </w:rPr>
+      </w:pPr>
+      <w:r>
+        <w:rPr>
+          <w:sz w:val="28"/>
+          <w:szCs w:val="28"/>
+        </w:rPr>
+        <w:t>item = (8+6j) co modul egal cu 10, lista_axu[1] = (8+6j)</w:t>
+      </w:r>
+    </w:p>
+    <w:p>
+      <w:pPr>
+        <w:pStyle w:val="ListParagraph"/>
+        <w:numPr>
+          <w:ilvl w:val="0"/>
+          <w:numId w:val="5"/>
+        </w:numPr>
+        <w:rPr>
+          <w:sz w:val="28"/>
+          <w:szCs w:val="28"/>
+        </w:rPr>
+      </w:pPr>
+      <w:r>
+        <w:rPr>
+          <w:sz w:val="28"/>
+          <w:szCs w:val="28"/>
+        </w:rPr>
+        <w:t>se afiseaza lista_aux = [(6+8j), (8+6j)]</w:t>
+      </w:r>
+    </w:p>
+    <w:p>
+      <w:pPr>
+        <w:ind w:left="720"/>
+        <w:rPr>
+          <w:sz w:val="28"/>
+          <w:szCs w:val="28"/>
+        </w:rPr>
+      </w:pPr>
+    </w:p>
+    <w:p>
+      <w:pPr>
+        <w:ind w:left="720"/>
+        <w:rPr>
+          <w:sz w:val="28"/>
+          <w:szCs w:val="28"/>
+        </w:rPr>
+      </w:pPr>
+    </w:p>
+    <w:p>
+      <w:pPr>
+        <w:rPr>
+          <w:b/>
+          <w:bCs/>
+          <w:sz w:val="28"/>
+          <w:szCs w:val="28"/>
+        </w:rPr>
+      </w:pPr>
+      <w:r>
+        <w:rPr>
+          <w:b/>
+          <w:bCs/>
+          <w:sz w:val="28"/>
+          <w:szCs w:val="28"/>
+        </w:rPr>
+        <w:t>4.</w:t>
+      </w:r>
+      <w:r>
         <w:t xml:space="preserve"> </w:t>
       </w:r>
       <w:r>
         <w:rPr>
-          <w:sz w:val="28"/>
-          <w:szCs w:val="28"/>
-        </w:rPr>
-        <w:t>[(1+2j), (3+4j), (7+8j)]</w:t>
-      </w:r>
-      <w:r>
-        <w:rPr>
-          <w:sz w:val="28"/>
-          <w:szCs w:val="28"/>
-        </w:rPr>
-        <w:t>:</w:t>
-      </w:r>
-    </w:p>
-    <w:p>
-      <w:pPr>
-        <w:pStyle w:val="ListParagraph"/>
-        <w:numPr>
-          <w:ilvl w:val="0"/>
-          <w:numId w:val="5"/>
-        </w:numPr>
-        <w:rPr>
-          <w:sz w:val="28"/>
-          <w:szCs w:val="28"/>
-        </w:rPr>
-      </w:pPr>
-      <w:r>
-        <w:rPr>
-          <w:sz w:val="28"/>
-          <w:szCs w:val="28"/>
-        </w:rPr>
-        <w:t>apelare main()</w:t>
-      </w:r>
-    </w:p>
-    <w:p>
-      <w:pPr>
-        <w:pStyle w:val="ListParagraph"/>
-        <w:numPr>
-          <w:ilvl w:val="0"/>
-          <w:numId w:val="5"/>
-        </w:numPr>
-        <w:rPr>
-          <w:sz w:val="28"/>
-          <w:szCs w:val="28"/>
-        </w:rPr>
-      </w:pPr>
-      <w:r>
-        <w:rPr>
-          <w:sz w:val="28"/>
-          <w:szCs w:val="28"/>
-        </w:rPr>
-        <w:t>p = 3 din alegere_optiune()</w:t>
-      </w:r>
-    </w:p>
-    <w:p>
-      <w:pPr>
-        <w:pStyle w:val="ListParagraph"/>
-        <w:numPr>
-          <w:ilvl w:val="0"/>
-          <w:numId w:val="5"/>
-        </w:numPr>
-        <w:rPr>
-          <w:sz w:val="28"/>
-          <w:szCs w:val="28"/>
-        </w:rPr>
-      </w:pPr>
-      <w:r>
-        <w:rPr>
-          <w:sz w:val="28"/>
-          <w:szCs w:val="28"/>
-        </w:rPr>
-        <w:t>p = 1 din alegere_optiune()</w:t>
-      </w:r>
-    </w:p>
-    <w:p>
-      <w:pPr>
-        <w:pStyle w:val="ListParagraph"/>
-        <w:numPr>
-          <w:ilvl w:val="0"/>
-          <w:numId w:val="5"/>
-        </w:numPr>
-        <w:rPr>
-          <w:sz w:val="28"/>
-          <w:szCs w:val="28"/>
-        </w:rPr>
-      </w:pPr>
-      <w:r>
-        <w:rPr>
-          <w:sz w:val="28"/>
-          <w:szCs w:val="28"/>
-        </w:rPr>
-        <w:t>start = 0 din citire_index()</w:t>
-      </w:r>
-    </w:p>
-    <w:p>
-      <w:pPr>
-        <w:pStyle w:val="ListParagraph"/>
-        <w:numPr>
-          <w:ilvl w:val="0"/>
-          <w:numId w:val="5"/>
-        </w:numPr>
-        <w:rPr>
-          <w:sz w:val="28"/>
-          <w:szCs w:val="28"/>
-        </w:rPr>
-      </w:pPr>
-      <w:r>
-        <w:rPr>
-          <w:sz w:val="28"/>
-          <w:szCs w:val="28"/>
-        </w:rPr>
-        <w:t>stop = 3 din citire_index()</w:t>
-      </w:r>
-    </w:p>
-    <w:p>
-      <w:pPr>
-        <w:pStyle w:val="ListParagraph"/>
-        <w:numPr>
-          <w:ilvl w:val="0"/>
-          <w:numId w:val="5"/>
-        </w:numPr>
-        <w:rPr>
-          <w:sz w:val="28"/>
-          <w:szCs w:val="28"/>
-        </w:rPr>
-      </w:pPr>
-      <w:r>
-        <w:rPr>
-          <w:sz w:val="28"/>
-          <w:szCs w:val="28"/>
-        </w:rPr>
-        <w:t>apelare parte_imag(start, stop, numere_complexe)</w:t>
-      </w:r>
-    </w:p>
-    <w:p>
-      <w:pPr>
-        <w:pStyle w:val="ListParagraph"/>
-        <w:numPr>
-          <w:ilvl w:val="0"/>
-          <w:numId w:val="5"/>
-        </w:numPr>
-        <w:rPr>
-          <w:sz w:val="28"/>
-          <w:szCs w:val="28"/>
-        </w:rPr>
-      </w:pPr>
-      <w:r>
-        <w:rPr>
-          <w:sz w:val="28"/>
-          <w:szCs w:val="28"/>
-        </w:rPr>
-        <w:lastRenderedPageBreak/>
-        <w:t>i = 0, lista_aux[0] = 2.0</w:t>
-      </w:r>
-    </w:p>
-    <w:p>
-      <w:pPr>
-        <w:pStyle w:val="ListParagraph"/>
-        <w:numPr>
-          <w:ilvl w:val="0"/>
-          <w:numId w:val="5"/>
-        </w:numPr>
-        <w:rPr>
-          <w:sz w:val="28"/>
-          <w:szCs w:val="28"/>
-        </w:rPr>
-      </w:pPr>
-      <w:r>
-        <w:rPr>
-          <w:sz w:val="28"/>
-          <w:szCs w:val="28"/>
-        </w:rPr>
-        <w:t>i = 1, lista_aux[1] = 4.0</w:t>
-      </w:r>
-    </w:p>
-    <w:p>
-      <w:pPr>
-        <w:pStyle w:val="ListParagraph"/>
-        <w:numPr>
-          <w:ilvl w:val="0"/>
-          <w:numId w:val="5"/>
-        </w:numPr>
-        <w:rPr>
-          <w:sz w:val="28"/>
-          <w:szCs w:val="28"/>
-        </w:rPr>
-      </w:pPr>
-      <w:r>
-        <w:rPr>
-          <w:sz w:val="28"/>
-          <w:szCs w:val="28"/>
-        </w:rPr>
-        <w:t>i = 2, lista_aux[2] = 8.0</w:t>
-      </w:r>
-    </w:p>
-    <w:p>
-      <w:pPr>
-        <w:pStyle w:val="ListParagraph"/>
-        <w:numPr>
-          <w:ilvl w:val="0"/>
-          <w:numId w:val="5"/>
-        </w:numPr>
-        <w:rPr>
-          <w:sz w:val="28"/>
-          <w:szCs w:val="28"/>
-        </w:rPr>
-      </w:pPr>
-      <w:r>
-        <w:rPr>
-          <w:sz w:val="28"/>
-          <w:szCs w:val="28"/>
-        </w:rPr>
-        <w:t>se afiseaza lista_aux == [2.0, 4.0, 8.0]</w:t>
-      </w:r>
-    </w:p>
-    <w:p>
-      <w:pPr>
-        <w:ind w:left="720"/>
-        <w:rPr>
-          <w:sz w:val="28"/>
-          <w:szCs w:val="28"/>
-        </w:rPr>
-      </w:pPr>
-    </w:p>
-    <w:p>
-      <w:pPr>
-        <w:ind w:left="720"/>
-        <w:rPr>
-          <w:sz w:val="28"/>
-          <w:szCs w:val="28"/>
-        </w:rPr>
-      </w:pPr>
-    </w:p>
-    <w:p>
-      <w:pPr>
-        <w:ind w:left="720"/>
-        <w:rPr>
-          <w:sz w:val="28"/>
-          <w:szCs w:val="28"/>
-        </w:rPr>
-      </w:pPr>
-      <w:r>
-        <w:rPr>
-          <w:sz w:val="28"/>
-          <w:szCs w:val="28"/>
-        </w:rPr>
-        <w:t xml:space="preserve">Scenariu de rulare pentru afisarea numerelor complexe cu modulul mai mic ca 10 din lista </w:t>
-      </w:r>
-      <w:r>
-        <w:rPr>
-          <w:sz w:val="28"/>
-          <w:szCs w:val="28"/>
-        </w:rPr>
-        <w:t>[(1+2j), (3+4j), (6+8j)]</w:t>
-      </w:r>
-      <w:r>
-        <w:rPr>
-          <w:sz w:val="28"/>
-          <w:szCs w:val="28"/>
-        </w:rPr>
-        <w:t>:</w:t>
-      </w:r>
-    </w:p>
-    <w:p>
-      <w:pPr>
-        <w:pStyle w:val="ListParagraph"/>
-        <w:numPr>
-          <w:ilvl w:val="0"/>
-          <w:numId w:val="5"/>
-        </w:numPr>
-        <w:rPr>
-          <w:sz w:val="28"/>
-          <w:szCs w:val="28"/>
-        </w:rPr>
-      </w:pPr>
-      <w:r>
-        <w:rPr>
-          <w:sz w:val="28"/>
-          <w:szCs w:val="28"/>
-        </w:rPr>
-        <w:t>apelare main()</w:t>
-      </w:r>
-    </w:p>
-    <w:p>
-      <w:pPr>
-        <w:pStyle w:val="ListParagraph"/>
-        <w:numPr>
-          <w:ilvl w:val="0"/>
-          <w:numId w:val="5"/>
-        </w:numPr>
-        <w:rPr>
-          <w:sz w:val="28"/>
-          <w:szCs w:val="28"/>
-        </w:rPr>
-      </w:pPr>
-      <w:r>
-        <w:rPr>
-          <w:sz w:val="28"/>
-          <w:szCs w:val="28"/>
-        </w:rPr>
-        <w:t>p = 3 din alegere_optiune()</w:t>
-      </w:r>
-    </w:p>
-    <w:p>
-      <w:pPr>
-        <w:pStyle w:val="ListParagraph"/>
-        <w:numPr>
-          <w:ilvl w:val="0"/>
-          <w:numId w:val="5"/>
-        </w:numPr>
-        <w:rPr>
-          <w:sz w:val="28"/>
-          <w:szCs w:val="28"/>
-        </w:rPr>
-      </w:pPr>
-      <w:r>
-        <w:rPr>
-          <w:sz w:val="28"/>
-          <w:szCs w:val="28"/>
-        </w:rPr>
-        <w:t>p = 2 din alegere_optiune()</w:t>
-      </w:r>
-    </w:p>
-    <w:p>
-      <w:pPr>
-        <w:pStyle w:val="ListParagraph"/>
-        <w:numPr>
-          <w:ilvl w:val="0"/>
-          <w:numId w:val="5"/>
-        </w:numPr>
-        <w:rPr>
-          <w:sz w:val="28"/>
-          <w:szCs w:val="28"/>
-        </w:rPr>
-      </w:pPr>
-      <w:r>
-        <w:rPr>
-          <w:sz w:val="28"/>
-          <w:szCs w:val="28"/>
-        </w:rPr>
-        <w:t>apelare modul_mai_mic_ca10(numere_complexe)</w:t>
-      </w:r>
-    </w:p>
-    <w:p>
-      <w:pPr>
-        <w:pStyle w:val="ListParagraph"/>
-        <w:numPr>
-          <w:ilvl w:val="0"/>
-          <w:numId w:val="5"/>
-        </w:numPr>
-        <w:rPr>
-          <w:sz w:val="28"/>
-          <w:szCs w:val="28"/>
-        </w:rPr>
-      </w:pPr>
-      <w:r>
-        <w:rPr>
-          <w:sz w:val="28"/>
-          <w:szCs w:val="28"/>
-        </w:rPr>
-        <w:t>item = (1+2j) cu modul mai mic ca 10, lista_aux[0] = (1+2j)</w:t>
-      </w:r>
-    </w:p>
-    <w:p>
-      <w:pPr>
-        <w:pStyle w:val="ListParagraph"/>
-        <w:numPr>
-          <w:ilvl w:val="0"/>
-          <w:numId w:val="5"/>
-        </w:numPr>
-        <w:rPr>
-          <w:sz w:val="28"/>
-          <w:szCs w:val="28"/>
-        </w:rPr>
-      </w:pPr>
-      <w:r>
-        <w:rPr>
-          <w:sz w:val="28"/>
-          <w:szCs w:val="28"/>
-        </w:rPr>
-        <w:t>item = (3+4j) cu modul mai mic ca 10, lista_aux[1] = (3+4j)</w:t>
-      </w:r>
-    </w:p>
-    <w:p>
-      <w:pPr>
-        <w:pStyle w:val="ListParagraph"/>
-        <w:numPr>
-          <w:ilvl w:val="0"/>
-          <w:numId w:val="5"/>
-        </w:numPr>
-        <w:rPr>
-          <w:sz w:val="28"/>
-          <w:szCs w:val="28"/>
-        </w:rPr>
-      </w:pPr>
-      <w:r>
-        <w:rPr>
-          <w:sz w:val="28"/>
-          <w:szCs w:val="28"/>
-        </w:rPr>
-        <w:t>se afiseaza lista_aux = [(1+2j), (3+4j)]</w:t>
-      </w:r>
-    </w:p>
-    <w:p>
-      <w:pPr>
-        <w:ind w:left="720"/>
-        <w:rPr>
-          <w:sz w:val="28"/>
-          <w:szCs w:val="28"/>
-        </w:rPr>
-      </w:pPr>
-    </w:p>
-    <w:p>
-      <w:pPr>
-        <w:ind w:left="720"/>
-        <w:rPr>
-          <w:sz w:val="28"/>
-          <w:szCs w:val="28"/>
-        </w:rPr>
-      </w:pPr>
-    </w:p>
-    <w:p>
-      <w:pPr>
-        <w:ind w:left="720"/>
-        <w:rPr>
-          <w:sz w:val="28"/>
-          <w:szCs w:val="28"/>
-        </w:rPr>
-      </w:pPr>
-      <w:r>
-        <w:rPr>
-          <w:sz w:val="28"/>
-          <w:szCs w:val="28"/>
-        </w:rPr>
-        <w:t xml:space="preserve">Scenariu de rulare pentru afisarea numerelor complexe cu modulul egal cu 10 din lista </w:t>
-      </w:r>
-      <w:r>
-        <w:rPr>
-          <w:sz w:val="28"/>
-          <w:szCs w:val="28"/>
-        </w:rPr>
-        <w:t>[(6+8j), (8+6j), (2+3j), (5+6j)]</w:t>
-      </w:r>
-      <w:r>
-        <w:rPr>
-          <w:sz w:val="28"/>
-          <w:szCs w:val="28"/>
-        </w:rPr>
-        <w:t>:</w:t>
-      </w:r>
-    </w:p>
-    <w:p>
-      <w:pPr>
-        <w:pStyle w:val="ListParagraph"/>
-        <w:numPr>
-          <w:ilvl w:val="0"/>
-          <w:numId w:val="5"/>
-        </w:numPr>
-        <w:rPr>
-          <w:sz w:val="28"/>
-          <w:szCs w:val="28"/>
-        </w:rPr>
-      </w:pPr>
-      <w:r>
-        <w:rPr>
-          <w:sz w:val="28"/>
-          <w:szCs w:val="28"/>
-        </w:rPr>
-        <w:t>apelare main()</w:t>
-      </w:r>
-    </w:p>
-    <w:p>
-      <w:pPr>
-        <w:pStyle w:val="ListParagraph"/>
-        <w:numPr>
-          <w:ilvl w:val="0"/>
-          <w:numId w:val="5"/>
-        </w:numPr>
-        <w:rPr>
-          <w:sz w:val="28"/>
-          <w:szCs w:val="28"/>
-        </w:rPr>
-      </w:pPr>
-      <w:r>
-        <w:rPr>
-          <w:sz w:val="28"/>
-          <w:szCs w:val="28"/>
-        </w:rPr>
-        <w:t>p = 3 din alegere_optiune()</w:t>
-      </w:r>
-    </w:p>
-    <w:p>
-      <w:pPr>
-        <w:pStyle w:val="ListParagraph"/>
-        <w:numPr>
-          <w:ilvl w:val="0"/>
-          <w:numId w:val="5"/>
-        </w:numPr>
-        <w:rPr>
-          <w:sz w:val="28"/>
-          <w:szCs w:val="28"/>
-        </w:rPr>
-      </w:pPr>
-      <w:r>
-        <w:rPr>
-          <w:sz w:val="28"/>
-          <w:szCs w:val="28"/>
-        </w:rPr>
-        <w:t>p = 3 din alegere_optiune()</w:t>
-      </w:r>
-    </w:p>
-    <w:p>
-      <w:pPr>
-        <w:pStyle w:val="ListParagraph"/>
-        <w:numPr>
-          <w:ilvl w:val="0"/>
-          <w:numId w:val="5"/>
-        </w:numPr>
-        <w:rPr>
-          <w:sz w:val="28"/>
-          <w:szCs w:val="28"/>
-        </w:rPr>
-      </w:pPr>
-      <w:r>
-        <w:rPr>
-          <w:sz w:val="28"/>
-          <w:szCs w:val="28"/>
-        </w:rPr>
-        <w:t>apelare modul_egal_cu10(numere_complexe)</w:t>
-      </w:r>
-    </w:p>
-    <w:p>
-      <w:pPr>
-        <w:pStyle w:val="ListParagraph"/>
-        <w:numPr>
-          <w:ilvl w:val="0"/>
-          <w:numId w:val="5"/>
-        </w:numPr>
-        <w:rPr>
-          <w:sz w:val="28"/>
-          <w:szCs w:val="28"/>
-        </w:rPr>
-      </w:pPr>
-      <w:r>
-        <w:rPr>
-          <w:sz w:val="28"/>
-          <w:szCs w:val="28"/>
-        </w:rPr>
-        <w:t>item = (6+8j) cu modul egal cu 10, lista_aux[0] = (6+8j)</w:t>
-      </w:r>
-    </w:p>
-    <w:p>
-      <w:pPr>
-        <w:pStyle w:val="ListParagraph"/>
-        <w:numPr>
-          <w:ilvl w:val="0"/>
-          <w:numId w:val="5"/>
-        </w:numPr>
-        <w:rPr>
-          <w:sz w:val="28"/>
-          <w:szCs w:val="28"/>
-        </w:rPr>
-      </w:pPr>
-      <w:r>
-        <w:rPr>
-          <w:sz w:val="28"/>
-          <w:szCs w:val="28"/>
-        </w:rPr>
-        <w:t>item = (8+6j) co modul egal cu 10, lista_axu[1] = (8+6j)</w:t>
-      </w:r>
-    </w:p>
-    <w:p>
-      <w:pPr>
-        <w:pStyle w:val="ListParagraph"/>
-        <w:numPr>
-          <w:ilvl w:val="0"/>
-          <w:numId w:val="5"/>
-        </w:numPr>
-        <w:rPr>
-          <w:sz w:val="28"/>
-          <w:szCs w:val="28"/>
-        </w:rPr>
-      </w:pPr>
-      <w:r>
-        <w:rPr>
-          <w:sz w:val="28"/>
-          <w:szCs w:val="28"/>
-        </w:rPr>
-        <w:t>se afiseaza lista_aux = [(6+8j), (8+6j)]</w:t>
-      </w:r>
-    </w:p>
-    <w:p>
-      <w:pPr>
-        <w:ind w:left="720"/>
-        <w:rPr>
-          <w:sz w:val="28"/>
-          <w:szCs w:val="28"/>
-        </w:rPr>
-      </w:pPr>
-    </w:p>
-    <w:p>
-      <w:pPr>
-        <w:ind w:left="720"/>
-        <w:rPr>
-          <w:sz w:val="28"/>
-          <w:szCs w:val="28"/>
-        </w:rPr>
-      </w:pPr>
-    </w:p>
-    <w:p>
-      <w:pPr>
-        <w:pStyle w:val="ListParagraph"/>
-        <w:ind w:left="1080"/>
-        <w:rPr>
-          <w:sz w:val="28"/>
-          <w:szCs w:val="28"/>
-        </w:rPr>
-      </w:pPr>
-    </w:p>
-    <w:p>
-      <w:pPr>
-        <w:pStyle w:val="ListParagraph"/>
+          <w:b/>
+          <w:bCs/>
+          <w:sz w:val="28"/>
+          <w:szCs w:val="28"/>
+        </w:rPr>
+        <w:t>Operații cu numerele din listă</w:t>
+      </w:r>
+    </w:p>
+    <w:p>
+      <w:pPr>
+        <w:jc w:val="center"/>
+        <w:rPr>
+          <w:sz w:val="28"/>
+          <w:szCs w:val="28"/>
+        </w:rPr>
+      </w:pPr>
+      <w:r>
+        <w:rPr>
+          <w:sz w:val="28"/>
+          <w:szCs w:val="28"/>
+        </w:rPr>
+        <w:t>Funcții utilizate</w:t>
+      </w:r>
+    </w:p>
+    <w:tbl>
+      <w:tblPr>
+        <w:tblStyle w:val="TableGrid"/>
+        <w:tblW w:w="0" w:type="auto"/>
+        <w:tblLook w:val="04A0" w:firstRow="1" w:lastRow="0" w:firstColumn="1" w:lastColumn="0" w:noHBand="0" w:noVBand="1"/>
+      </w:tblPr>
+      <w:tblGrid>
+        <w:gridCol w:w="4675"/>
+        <w:gridCol w:w="4675"/>
+      </w:tblGrid>
+      <w:tr>
+        <w:tc>
+          <w:tcPr>
+            <w:tcW w:w="4675" w:type="dxa"/>
+          </w:tcPr>
+          <w:p>
+            <w:pPr>
+              <w:jc w:val="center"/>
+              <w:rPr>
+                <w:sz w:val="28"/>
+                <w:szCs w:val="28"/>
+              </w:rPr>
+            </w:pPr>
+            <w:r>
+              <w:rPr>
+                <w:sz w:val="28"/>
+                <w:szCs w:val="28"/>
+              </w:rPr>
+              <w:t>Denumire</w:t>
+            </w:r>
+          </w:p>
+        </w:tc>
+        <w:tc>
+          <w:tcPr>
+            <w:tcW w:w="4675" w:type="dxa"/>
+          </w:tcPr>
+          <w:p>
+            <w:pPr>
+              <w:jc w:val="center"/>
+              <w:rPr>
+                <w:sz w:val="28"/>
+                <w:szCs w:val="28"/>
+              </w:rPr>
+            </w:pPr>
+            <w:r>
+              <w:rPr>
+                <w:sz w:val="28"/>
+                <w:szCs w:val="28"/>
+              </w:rPr>
+              <w:t>Descriere</w:t>
+            </w:r>
+          </w:p>
+        </w:tc>
+      </w:tr>
+      <w:tr>
+        <w:tc>
+          <w:tcPr>
+            <w:tcW w:w="4675" w:type="dxa"/>
+          </w:tcPr>
+          <w:p>
+            <w:pPr>
+              <w:rPr>
+                <w:sz w:val="28"/>
+                <w:szCs w:val="28"/>
+              </w:rPr>
+            </w:pPr>
+            <w:r>
+              <w:rPr>
+                <w:sz w:val="28"/>
+                <w:szCs w:val="28"/>
+              </w:rPr>
+              <w:t>suma_secventa(start, stop, lista)</w:t>
+            </w:r>
+          </w:p>
+        </w:tc>
+        <w:tc>
+          <w:tcPr>
+            <w:tcW w:w="4675" w:type="dxa"/>
+          </w:tcPr>
+          <w:p>
+            <w:pPr>
+              <w:rPr>
+                <w:sz w:val="28"/>
+                <w:szCs w:val="28"/>
+              </w:rPr>
+            </w:pPr>
+            <w:r>
+              <w:rPr>
+                <w:sz w:val="28"/>
+                <w:szCs w:val="28"/>
+              </w:rPr>
+              <w:t>Calculeaza si returneaza suma numerelor complexe din intervalul dat de start si stop din lista data</w:t>
+            </w:r>
+          </w:p>
+        </w:tc>
+      </w:tr>
+      <w:tr>
+        <w:tc>
+          <w:tcPr>
+            <w:tcW w:w="4675" w:type="dxa"/>
+          </w:tcPr>
+          <w:p>
+            <w:pPr>
+              <w:rPr>
+                <w:sz w:val="28"/>
+                <w:szCs w:val="28"/>
+              </w:rPr>
+            </w:pPr>
+            <w:r>
+              <w:rPr>
+                <w:sz w:val="28"/>
+                <w:szCs w:val="28"/>
+              </w:rPr>
+              <w:t>produs_secventa(start, stop, lista)</w:t>
+            </w:r>
+          </w:p>
+        </w:tc>
+        <w:tc>
+          <w:tcPr>
+            <w:tcW w:w="4675" w:type="dxa"/>
+          </w:tcPr>
+          <w:p>
+            <w:pPr>
+              <w:rPr>
+                <w:sz w:val="28"/>
+                <w:szCs w:val="28"/>
+              </w:rPr>
+            </w:pPr>
+            <w:r>
+              <w:rPr>
+                <w:sz w:val="28"/>
+                <w:szCs w:val="28"/>
+              </w:rPr>
+              <w:t xml:space="preserve">Calculeaza si returneaza </w:t>
+            </w:r>
+            <w:r>
+              <w:rPr>
+                <w:sz w:val="28"/>
+                <w:szCs w:val="28"/>
+              </w:rPr>
+              <w:t>produsul</w:t>
+            </w:r>
+            <w:r>
+              <w:rPr>
+                <w:sz w:val="28"/>
+                <w:szCs w:val="28"/>
+              </w:rPr>
+              <w:t xml:space="preserve"> numerelor complexe din intervalul dat de start si stop din lista data</w:t>
+            </w:r>
+          </w:p>
+        </w:tc>
+      </w:tr>
+      <w:tr>
+        <w:tc>
+          <w:tcPr>
+            <w:tcW w:w="4675" w:type="dxa"/>
+          </w:tcPr>
+          <w:p>
+            <w:pPr>
+              <w:rPr>
+                <w:sz w:val="28"/>
+                <w:szCs w:val="28"/>
+              </w:rPr>
+            </w:pPr>
+            <w:r>
+              <w:rPr>
+                <w:sz w:val="28"/>
+                <w:szCs w:val="28"/>
+              </w:rPr>
+              <w:t>afisare_descrescatoare(lista)</w:t>
+            </w:r>
+          </w:p>
+        </w:tc>
+        <w:tc>
+          <w:tcPr>
+            <w:tcW w:w="4675" w:type="dxa"/>
+          </w:tcPr>
+          <w:p>
+            <w:pPr>
+              <w:rPr>
+                <w:sz w:val="28"/>
+                <w:szCs w:val="28"/>
+              </w:rPr>
+            </w:pPr>
+            <w:r>
+              <w:rPr>
+                <w:sz w:val="28"/>
+                <w:szCs w:val="28"/>
+              </w:rPr>
+              <w:t>Afiseaza lista in ordine descrescatoare dupa partea imaginara a numerelor din lista</w:t>
+            </w:r>
+          </w:p>
+        </w:tc>
+      </w:tr>
+    </w:tbl>
+    <w:p>
+      <w:pPr>
+        <w:rPr>
+          <w:sz w:val="28"/>
+          <w:szCs w:val="28"/>
+        </w:rPr>
+      </w:pPr>
+    </w:p>
+    <w:p>
+      <w:pPr>
+        <w:ind w:firstLine="720"/>
+        <w:rPr>
+          <w:sz w:val="28"/>
+          <w:szCs w:val="28"/>
+        </w:rPr>
+      </w:pPr>
+      <w:r>
+        <w:rPr>
+          <w:sz w:val="28"/>
+          <w:szCs w:val="28"/>
+        </w:rPr>
+        <w:t>Scenariu de rulare pentru calcularea suma numerelor din intervalul [0,</w:t>
+      </w:r>
+      <w:r>
+        <w:rPr>
+          <w:sz w:val="28"/>
+          <w:szCs w:val="28"/>
+        </w:rPr>
+        <w:t>3</w:t>
+      </w:r>
+      <w:r>
+        <w:rPr>
+          <w:sz w:val="28"/>
+          <w:szCs w:val="28"/>
+        </w:rPr>
+        <w:t>) din lista [(1+2j), (4+5j), (7+8j), (6+9j), (15+16j)]:</w:t>
+      </w:r>
+    </w:p>
+    <w:tbl>
+      <w:tblPr>
+        <w:tblStyle w:val="TableGrid"/>
+        <w:tblW w:w="0" w:type="auto"/>
+        <w:tblLook w:val="04A0" w:firstRow="1" w:lastRow="0" w:firstColumn="1" w:lastColumn="0" w:noHBand="0" w:noVBand="1"/>
+      </w:tblPr>
+      <w:tblGrid>
+        <w:gridCol w:w="9350"/>
+      </w:tblGrid>
+      <w:tr>
+        <w:tc>
+          <w:tcPr>
+            <w:tcW w:w="9350" w:type="dxa"/>
+          </w:tcPr>
+          <w:p>
+            <w:pPr>
+              <w:rPr>
+                <w:sz w:val="28"/>
+                <w:szCs w:val="28"/>
+              </w:rPr>
+            </w:pPr>
+            <w:r>
+              <w:rPr>
+                <w:sz w:val="28"/>
+                <w:szCs w:val="28"/>
+              </w:rPr>
+              <w:t>Apelare main() din fisierul main</w:t>
+            </w:r>
+          </w:p>
+        </w:tc>
+      </w:tr>
+      <w:tr>
+        <w:tc>
+          <w:tcPr>
+            <w:tcW w:w="9350" w:type="dxa"/>
+          </w:tcPr>
+          <w:p>
+            <w:pPr>
+              <w:rPr>
+                <w:sz w:val="28"/>
+                <w:szCs w:val="28"/>
+              </w:rPr>
+            </w:pPr>
+            <w:r>
+              <w:rPr>
+                <w:sz w:val="28"/>
+                <w:szCs w:val="28"/>
+              </w:rPr>
+              <w:t>p = 4 din alegere_optiune()</w:t>
+            </w:r>
+          </w:p>
+        </w:tc>
+      </w:tr>
+      <w:tr>
+        <w:tc>
+          <w:tcPr>
+            <w:tcW w:w="9350" w:type="dxa"/>
+          </w:tcPr>
+          <w:p>
+            <w:pPr>
+              <w:rPr>
+                <w:sz w:val="28"/>
+                <w:szCs w:val="28"/>
+              </w:rPr>
+            </w:pPr>
+            <w:r>
+              <w:rPr>
+                <w:sz w:val="28"/>
+                <w:szCs w:val="28"/>
+              </w:rPr>
+              <w:t>Apelare main() din fisierul func4</w:t>
+            </w:r>
+          </w:p>
+        </w:tc>
+      </w:tr>
+      <w:tr>
+        <w:tc>
+          <w:tcPr>
+            <w:tcW w:w="9350" w:type="dxa"/>
+          </w:tcPr>
+          <w:p>
+            <w:pPr>
+              <w:rPr>
+                <w:sz w:val="28"/>
+                <w:szCs w:val="28"/>
+              </w:rPr>
+            </w:pPr>
+            <w:r>
+              <w:rPr>
+                <w:sz w:val="28"/>
+                <w:szCs w:val="28"/>
+              </w:rPr>
+              <w:t>p = 1 din alegere_optiune()</w:t>
+            </w:r>
+          </w:p>
+        </w:tc>
+      </w:tr>
+      <w:tr>
+        <w:tc>
+          <w:tcPr>
+            <w:tcW w:w="9350" w:type="dxa"/>
+          </w:tcPr>
+          <w:p>
+            <w:pPr>
+              <w:rPr>
+                <w:sz w:val="28"/>
+                <w:szCs w:val="28"/>
+              </w:rPr>
+            </w:pPr>
+            <w:r>
+              <w:rPr>
+                <w:sz w:val="28"/>
+                <w:szCs w:val="28"/>
+              </w:rPr>
+              <w:t>start = 0 din citire_index()</w:t>
+            </w:r>
+          </w:p>
+        </w:tc>
+      </w:tr>
+      <w:tr>
+        <w:tc>
+          <w:tcPr>
+            <w:tcW w:w="9350" w:type="dxa"/>
+          </w:tcPr>
+          <w:p>
+            <w:pPr>
+              <w:rPr>
+                <w:sz w:val="28"/>
+                <w:szCs w:val="28"/>
+              </w:rPr>
+            </w:pPr>
+            <w:r>
+              <w:rPr>
+                <w:sz w:val="28"/>
+                <w:szCs w:val="28"/>
+              </w:rPr>
+              <w:t xml:space="preserve">stop = </w:t>
+            </w:r>
+            <w:r>
+              <w:rPr>
+                <w:sz w:val="28"/>
+                <w:szCs w:val="28"/>
+              </w:rPr>
+              <w:t>3</w:t>
+            </w:r>
+            <w:r>
+              <w:rPr>
+                <w:sz w:val="28"/>
+                <w:szCs w:val="28"/>
+              </w:rPr>
+              <w:t xml:space="preserve"> din citire_index() </w:t>
+            </w:r>
+          </w:p>
+        </w:tc>
+      </w:tr>
+      <w:tr>
+        <w:tc>
+          <w:tcPr>
+            <w:tcW w:w="9350" w:type="dxa"/>
+          </w:tcPr>
+          <w:p>
+            <w:pPr>
+              <w:rPr>
+                <w:sz w:val="28"/>
+                <w:szCs w:val="28"/>
+              </w:rPr>
+            </w:pPr>
+            <w:r>
+              <w:rPr>
+                <w:sz w:val="28"/>
+                <w:szCs w:val="28"/>
+              </w:rPr>
+              <w:t>Apelare suma_secventa(start, stop, numere_complexe)</w:t>
+            </w:r>
+          </w:p>
+        </w:tc>
+      </w:tr>
+      <w:tr>
+        <w:tc>
+          <w:tcPr>
+            <w:tcW w:w="9350" w:type="dxa"/>
+          </w:tcPr>
+          <w:p>
+            <w:pPr>
+              <w:rPr>
+                <w:sz w:val="28"/>
+                <w:szCs w:val="28"/>
+              </w:rPr>
+            </w:pPr>
+            <w:r>
+              <w:rPr>
+                <w:sz w:val="28"/>
+                <w:szCs w:val="28"/>
+              </w:rPr>
+              <w:t xml:space="preserve">se vor parcurge elementele de pe pozitiile 0,1,2 , suma lor fiind retinuta in variabila suma </w:t>
+            </w:r>
+          </w:p>
+        </w:tc>
+      </w:tr>
+      <w:tr>
+        <w:tc>
+          <w:tcPr>
+            <w:tcW w:w="9350" w:type="dxa"/>
+          </w:tcPr>
+          <w:p>
+            <w:pPr>
+              <w:rPr>
+                <w:sz w:val="28"/>
+                <w:szCs w:val="28"/>
+              </w:rPr>
+            </w:pPr>
+            <w:r>
+              <w:rPr>
+                <w:sz w:val="28"/>
+                <w:szCs w:val="28"/>
+              </w:rPr>
+              <w:t>Suma este returnata si afisata pe ecran</w:t>
+            </w:r>
+            <w:r>
+              <w:rPr>
+                <w:sz w:val="28"/>
+                <w:szCs w:val="28"/>
+              </w:rPr>
+              <w:t>,</w:t>
+            </w:r>
+            <w:r>
+              <w:rPr>
+                <w:sz w:val="28"/>
+                <w:szCs w:val="28"/>
+              </w:rPr>
+              <w:t xml:space="preserve"> suma = (12+15j)</w:t>
+            </w:r>
+          </w:p>
+        </w:tc>
+      </w:tr>
+    </w:tbl>
+    <w:p>
+      <w:pPr>
+        <w:ind w:firstLine="720"/>
+        <w:rPr>
+          <w:sz w:val="28"/>
+          <w:szCs w:val="28"/>
+        </w:rPr>
+      </w:pPr>
+    </w:p>
+    <w:p>
+      <w:pPr>
+        <w:ind w:firstLine="720"/>
+        <w:rPr>
+          <w:sz w:val="28"/>
+          <w:szCs w:val="28"/>
+        </w:rPr>
+      </w:pPr>
+      <w:r>
+        <w:rPr>
+          <w:sz w:val="28"/>
+          <w:szCs w:val="28"/>
+        </w:rPr>
+        <w:t xml:space="preserve">Scenariu pentru calcularea produsul numerelor din intervalul [0,3) din </w:t>
+      </w:r>
+      <w:r>
+        <w:rPr>
+          <w:sz w:val="28"/>
+          <w:szCs w:val="28"/>
+        </w:rPr>
+        <w:t>lista [(1+2j), (4+5j), (7+8j), (6+9j), (15+16j)]:</w:t>
+      </w:r>
+    </w:p>
+    <w:tbl>
+      <w:tblPr>
+        <w:tblStyle w:val="TableGrid"/>
+        <w:tblW w:w="0" w:type="auto"/>
+        <w:tblLook w:val="04A0" w:firstRow="1" w:lastRow="0" w:firstColumn="1" w:lastColumn="0" w:noHBand="0" w:noVBand="1"/>
+      </w:tblPr>
+      <w:tblGrid>
+        <w:gridCol w:w="9350"/>
+      </w:tblGrid>
+      <w:tr>
+        <w:tc>
+          <w:tcPr>
+            <w:tcW w:w="9350" w:type="dxa"/>
+          </w:tcPr>
+          <w:p>
+            <w:pPr>
+              <w:rPr>
+                <w:sz w:val="28"/>
+                <w:szCs w:val="28"/>
+              </w:rPr>
+            </w:pPr>
+            <w:r>
+              <w:rPr>
+                <w:sz w:val="28"/>
+                <w:szCs w:val="28"/>
+              </w:rPr>
+              <w:t>Apelare main() din fisierul main</w:t>
+            </w:r>
+          </w:p>
+        </w:tc>
+      </w:tr>
+      <w:tr>
+        <w:tc>
+          <w:tcPr>
+            <w:tcW w:w="9350" w:type="dxa"/>
+          </w:tcPr>
+          <w:p>
+            <w:pPr>
+              <w:rPr>
+                <w:sz w:val="28"/>
+                <w:szCs w:val="28"/>
+              </w:rPr>
+            </w:pPr>
+            <w:r>
+              <w:rPr>
+                <w:sz w:val="28"/>
+                <w:szCs w:val="28"/>
+              </w:rPr>
+              <w:t>p = 4 din alegere_optiune()</w:t>
+            </w:r>
+          </w:p>
+        </w:tc>
+      </w:tr>
+      <w:tr>
+        <w:tc>
+          <w:tcPr>
+            <w:tcW w:w="9350" w:type="dxa"/>
+          </w:tcPr>
+          <w:p>
+            <w:pPr>
+              <w:rPr>
+                <w:sz w:val="28"/>
+                <w:szCs w:val="28"/>
+              </w:rPr>
+            </w:pPr>
+            <w:r>
+              <w:rPr>
+                <w:sz w:val="28"/>
+                <w:szCs w:val="28"/>
+              </w:rPr>
+              <w:t>Apelare main() din fisierul func4</w:t>
+            </w:r>
+          </w:p>
+        </w:tc>
+      </w:tr>
+      <w:tr>
+        <w:tc>
+          <w:tcPr>
+            <w:tcW w:w="9350" w:type="dxa"/>
+          </w:tcPr>
+          <w:p>
+            <w:pPr>
+              <w:rPr>
+                <w:sz w:val="28"/>
+                <w:szCs w:val="28"/>
+              </w:rPr>
+            </w:pPr>
+            <w:r>
+              <w:rPr>
+                <w:sz w:val="28"/>
+                <w:szCs w:val="28"/>
+              </w:rPr>
+              <w:t xml:space="preserve">p = </w:t>
+            </w:r>
+            <w:r>
+              <w:rPr>
+                <w:sz w:val="28"/>
+                <w:szCs w:val="28"/>
+              </w:rPr>
+              <w:t>2</w:t>
+            </w:r>
+            <w:r>
+              <w:rPr>
+                <w:sz w:val="28"/>
+                <w:szCs w:val="28"/>
+              </w:rPr>
+              <w:t xml:space="preserve"> din alegere_optiune()</w:t>
+            </w:r>
+          </w:p>
+        </w:tc>
+      </w:tr>
+      <w:tr>
+        <w:tc>
+          <w:tcPr>
+            <w:tcW w:w="9350" w:type="dxa"/>
+          </w:tcPr>
+          <w:p>
+            <w:pPr>
+              <w:rPr>
+                <w:sz w:val="28"/>
+                <w:szCs w:val="28"/>
+              </w:rPr>
+            </w:pPr>
+            <w:r>
+              <w:rPr>
+                <w:sz w:val="28"/>
+                <w:szCs w:val="28"/>
+              </w:rPr>
+              <w:lastRenderedPageBreak/>
+              <w:t>start = 0 din citire_index()</w:t>
+            </w:r>
+          </w:p>
+        </w:tc>
+      </w:tr>
+      <w:tr>
+        <w:tc>
+          <w:tcPr>
+            <w:tcW w:w="9350" w:type="dxa"/>
+          </w:tcPr>
+          <w:p>
+            <w:pPr>
+              <w:rPr>
+                <w:sz w:val="28"/>
+                <w:szCs w:val="28"/>
+              </w:rPr>
+            </w:pPr>
+            <w:r>
+              <w:rPr>
+                <w:sz w:val="28"/>
+                <w:szCs w:val="28"/>
+              </w:rPr>
+              <w:t xml:space="preserve">stop = 3 din citire_index() </w:t>
+            </w:r>
+          </w:p>
+        </w:tc>
+      </w:tr>
+      <w:tr>
+        <w:tc>
+          <w:tcPr>
+            <w:tcW w:w="9350" w:type="dxa"/>
+          </w:tcPr>
+          <w:p>
+            <w:pPr>
+              <w:rPr>
+                <w:sz w:val="28"/>
+                <w:szCs w:val="28"/>
+              </w:rPr>
+            </w:pPr>
+            <w:r>
+              <w:rPr>
+                <w:sz w:val="28"/>
+                <w:szCs w:val="28"/>
+              </w:rPr>
+              <w:t xml:space="preserve">Apelare </w:t>
+            </w:r>
+            <w:r>
+              <w:rPr>
+                <w:sz w:val="28"/>
+                <w:szCs w:val="28"/>
+              </w:rPr>
+              <w:t>produs</w:t>
+            </w:r>
+            <w:r>
+              <w:rPr>
+                <w:sz w:val="28"/>
+                <w:szCs w:val="28"/>
+              </w:rPr>
+              <w:t>_secventa(start, stop, numere_complexe)</w:t>
+            </w:r>
+          </w:p>
+        </w:tc>
+      </w:tr>
+      <w:tr>
+        <w:tc>
+          <w:tcPr>
+            <w:tcW w:w="9350" w:type="dxa"/>
+          </w:tcPr>
+          <w:p>
+            <w:pPr>
+              <w:rPr>
+                <w:sz w:val="28"/>
+                <w:szCs w:val="28"/>
+              </w:rPr>
+            </w:pPr>
+            <w:r>
+              <w:rPr>
+                <w:sz w:val="28"/>
+                <w:szCs w:val="28"/>
+              </w:rPr>
+              <w:t xml:space="preserve">se vor parcurge elementele de pe pozitiile 0,1,2 , </w:t>
+            </w:r>
+            <w:r>
+              <w:rPr>
+                <w:sz w:val="28"/>
+                <w:szCs w:val="28"/>
+              </w:rPr>
+              <w:t>produsul</w:t>
+            </w:r>
+            <w:r>
+              <w:rPr>
+                <w:sz w:val="28"/>
+                <w:szCs w:val="28"/>
+              </w:rPr>
+              <w:t xml:space="preserve"> lor fiind retin</w:t>
+            </w:r>
+            <w:r>
+              <w:rPr>
+                <w:sz w:val="28"/>
+                <w:szCs w:val="28"/>
+              </w:rPr>
+              <w:t>ut</w:t>
+            </w:r>
+            <w:r>
+              <w:rPr>
+                <w:sz w:val="28"/>
+                <w:szCs w:val="28"/>
+              </w:rPr>
+              <w:t xml:space="preserve"> in variabila </w:t>
+            </w:r>
+            <w:r>
+              <w:rPr>
+                <w:sz w:val="28"/>
+                <w:szCs w:val="28"/>
+              </w:rPr>
+              <w:t>produs</w:t>
+            </w:r>
+          </w:p>
+        </w:tc>
+      </w:tr>
+      <w:tr>
+        <w:tc>
+          <w:tcPr>
+            <w:tcW w:w="9350" w:type="dxa"/>
+          </w:tcPr>
+          <w:p>
+            <w:pPr>
+              <w:rPr>
+                <w:sz w:val="28"/>
+                <w:szCs w:val="28"/>
+              </w:rPr>
+            </w:pPr>
+            <w:r>
+              <w:rPr>
+                <w:sz w:val="28"/>
+                <w:szCs w:val="28"/>
+              </w:rPr>
+              <w:t>Produsul</w:t>
+            </w:r>
+            <w:r>
+              <w:rPr>
+                <w:sz w:val="28"/>
+                <w:szCs w:val="28"/>
+              </w:rPr>
+              <w:t xml:space="preserve"> este returnat si afisat pe ecran</w:t>
+            </w:r>
+            <w:r>
+              <w:rPr>
+                <w:sz w:val="28"/>
+                <w:szCs w:val="28"/>
+              </w:rPr>
+              <w:t>,</w:t>
+            </w:r>
+            <w:r>
+              <w:rPr>
+                <w:sz w:val="28"/>
+                <w:szCs w:val="28"/>
+              </w:rPr>
+              <w:t xml:space="preserve"> </w:t>
+            </w:r>
+            <w:r>
+              <w:rPr>
+                <w:sz w:val="28"/>
+                <w:szCs w:val="28"/>
+              </w:rPr>
+              <w:t>produs</w:t>
+            </w:r>
+            <w:r>
+              <w:rPr>
+                <w:sz w:val="28"/>
+                <w:szCs w:val="28"/>
+              </w:rPr>
+              <w:t xml:space="preserve"> = (</w:t>
+            </w:r>
+            <w:r>
+              <w:rPr>
+                <w:sz w:val="28"/>
+                <w:szCs w:val="28"/>
+              </w:rPr>
+              <w:t>-146</w:t>
+            </w:r>
+            <w:r>
+              <w:rPr>
+                <w:sz w:val="28"/>
+                <w:szCs w:val="28"/>
+              </w:rPr>
+              <w:t>+</w:t>
+            </w:r>
+            <w:r>
+              <w:rPr>
+                <w:sz w:val="28"/>
+                <w:szCs w:val="28"/>
+              </w:rPr>
+              <w:t>43</w:t>
+            </w:r>
+            <w:r>
+              <w:rPr>
+                <w:sz w:val="28"/>
+                <w:szCs w:val="28"/>
+              </w:rPr>
+              <w:t>j)</w:t>
+            </w:r>
+          </w:p>
+        </w:tc>
+      </w:tr>
+    </w:tbl>
+    <w:p>
+      <w:pPr>
+        <w:rPr>
+          <w:sz w:val="28"/>
+          <w:szCs w:val="28"/>
+        </w:rPr>
+      </w:pPr>
+    </w:p>
+    <w:p>
+      <w:pPr>
+        <w:rPr>
+          <w:sz w:val="28"/>
+          <w:szCs w:val="28"/>
+        </w:rPr>
+      </w:pPr>
+      <w:r>
+        <w:rPr>
+          <w:sz w:val="28"/>
+          <w:szCs w:val="28"/>
+        </w:rPr>
+        <w:tab/>
+        <w:t xml:space="preserve">Scenariu de rulare pentru tiparirea in ordine descrescatoare dupa partea imaginara a numerelor din lista </w:t>
+      </w:r>
+      <w:r>
+        <w:rPr>
+          <w:sz w:val="28"/>
+          <w:szCs w:val="28"/>
+        </w:rPr>
+        <w:t>[(1+2j), (4+5j), (7+8j), (6+9j), (15+16j)]:</w:t>
+      </w:r>
+    </w:p>
+    <w:tbl>
+      <w:tblPr>
+        <w:tblStyle w:val="TableGrid"/>
+        <w:tblW w:w="0" w:type="auto"/>
+        <w:tblLook w:val="04A0" w:firstRow="1" w:lastRow="0" w:firstColumn="1" w:lastColumn="0" w:noHBand="0" w:noVBand="1"/>
+      </w:tblPr>
+      <w:tblGrid>
+        <w:gridCol w:w="9350"/>
+      </w:tblGrid>
+      <w:tr>
+        <w:tc>
+          <w:tcPr>
+            <w:tcW w:w="9350" w:type="dxa"/>
+          </w:tcPr>
+          <w:p>
+            <w:pPr>
+              <w:rPr>
+                <w:sz w:val="28"/>
+                <w:szCs w:val="28"/>
+              </w:rPr>
+            </w:pPr>
+            <w:r>
+              <w:rPr>
+                <w:sz w:val="28"/>
+                <w:szCs w:val="28"/>
+              </w:rPr>
+              <w:t>Apelare main() din fisierul main</w:t>
+            </w:r>
+          </w:p>
+        </w:tc>
+      </w:tr>
+      <w:tr>
+        <w:tc>
+          <w:tcPr>
+            <w:tcW w:w="9350" w:type="dxa"/>
+          </w:tcPr>
+          <w:p>
+            <w:pPr>
+              <w:rPr>
+                <w:sz w:val="28"/>
+                <w:szCs w:val="28"/>
+              </w:rPr>
+            </w:pPr>
+            <w:r>
+              <w:rPr>
+                <w:sz w:val="28"/>
+                <w:szCs w:val="28"/>
+              </w:rPr>
+              <w:t>p = 4 din alegere_optiune()</w:t>
+            </w:r>
+          </w:p>
+        </w:tc>
+      </w:tr>
+      <w:tr>
+        <w:tc>
+          <w:tcPr>
+            <w:tcW w:w="9350" w:type="dxa"/>
+          </w:tcPr>
+          <w:p>
+            <w:pPr>
+              <w:rPr>
+                <w:sz w:val="28"/>
+                <w:szCs w:val="28"/>
+              </w:rPr>
+            </w:pPr>
+            <w:r>
+              <w:rPr>
+                <w:sz w:val="28"/>
+                <w:szCs w:val="28"/>
+              </w:rPr>
+              <w:t>Apelare main() din fisierul func4</w:t>
+            </w:r>
+          </w:p>
+        </w:tc>
+      </w:tr>
+      <w:tr>
+        <w:tc>
+          <w:tcPr>
+            <w:tcW w:w="9350" w:type="dxa"/>
+          </w:tcPr>
+          <w:p>
+            <w:pPr>
+              <w:rPr>
+                <w:sz w:val="28"/>
+                <w:szCs w:val="28"/>
+              </w:rPr>
+            </w:pPr>
+            <w:r>
+              <w:rPr>
+                <w:sz w:val="28"/>
+                <w:szCs w:val="28"/>
+              </w:rPr>
+              <w:t>p = 3 din alegere_optiune()</w:t>
+            </w:r>
+          </w:p>
+        </w:tc>
+      </w:tr>
+      <w:tr>
+        <w:tc>
+          <w:tcPr>
+            <w:tcW w:w="9350" w:type="dxa"/>
+          </w:tcPr>
+          <w:p>
+            <w:pPr>
+              <w:rPr>
+                <w:sz w:val="28"/>
+                <w:szCs w:val="28"/>
+              </w:rPr>
+            </w:pPr>
+            <w:r>
+              <w:rPr>
+                <w:sz w:val="28"/>
+                <w:szCs w:val="28"/>
+              </w:rPr>
+              <w:t>Apelare afisare_descrescatoare(numere_complexe)</w:t>
+            </w:r>
+          </w:p>
+        </w:tc>
+      </w:tr>
+      <w:tr>
+        <w:tc>
+          <w:tcPr>
+            <w:tcW w:w="9350" w:type="dxa"/>
+          </w:tcPr>
+          <w:p>
+            <w:pPr>
+              <w:rPr>
+                <w:sz w:val="28"/>
+                <w:szCs w:val="28"/>
+              </w:rPr>
+            </w:pPr>
+            <w:r>
+              <w:rPr>
+                <w:sz w:val="28"/>
+                <w:szCs w:val="28"/>
+              </w:rPr>
+              <w:t>lista va fi sortata descrescator dupa partea imaginara printr-o functie predefinita, sortarea fiind stocata intr-o lista auxiliara pentru a nu modifica lista originala</w:t>
+            </w:r>
+          </w:p>
+        </w:tc>
+      </w:tr>
+      <w:tr>
+        <w:tc>
+          <w:tcPr>
+            <w:tcW w:w="9350" w:type="dxa"/>
+          </w:tcPr>
+          <w:p>
+            <w:pPr>
+              <w:rPr>
+                <w:sz w:val="28"/>
+                <w:szCs w:val="28"/>
+              </w:rPr>
+            </w:pPr>
+            <w:r>
+              <w:rPr>
+                <w:sz w:val="28"/>
+                <w:szCs w:val="28"/>
+              </w:rPr>
+              <w:t>Lista auxiliara este returnata si afisata , lista_aux = [(15+16j), (6+9j), (7+8j), (4+5j), (1+2j)]</w:t>
+            </w:r>
+          </w:p>
+        </w:tc>
+      </w:tr>
+    </w:tbl>
+    <w:p>
+      <w:pPr>
+        <w:rPr>
+          <w:sz w:val="28"/>
+          <w:szCs w:val="28"/>
+        </w:rPr>
+      </w:pPr>
+    </w:p>
+    <w:p>
+      <w:pPr>
+        <w:rPr>
+          <w:b/>
+          <w:bCs/>
+          <w:sz w:val="28"/>
+          <w:szCs w:val="28"/>
+        </w:rPr>
+      </w:pPr>
+      <w:r>
+        <w:rPr>
+          <w:b/>
+          <w:bCs/>
+          <w:sz w:val="28"/>
+          <w:szCs w:val="28"/>
+        </w:rPr>
+        <w:t>5.Filtrare</w:t>
+      </w:r>
+    </w:p>
+    <w:p>
+      <w:pPr>
+        <w:jc w:val="center"/>
+        <w:rPr>
+          <w:sz w:val="28"/>
+          <w:szCs w:val="28"/>
+        </w:rPr>
+      </w:pPr>
+      <w:r>
+        <w:rPr>
+          <w:sz w:val="28"/>
+          <w:szCs w:val="28"/>
+        </w:rPr>
+        <w:t>Funcții utilizate</w:t>
+      </w:r>
+    </w:p>
+    <w:tbl>
+      <w:tblPr>
+        <w:tblStyle w:val="TableGrid"/>
+        <w:tblW w:w="0" w:type="auto"/>
+        <w:tblLook w:val="04A0" w:firstRow="1" w:lastRow="0" w:firstColumn="1" w:lastColumn="0" w:noHBand="0" w:noVBand="1"/>
+      </w:tblPr>
+      <w:tblGrid>
+        <w:gridCol w:w="4675"/>
+        <w:gridCol w:w="4675"/>
+      </w:tblGrid>
+      <w:tr>
+        <w:tc>
+          <w:tcPr>
+            <w:tcW w:w="4675" w:type="dxa"/>
+          </w:tcPr>
+          <w:p>
+            <w:pPr>
+              <w:jc w:val="center"/>
+              <w:rPr>
+                <w:sz w:val="28"/>
+                <w:szCs w:val="28"/>
+              </w:rPr>
+            </w:pPr>
+            <w:r>
+              <w:rPr>
+                <w:sz w:val="28"/>
+                <w:szCs w:val="28"/>
+              </w:rPr>
+              <w:t>Denumire</w:t>
+            </w:r>
+          </w:p>
+        </w:tc>
+        <w:tc>
+          <w:tcPr>
+            <w:tcW w:w="4675" w:type="dxa"/>
+          </w:tcPr>
+          <w:p>
+            <w:pPr>
+              <w:jc w:val="center"/>
+              <w:rPr>
+                <w:sz w:val="28"/>
+                <w:szCs w:val="28"/>
+              </w:rPr>
+            </w:pPr>
+            <w:r>
+              <w:rPr>
+                <w:sz w:val="28"/>
+                <w:szCs w:val="28"/>
+              </w:rPr>
+              <w:t>Descriere</w:t>
+            </w:r>
+          </w:p>
+        </w:tc>
+      </w:tr>
+      <w:tr>
+        <w:tc>
+          <w:tcPr>
+            <w:tcW w:w="4675" w:type="dxa"/>
+          </w:tcPr>
+          <w:p>
+            <w:pPr>
+              <w:rPr>
+                <w:sz w:val="28"/>
+                <w:szCs w:val="28"/>
+              </w:rPr>
+            </w:pPr>
+            <w:r>
+              <w:rPr>
+                <w:sz w:val="28"/>
+                <w:szCs w:val="28"/>
+              </w:rPr>
+              <w:t>este_prim(numar)</w:t>
+            </w:r>
+          </w:p>
+        </w:tc>
+        <w:tc>
+          <w:tcPr>
+            <w:tcW w:w="4675" w:type="dxa"/>
+          </w:tcPr>
+          <w:p>
+            <w:pPr>
+              <w:rPr>
+                <w:sz w:val="28"/>
+                <w:szCs w:val="28"/>
+              </w:rPr>
+            </w:pPr>
+            <w:r>
+              <w:rPr>
+                <w:sz w:val="28"/>
+                <w:szCs w:val="28"/>
+              </w:rPr>
+              <w:t>Verifica primalitatea unui numar</w:t>
+            </w:r>
+          </w:p>
+        </w:tc>
+      </w:tr>
+      <w:tr>
+        <w:tc>
+          <w:tcPr>
+            <w:tcW w:w="4675" w:type="dxa"/>
+          </w:tcPr>
+          <w:p>
+            <w:pPr>
+              <w:rPr>
+                <w:sz w:val="28"/>
+                <w:szCs w:val="28"/>
+              </w:rPr>
+            </w:pPr>
+            <w:r>
+              <w:rPr>
+                <w:sz w:val="28"/>
+                <w:szCs w:val="28"/>
+              </w:rPr>
+              <w:t>filtru_parte_reala_prim(lista)</w:t>
+            </w:r>
+          </w:p>
+        </w:tc>
+        <w:tc>
+          <w:tcPr>
+            <w:tcW w:w="4675" w:type="dxa"/>
+          </w:tcPr>
+          <w:p>
+            <w:pPr>
+              <w:rPr>
+                <w:sz w:val="28"/>
+                <w:szCs w:val="28"/>
+              </w:rPr>
+            </w:pPr>
+            <w:r>
+              <w:rPr>
+                <w:sz w:val="28"/>
+                <w:szCs w:val="28"/>
+              </w:rPr>
+              <w:t>Elimina fiecare numar complex cu partea reala un numar prim dintr-o lista data</w:t>
+            </w:r>
+          </w:p>
+        </w:tc>
+      </w:tr>
+    </w:tbl>
+    <w:p>
+      <w:pPr>
+        <w:rPr>
+          <w:sz w:val="28"/>
+          <w:szCs w:val="28"/>
+        </w:rPr>
+      </w:pPr>
+    </w:p>
+    <w:p>
+      <w:pPr>
+        <w:rPr>
+          <w:sz w:val="28"/>
+          <w:szCs w:val="28"/>
+        </w:rPr>
+      </w:pPr>
+    </w:p>
+    <w:p>
+      <w:pPr>
+        <w:rPr>
+          <w:sz w:val="28"/>
+          <w:szCs w:val="28"/>
+        </w:rPr>
+      </w:pPr>
+      <w:r>
+        <w:rPr>
+          <w:sz w:val="28"/>
+          <w:szCs w:val="28"/>
+        </w:rPr>
+        <w:t>Scenariu de rulare pentru filtrarea listei [(2+6j), (8+9j), (3+5j), (9+3j), (1+2j)] de numerele complexe cu partea reala un numar prim:</w:t>
+      </w:r>
+    </w:p>
+    <w:tbl>
+      <w:tblPr>
+        <w:tblStyle w:val="TableGrid"/>
+        <w:tblW w:w="0" w:type="auto"/>
+        <w:tblLook w:val="04A0" w:firstRow="1" w:lastRow="0" w:firstColumn="1" w:lastColumn="0" w:noHBand="0" w:noVBand="1"/>
+      </w:tblPr>
+      <w:tblGrid>
+        <w:gridCol w:w="9350"/>
+      </w:tblGrid>
+      <w:tr>
+        <w:tc>
+          <w:tcPr>
+            <w:tcW w:w="9350" w:type="dxa"/>
+          </w:tcPr>
+          <w:p>
+            <w:pPr>
+              <w:rPr>
+                <w:sz w:val="28"/>
+                <w:szCs w:val="28"/>
+              </w:rPr>
+            </w:pPr>
+            <w:r>
+              <w:rPr>
+                <w:sz w:val="28"/>
+                <w:szCs w:val="28"/>
+              </w:rPr>
+              <w:t>Apelare main()</w:t>
+            </w:r>
+          </w:p>
+        </w:tc>
+      </w:tr>
+      <w:tr>
+        <w:tc>
+          <w:tcPr>
+            <w:tcW w:w="9350" w:type="dxa"/>
+          </w:tcPr>
+          <w:p>
+            <w:pPr>
+              <w:rPr>
+                <w:sz w:val="28"/>
+                <w:szCs w:val="28"/>
+              </w:rPr>
+            </w:pPr>
+            <w:r>
+              <w:rPr>
+                <w:sz w:val="28"/>
+                <w:szCs w:val="28"/>
+              </w:rPr>
+              <w:lastRenderedPageBreak/>
+              <w:t>p = 5 din alegere_optiune()</w:t>
+            </w:r>
+          </w:p>
+        </w:tc>
+      </w:tr>
+      <w:tr>
+        <w:tc>
+          <w:tcPr>
+            <w:tcW w:w="9350" w:type="dxa"/>
+          </w:tcPr>
+          <w:p>
+            <w:pPr>
+              <w:rPr>
+                <w:sz w:val="28"/>
+                <w:szCs w:val="28"/>
+              </w:rPr>
+            </w:pPr>
+            <w:r>
+              <w:rPr>
+                <w:sz w:val="28"/>
+                <w:szCs w:val="28"/>
+              </w:rPr>
+              <w:t>p = 1 din alegere_otiune()</w:t>
+            </w:r>
+          </w:p>
+        </w:tc>
+      </w:tr>
+      <w:tr>
+        <w:tc>
+          <w:tcPr>
+            <w:tcW w:w="9350" w:type="dxa"/>
+          </w:tcPr>
+          <w:p>
+            <w:pPr>
+              <w:rPr>
+                <w:sz w:val="28"/>
+                <w:szCs w:val="28"/>
+              </w:rPr>
+            </w:pPr>
+            <w:r>
+              <w:rPr>
+                <w:sz w:val="28"/>
+                <w:szCs w:val="28"/>
+              </w:rPr>
+              <w:t xml:space="preserve">apelare filtru_parte_reala_prim(numere_complexe) </w:t>
+            </w:r>
+          </w:p>
+        </w:tc>
+      </w:tr>
+      <w:tr>
+        <w:tc>
+          <w:tcPr>
+            <w:tcW w:w="9350" w:type="dxa"/>
+          </w:tcPr>
+          <w:p>
+            <w:pPr>
+              <w:rPr>
+                <w:sz w:val="28"/>
+                <w:szCs w:val="28"/>
+              </w:rPr>
+            </w:pPr>
+            <w:r>
+              <w:rPr>
+                <w:sz w:val="28"/>
+                <w:szCs w:val="28"/>
+              </w:rPr>
+              <w:t>Se pargurge lista si se va verifica fiecare element daca are partea reala un numar prim cu ajutorul functiei este_prim()</w:t>
+            </w:r>
+          </w:p>
+        </w:tc>
+      </w:tr>
+      <w:tr>
+        <w:tc>
+          <w:tcPr>
+            <w:tcW w:w="9350" w:type="dxa"/>
+          </w:tcPr>
+          <w:p>
+            <w:pPr>
+              <w:rPr>
+                <w:sz w:val="28"/>
+                <w:szCs w:val="28"/>
+              </w:rPr>
+            </w:pPr>
+            <w:r>
+              <w:rPr>
+                <w:sz w:val="28"/>
+                <w:szCs w:val="28"/>
+              </w:rPr>
+              <w:t xml:space="preserve">Se vor gasi numerele (2+6j), (3+5j), </w:t>
+            </w:r>
+            <w:r>
+              <w:rPr>
+                <w:sz w:val="28"/>
+                <w:szCs w:val="28"/>
+              </w:rPr>
+              <w:t>si vor fi eliminate</w:t>
+            </w:r>
+          </w:p>
+        </w:tc>
+      </w:tr>
+      <w:tr>
+        <w:tc>
+          <w:tcPr>
+            <w:tcW w:w="9350" w:type="dxa"/>
+          </w:tcPr>
+          <w:p>
+            <w:pPr>
+              <w:rPr>
+                <w:sz w:val="28"/>
+                <w:szCs w:val="28"/>
+              </w:rPr>
+            </w:pPr>
+            <w:r>
+              <w:rPr>
+                <w:sz w:val="28"/>
+                <w:szCs w:val="28"/>
+              </w:rPr>
+              <w:t>Se retin intr-o lista auxiliara pozitiile elementelor eliminate</w:t>
+            </w:r>
+          </w:p>
+        </w:tc>
+      </w:tr>
+      <w:tr>
+        <w:tc>
+          <w:tcPr>
+            <w:tcW w:w="9350" w:type="dxa"/>
+          </w:tcPr>
+          <w:p>
+            <w:pPr>
+              <w:rPr>
+                <w:sz w:val="28"/>
+                <w:szCs w:val="28"/>
+              </w:rPr>
+            </w:pPr>
+            <w:r>
+              <w:rPr>
+                <w:sz w:val="28"/>
+                <w:szCs w:val="28"/>
+              </w:rPr>
+              <w:t xml:space="preserve">Lista </w:t>
+            </w:r>
+            <w:r>
+              <w:rPr>
+                <w:sz w:val="28"/>
+                <w:szCs w:val="28"/>
+              </w:rPr>
+              <w:t>v</w:t>
+            </w:r>
+            <w:r>
+              <w:rPr>
+                <w:sz w:val="28"/>
+                <w:szCs w:val="28"/>
+              </w:rPr>
+              <w:t>a</w:t>
+            </w:r>
+            <w:r>
+              <w:rPr>
+                <w:sz w:val="28"/>
+                <w:szCs w:val="28"/>
+              </w:rPr>
+              <w:t xml:space="preserve"> fi returnat</w:t>
+            </w:r>
+            <w:r>
+              <w:rPr>
+                <w:sz w:val="28"/>
+                <w:szCs w:val="28"/>
+              </w:rPr>
+              <w:t>a</w:t>
+            </w:r>
+            <w:r>
+              <w:rPr>
+                <w:sz w:val="28"/>
+                <w:szCs w:val="28"/>
+              </w:rPr>
+              <w:t xml:space="preserve"> de functie pentru testare</w:t>
+            </w:r>
+          </w:p>
+        </w:tc>
+      </w:tr>
+    </w:tbl>
+    <w:p>
+      <w:pPr>
         <w:rPr>
           <w:sz w:val="28"/>
           <w:szCs w:val="28"/>

</xml_diff>

<commit_message>
Ultima chestie de facut:  functie undo + documentatie
</commit_message>
<xml_diff>
--- a/Documetație.docx
+++ b/Documetație.docx
@@ -721,6 +721,13 @@
           <w:szCs w:val="28"/>
         </w:rPr>
         <w:t>Notă: Toate numere complexe vor fi stocate intr-o listă numită numere_complexe, inițial vidă, declarată la începutul programului</w:t>
+      </w:r>
+      <w:r>
+        <w:rPr>
+          <w:sz w:val="28"/>
+          <w:szCs w:val="28"/>
+        </w:rPr>
+        <w:t>, numere complexe fiind reprezentate sub forma unui tuplu de tipul (real, imag), unde real este partea imaginara si imag partea imaginara a numarului</w:t>
       </w:r>
     </w:p>
     <w:p>
@@ -881,6 +888,13 @@
               </w:rPr>
               <w:t>Folosit pentru citirea unui numar complex de la tastura</w:t>
             </w:r>
+            <w:r>
+              <w:rPr>
+                <w:sz w:val="28"/>
+                <w:szCs w:val="28"/>
+              </w:rPr>
+              <w:t xml:space="preserve"> returnand numarul format sub forma unui tuplu</w:t>
+            </w:r>
           </w:p>
         </w:tc>
       </w:tr>
@@ -964,6 +978,301 @@
                 <w:szCs w:val="28"/>
               </w:rPr>
               <w:t>Afiseaza pe ecran o lista data</w:t>
+            </w:r>
+          </w:p>
+        </w:tc>
+      </w:tr>
+      <w:tr>
+        <w:tc>
+          <w:tcPr>
+            <w:tcW w:w="4675" w:type="dxa"/>
+          </w:tcPr>
+          <w:p>
+            <w:pPr>
+              <w:rPr>
+                <w:sz w:val="28"/>
+                <w:szCs w:val="28"/>
+              </w:rPr>
+            </w:pPr>
+            <w:r>
+              <w:rPr>
+                <w:sz w:val="28"/>
+                <w:szCs w:val="28"/>
+              </w:rPr>
+              <w:t>get_parte_reala(numar)</w:t>
+            </w:r>
+          </w:p>
+        </w:tc>
+        <w:tc>
+          <w:tcPr>
+            <w:tcW w:w="4675" w:type="dxa"/>
+          </w:tcPr>
+          <w:p>
+            <w:pPr>
+              <w:rPr>
+                <w:sz w:val="28"/>
+                <w:szCs w:val="28"/>
+              </w:rPr>
+            </w:pPr>
+            <w:r>
+              <w:rPr>
+                <w:sz w:val="28"/>
+                <w:szCs w:val="28"/>
+              </w:rPr>
+              <w:t>Returneaza partea reala a numarului complex numar</w:t>
+            </w:r>
+          </w:p>
+        </w:tc>
+      </w:tr>
+      <w:tr>
+        <w:tc>
+          <w:tcPr>
+            <w:tcW w:w="4675" w:type="dxa"/>
+          </w:tcPr>
+          <w:p>
+            <w:pPr>
+              <w:rPr>
+                <w:sz w:val="28"/>
+                <w:szCs w:val="28"/>
+              </w:rPr>
+            </w:pPr>
+            <w:r>
+              <w:rPr>
+                <w:sz w:val="28"/>
+                <w:szCs w:val="28"/>
+              </w:rPr>
+              <w:t>get_parte_imaginara(numar)</w:t>
+            </w:r>
+          </w:p>
+        </w:tc>
+        <w:tc>
+          <w:tcPr>
+            <w:tcW w:w="4675" w:type="dxa"/>
+          </w:tcPr>
+          <w:p>
+            <w:pPr>
+              <w:rPr>
+                <w:sz w:val="28"/>
+                <w:szCs w:val="28"/>
+              </w:rPr>
+            </w:pPr>
+            <w:r>
+              <w:rPr>
+                <w:sz w:val="28"/>
+                <w:szCs w:val="28"/>
+              </w:rPr>
+              <w:t>Returneaza partea imaginara a numarului complex numar</w:t>
+            </w:r>
+          </w:p>
+        </w:tc>
+      </w:tr>
+      <w:tr>
+        <w:tc>
+          <w:tcPr>
+            <w:tcW w:w="4675" w:type="dxa"/>
+          </w:tcPr>
+          <w:p>
+            <w:pPr>
+              <w:rPr>
+                <w:sz w:val="28"/>
+                <w:szCs w:val="28"/>
+              </w:rPr>
+            </w:pPr>
+            <w:r>
+              <w:rPr>
+                <w:sz w:val="28"/>
+                <w:szCs w:val="28"/>
+              </w:rPr>
+              <w:t>creare_nr_complex(real, imag)</w:t>
+            </w:r>
+          </w:p>
+        </w:tc>
+        <w:tc>
+          <w:tcPr>
+            <w:tcW w:w="4675" w:type="dxa"/>
+          </w:tcPr>
+          <w:p>
+            <w:pPr>
+              <w:rPr>
+                <w:sz w:val="28"/>
+                <w:szCs w:val="28"/>
+              </w:rPr>
+            </w:pPr>
+            <w:r>
+              <w:rPr>
+                <w:sz w:val="28"/>
+                <w:szCs w:val="28"/>
+              </w:rPr>
+              <w:t>Creeaza si returneaza un numar complex format din real si imag sub forma unui tuplu</w:t>
+            </w:r>
+          </w:p>
+        </w:tc>
+      </w:tr>
+      <w:tr>
+        <w:tc>
+          <w:tcPr>
+            <w:tcW w:w="4675" w:type="dxa"/>
+          </w:tcPr>
+          <w:p>
+            <w:pPr>
+              <w:rPr>
+                <w:sz w:val="28"/>
+                <w:szCs w:val="28"/>
+              </w:rPr>
+            </w:pPr>
+            <w:r>
+              <w:rPr>
+                <w:sz w:val="28"/>
+                <w:szCs w:val="28"/>
+              </w:rPr>
+              <w:t>suma_numere_complexe(numar_1, numar_2)</w:t>
+            </w:r>
+          </w:p>
+        </w:tc>
+        <w:tc>
+          <w:tcPr>
+            <w:tcW w:w="4675" w:type="dxa"/>
+          </w:tcPr>
+          <w:p>
+            <w:pPr>
+              <w:rPr>
+                <w:sz w:val="28"/>
+                <w:szCs w:val="28"/>
+              </w:rPr>
+            </w:pPr>
+            <w:r>
+              <w:rPr>
+                <w:sz w:val="28"/>
+                <w:szCs w:val="28"/>
+              </w:rPr>
+              <w:t>Calculeaza si returneaza suma dintre numerele complexe numar_1 si numar_2</w:t>
+            </w:r>
+          </w:p>
+        </w:tc>
+      </w:tr>
+      <w:tr>
+        <w:tc>
+          <w:tcPr>
+            <w:tcW w:w="4675" w:type="dxa"/>
+          </w:tcPr>
+          <w:p>
+            <w:pPr>
+              <w:rPr>
+                <w:sz w:val="28"/>
+                <w:szCs w:val="28"/>
+              </w:rPr>
+            </w:pPr>
+            <w:r>
+              <w:rPr>
+                <w:sz w:val="28"/>
+                <w:szCs w:val="28"/>
+              </w:rPr>
+              <w:t>produs_numere_complexe(numar_1, numar_2)</w:t>
+            </w:r>
+          </w:p>
+        </w:tc>
+        <w:tc>
+          <w:tcPr>
+            <w:tcW w:w="4675" w:type="dxa"/>
+          </w:tcPr>
+          <w:p>
+            <w:pPr>
+              <w:rPr>
+                <w:sz w:val="28"/>
+                <w:szCs w:val="28"/>
+              </w:rPr>
+            </w:pPr>
+            <w:r>
+              <w:rPr>
+                <w:sz w:val="28"/>
+                <w:szCs w:val="28"/>
+              </w:rPr>
+              <w:t>Calculeaza si returneaza produsul dintre numere complexe numar_1 si numar_2</w:t>
+            </w:r>
+          </w:p>
+        </w:tc>
+      </w:tr>
+      <w:tr>
+        <w:tc>
+          <w:tcPr>
+            <w:tcW w:w="4675" w:type="dxa"/>
+          </w:tcPr>
+          <w:p>
+            <w:pPr>
+              <w:rPr>
+                <w:sz w:val="28"/>
+                <w:szCs w:val="28"/>
+              </w:rPr>
+            </w:pPr>
+            <w:r>
+              <w:rPr>
+                <w:sz w:val="28"/>
+                <w:szCs w:val="28"/>
+              </w:rPr>
+              <w:lastRenderedPageBreak/>
+              <w:t>modul_numar_complex(numar)</w:t>
+            </w:r>
+          </w:p>
+        </w:tc>
+        <w:tc>
+          <w:tcPr>
+            <w:tcW w:w="4675" w:type="dxa"/>
+          </w:tcPr>
+          <w:p>
+            <w:pPr>
+              <w:rPr>
+                <w:sz w:val="28"/>
+                <w:szCs w:val="28"/>
+              </w:rPr>
+            </w:pPr>
+            <w:r>
+              <w:rPr>
+                <w:sz w:val="28"/>
+                <w:szCs w:val="28"/>
+              </w:rPr>
+              <w:t>Calculeaza si returneaza modulul numarului complex numar</w:t>
+            </w:r>
+          </w:p>
+        </w:tc>
+      </w:tr>
+      <w:tr>
+        <w:tc>
+          <w:tcPr>
+            <w:tcW w:w="4675" w:type="dxa"/>
+          </w:tcPr>
+          <w:p>
+            <w:pPr>
+              <w:rPr>
+                <w:sz w:val="28"/>
+                <w:szCs w:val="28"/>
+              </w:rPr>
+            </w:pPr>
+            <w:r>
+              <w:rPr>
+                <w:sz w:val="28"/>
+                <w:szCs w:val="28"/>
+              </w:rPr>
+              <w:t>citire_valoare()</w:t>
+            </w:r>
+          </w:p>
+        </w:tc>
+        <w:tc>
+          <w:tcPr>
+            <w:tcW w:w="4675" w:type="dxa"/>
+          </w:tcPr>
+          <w:p>
+            <w:pPr>
+              <w:rPr>
+                <w:sz w:val="28"/>
+                <w:szCs w:val="28"/>
+              </w:rPr>
+            </w:pPr>
+            <w:r>
+              <w:rPr>
+                <w:sz w:val="28"/>
+                <w:szCs w:val="28"/>
+              </w:rPr>
+              <w:t xml:space="preserve">citeste si returneaza o valoare de tipul int </w:t>
             </w:r>
           </w:p>
         </w:tc>
@@ -1468,7 +1777,21 @@
           <w:sz w:val="28"/>
           <w:szCs w:val="28"/>
         </w:rPr>
-        <w:t>input_tuple = (13,14) din citire_nr_complex()</w:t>
+        <w:t>input</w:t>
+      </w:r>
+      <w:r>
+        <w:rPr>
+          <w:sz w:val="28"/>
+          <w:szCs w:val="28"/>
+        </w:rPr>
+        <w:t>1</w:t>
+      </w:r>
+      <w:r>
+        <w:rPr>
+          <w:sz w:val="28"/>
+          <w:szCs w:val="28"/>
+        </w:rPr>
+        <w:t xml:space="preserve"> = (13,14) din citire_nr_complex()</w:t>
       </w:r>
     </w:p>
     <w:p>
@@ -1488,7 +1811,21 @@
           <w:sz w:val="28"/>
           <w:szCs w:val="28"/>
         </w:rPr>
-        <w:t>apelare add_la_final(input_tuple[0], input_tuple[1], numere_complexe)</w:t>
+        <w:t>apelare add_la_final(input_</w:t>
+      </w:r>
+      <w:r>
+        <w:rPr>
+          <w:sz w:val="28"/>
+          <w:szCs w:val="28"/>
+        </w:rPr>
+        <w:t>1</w:t>
+      </w:r>
+      <w:r>
+        <w:rPr>
+          <w:sz w:val="28"/>
+          <w:szCs w:val="28"/>
+        </w:rPr>
+        <w:t>, numere_complexe)</w:t>
       </w:r>
     </w:p>
     <w:p>
@@ -1508,21 +1845,21 @@
           <w:sz w:val="28"/>
           <w:szCs w:val="28"/>
         </w:rPr>
-        <w:t>la finalul listei numere_complexe va fi adaugat numarul (13+14</w:t>
-      </w:r>
-      <w:r>
-        <w:rPr>
-          <w:sz w:val="28"/>
-          <w:szCs w:val="28"/>
-        </w:rPr>
-        <w:t>j</w:t>
-      </w:r>
-      <w:r>
-        <w:rPr>
-          <w:sz w:val="28"/>
-          <w:szCs w:val="28"/>
-        </w:rPr>
-        <w:t>)</w:t>
+        <w:t>la finalul listei numere_complexe va fi adaugat numarul (13</w:t>
+      </w:r>
+      <w:r>
+        <w:rPr>
+          <w:sz w:val="28"/>
+          <w:szCs w:val="28"/>
+        </w:rPr>
+        <w:t xml:space="preserve">, </w:t>
+      </w:r>
+      <w:r>
+        <w:rPr>
+          <w:sz w:val="28"/>
+          <w:szCs w:val="28"/>
+        </w:rPr>
+        <w:t>14)</w:t>
       </w:r>
     </w:p>
     <w:p>
@@ -1552,7 +1889,7 @@
           <w:sz w:val="28"/>
           <w:szCs w:val="28"/>
         </w:rPr>
-        <w:t>j</w:t>
+        <w:t>i</w:t>
       </w:r>
       <w:r>
         <w:rPr>
@@ -1606,6 +1943,7 @@
           <w:sz w:val="28"/>
           <w:szCs w:val="28"/>
         </w:rPr>
+        <w:lastRenderedPageBreak/>
         <w:t>p = 1 (user input prin alegere_optiune() )</w:t>
       </w:r>
     </w:p>
@@ -1686,7 +2024,21 @@
           <w:sz w:val="28"/>
           <w:szCs w:val="28"/>
         </w:rPr>
-        <w:t>input_tuple = (13,14) print citire_nr_complex()</w:t>
+        <w:t>input</w:t>
+      </w:r>
+      <w:r>
+        <w:rPr>
+          <w:sz w:val="28"/>
+          <w:szCs w:val="28"/>
+        </w:rPr>
+        <w:t>2</w:t>
+      </w:r>
+      <w:r>
+        <w:rPr>
+          <w:sz w:val="28"/>
+          <w:szCs w:val="28"/>
+        </w:rPr>
+        <w:t xml:space="preserve"> = (13,14) print citire_nr_complex()</w:t>
       </w:r>
     </w:p>
     <w:p>
@@ -1706,7 +2058,21 @@
           <w:sz w:val="28"/>
           <w:szCs w:val="28"/>
         </w:rPr>
-        <w:t>apelare add_cu_index(input_tuple[0], input_tuple[1], index, numere_complexe)</w:t>
+        <w:t>apelare add_cu_index(input</w:t>
+      </w:r>
+      <w:r>
+        <w:rPr>
+          <w:sz w:val="28"/>
+          <w:szCs w:val="28"/>
+        </w:rPr>
+        <w:t>2</w:t>
+      </w:r>
+      <w:r>
+        <w:rPr>
+          <w:sz w:val="28"/>
+          <w:szCs w:val="28"/>
+        </w:rPr>
+        <w:t>, index, numere_complexe)</w:t>
       </w:r>
     </w:p>
     <w:p>
@@ -1740,14 +2106,42 @@
           <w:sz w:val="28"/>
           <w:szCs w:val="28"/>
         </w:rPr>
-        <w:t xml:space="preserve">  numarul complex 13+14</w:t>
-      </w:r>
-      <w:r>
-        <w:rPr>
-          <w:sz w:val="28"/>
-          <w:szCs w:val="28"/>
-        </w:rPr>
-        <w:t>j</w:t>
+        <w:t xml:space="preserve">  numarul complex </w:t>
+      </w:r>
+      <w:r>
+        <w:rPr>
+          <w:sz w:val="28"/>
+          <w:szCs w:val="28"/>
+        </w:rPr>
+        <w:t>(</w:t>
+      </w:r>
+      <w:r>
+        <w:rPr>
+          <w:sz w:val="28"/>
+          <w:szCs w:val="28"/>
+        </w:rPr>
+        <w:t>13</w:t>
+      </w:r>
+      <w:r>
+        <w:rPr>
+          <w:sz w:val="28"/>
+          <w:szCs w:val="28"/>
+        </w:rPr>
+        <w:t xml:space="preserve">, </w:t>
+      </w:r>
+      <w:r>
+        <w:rPr>
+          <w:sz w:val="28"/>
+          <w:szCs w:val="28"/>
+        </w:rPr>
+        <w:t>14</w:t>
+      </w:r>
+      <w:r>
+        <w:rPr>
+          <w:sz w:val="28"/>
+          <w:szCs w:val="28"/>
+        </w:rPr>
+        <w:t>)</w:t>
       </w:r>
     </w:p>
     <w:p>
@@ -1944,7 +2338,6 @@
                 <w:sz w:val="28"/>
                 <w:szCs w:val="28"/>
               </w:rPr>
-              <w:lastRenderedPageBreak/>
               <w:t>stergere_interval(start, stop, lista)</w:t>
             </w:r>
           </w:p>
@@ -2057,7 +2450,63 @@
           <w:sz w:val="28"/>
           <w:szCs w:val="28"/>
         </w:rPr>
-        <w:t>Scenariu rulare pentru stergerea elementului de pe pozitia 2 din lista [(1+2j), (3+4j), (5+6j), (7+8j)]:</w:t>
+        <w:t>Scenariu rulare pentru stergerea elementului de pe pozitia 2 din lista [(1</w:t>
+      </w:r>
+      <w:r>
+        <w:rPr>
+          <w:sz w:val="28"/>
+          <w:szCs w:val="28"/>
+        </w:rPr>
+        <w:t xml:space="preserve">, </w:t>
+      </w:r>
+      <w:r>
+        <w:rPr>
+          <w:sz w:val="28"/>
+          <w:szCs w:val="28"/>
+        </w:rPr>
+        <w:t>2), (3</w:t>
+      </w:r>
+      <w:r>
+        <w:rPr>
+          <w:sz w:val="28"/>
+          <w:szCs w:val="28"/>
+        </w:rPr>
+        <w:t xml:space="preserve">, </w:t>
+      </w:r>
+      <w:r>
+        <w:rPr>
+          <w:sz w:val="28"/>
+          <w:szCs w:val="28"/>
+        </w:rPr>
+        <w:t>4), (5</w:t>
+      </w:r>
+      <w:r>
+        <w:rPr>
+          <w:sz w:val="28"/>
+          <w:szCs w:val="28"/>
+        </w:rPr>
+        <w:t xml:space="preserve">, </w:t>
+      </w:r>
+      <w:r>
+        <w:rPr>
+          <w:sz w:val="28"/>
+          <w:szCs w:val="28"/>
+        </w:rPr>
+        <w:t>6), (7</w:t>
+      </w:r>
+      <w:r>
+        <w:rPr>
+          <w:sz w:val="28"/>
+          <w:szCs w:val="28"/>
+        </w:rPr>
+        <w:t xml:space="preserve">, </w:t>
+      </w:r>
+      <w:r>
+        <w:rPr>
+          <w:sz w:val="28"/>
+          <w:szCs w:val="28"/>
+        </w:rPr>
+        <w:t>8)]:</w:t>
       </w:r>
     </w:p>
     <w:p>
@@ -2186,7 +2635,22 @@
           <w:sz w:val="28"/>
           <w:szCs w:val="28"/>
         </w:rPr>
-        <w:t>numarul (5+6j) va fi sters de pe pozita 2</w:t>
+        <w:lastRenderedPageBreak/>
+        <w:t>numarul (5</w:t>
+      </w:r>
+      <w:r>
+        <w:rPr>
+          <w:sz w:val="28"/>
+          <w:szCs w:val="28"/>
+        </w:rPr>
+        <w:t xml:space="preserve">, </w:t>
+      </w:r>
+      <w:r>
+        <w:rPr>
+          <w:sz w:val="28"/>
+          <w:szCs w:val="28"/>
+        </w:rPr>
+        <w:t>6) va fi sters de pe pozita 2</w:t>
       </w:r>
     </w:p>
     <w:p>
@@ -2206,7 +2670,49 @@
           <w:sz w:val="28"/>
           <w:szCs w:val="28"/>
         </w:rPr>
-        <w:t>lista finala va fi [(1+2j), (3+4j), (7+8j)]</w:t>
+        <w:t>lista finala va fi [(1</w:t>
+      </w:r>
+      <w:r>
+        <w:rPr>
+          <w:sz w:val="28"/>
+          <w:szCs w:val="28"/>
+        </w:rPr>
+        <w:t xml:space="preserve">, </w:t>
+      </w:r>
+      <w:r>
+        <w:rPr>
+          <w:sz w:val="28"/>
+          <w:szCs w:val="28"/>
+        </w:rPr>
+        <w:t>2), (3</w:t>
+      </w:r>
+      <w:r>
+        <w:rPr>
+          <w:sz w:val="28"/>
+          <w:szCs w:val="28"/>
+        </w:rPr>
+        <w:t xml:space="preserve">, </w:t>
+      </w:r>
+      <w:r>
+        <w:rPr>
+          <w:sz w:val="28"/>
+          <w:szCs w:val="28"/>
+        </w:rPr>
+        <w:t>4), (7</w:t>
+      </w:r>
+      <w:r>
+        <w:rPr>
+          <w:sz w:val="28"/>
+          <w:szCs w:val="28"/>
+        </w:rPr>
+        <w:t xml:space="preserve">, </w:t>
+      </w:r>
+      <w:r>
+        <w:rPr>
+          <w:sz w:val="28"/>
+          <w:szCs w:val="28"/>
+        </w:rPr>
+        <w:t>8)]</w:t>
       </w:r>
     </w:p>
     <w:p>
@@ -2238,7 +2744,63 @@
           <w:sz w:val="28"/>
           <w:szCs w:val="28"/>
         </w:rPr>
-        <w:t xml:space="preserve"> [1,3) din lista [(1+2j), (3+4j), (5+6j), (7+8j)]:</w:t>
+        <w:t xml:space="preserve"> [1,3) din lista [(1</w:t>
+      </w:r>
+      <w:r>
+        <w:rPr>
+          <w:sz w:val="28"/>
+          <w:szCs w:val="28"/>
+        </w:rPr>
+        <w:t xml:space="preserve">, </w:t>
+      </w:r>
+      <w:r>
+        <w:rPr>
+          <w:sz w:val="28"/>
+          <w:szCs w:val="28"/>
+        </w:rPr>
+        <w:t>2), (3</w:t>
+      </w:r>
+      <w:r>
+        <w:rPr>
+          <w:sz w:val="28"/>
+          <w:szCs w:val="28"/>
+        </w:rPr>
+        <w:t xml:space="preserve">, </w:t>
+      </w:r>
+      <w:r>
+        <w:rPr>
+          <w:sz w:val="28"/>
+          <w:szCs w:val="28"/>
+        </w:rPr>
+        <w:t>4), (5</w:t>
+      </w:r>
+      <w:r>
+        <w:rPr>
+          <w:sz w:val="28"/>
+          <w:szCs w:val="28"/>
+        </w:rPr>
+        <w:t xml:space="preserve">, </w:t>
+      </w:r>
+      <w:r>
+        <w:rPr>
+          <w:sz w:val="28"/>
+          <w:szCs w:val="28"/>
+        </w:rPr>
+        <w:t>6), (7</w:t>
+      </w:r>
+      <w:r>
+        <w:rPr>
+          <w:sz w:val="28"/>
+          <w:szCs w:val="28"/>
+        </w:rPr>
+        <w:t xml:space="preserve">, </w:t>
+      </w:r>
+      <w:r>
+        <w:rPr>
+          <w:sz w:val="28"/>
+          <w:szCs w:val="28"/>
+        </w:rPr>
+        <w:t>8)]:</w:t>
       </w:r>
     </w:p>
     <w:p>
@@ -2378,7 +2940,35 @@
           <w:sz w:val="28"/>
           <w:szCs w:val="28"/>
         </w:rPr>
-        <w:t>numerele (3+4j), (5+6j) vor fi sterse de pe pozitiile 1,2</w:t>
+        <w:t>numerele (3</w:t>
+      </w:r>
+      <w:r>
+        <w:rPr>
+          <w:sz w:val="28"/>
+          <w:szCs w:val="28"/>
+        </w:rPr>
+        <w:t xml:space="preserve">, </w:t>
+      </w:r>
+      <w:r>
+        <w:rPr>
+          <w:sz w:val="28"/>
+          <w:szCs w:val="28"/>
+        </w:rPr>
+        <w:t>4), (5</w:t>
+      </w:r>
+      <w:r>
+        <w:rPr>
+          <w:sz w:val="28"/>
+          <w:szCs w:val="28"/>
+        </w:rPr>
+        <w:t xml:space="preserve">, </w:t>
+      </w:r>
+      <w:r>
+        <w:rPr>
+          <w:sz w:val="28"/>
+          <w:szCs w:val="28"/>
+        </w:rPr>
+        <w:t>6) vor fi sterse de pe pozitiile 1,2</w:t>
       </w:r>
     </w:p>
     <w:p>
@@ -2398,7 +2988,35 @@
           <w:sz w:val="28"/>
           <w:szCs w:val="28"/>
         </w:rPr>
-        <w:t>lista finala va fi [(1+2j), (7+8j)]</w:t>
+        <w:t>lista finala va fi [(1</w:t>
+      </w:r>
+      <w:r>
+        <w:rPr>
+          <w:sz w:val="28"/>
+          <w:szCs w:val="28"/>
+        </w:rPr>
+        <w:t xml:space="preserve">, </w:t>
+      </w:r>
+      <w:r>
+        <w:rPr>
+          <w:sz w:val="28"/>
+          <w:szCs w:val="28"/>
+        </w:rPr>
+        <w:t>2), (7</w:t>
+      </w:r>
+      <w:r>
+        <w:rPr>
+          <w:sz w:val="28"/>
+          <w:szCs w:val="28"/>
+        </w:rPr>
+        <w:t xml:space="preserve">, </w:t>
+      </w:r>
+      <w:r>
+        <w:rPr>
+          <w:sz w:val="28"/>
+          <w:szCs w:val="28"/>
+        </w:rPr>
+        <w:t>8)]</w:t>
       </w:r>
     </w:p>
     <w:p>
@@ -2432,8 +3050,105 @@
           <w:sz w:val="28"/>
           <w:szCs w:val="28"/>
         </w:rPr>
-        <w:lastRenderedPageBreak/>
-        <w:t>Scenariu de rulare pentru inlocuirea numarului (1+2j) cu (3+4j) din lista [(1+2j), (5+7j), (1+2j), (24+13j), (1+2j)]:</w:t>
+        <w:t>Scenariu de rulare pentru inlocuirea numarului (1</w:t>
+      </w:r>
+      <w:r>
+        <w:rPr>
+          <w:sz w:val="28"/>
+          <w:szCs w:val="28"/>
+        </w:rPr>
+        <w:t xml:space="preserve">, </w:t>
+      </w:r>
+      <w:r>
+        <w:rPr>
+          <w:sz w:val="28"/>
+          <w:szCs w:val="28"/>
+        </w:rPr>
+        <w:t>2) cu (3</w:t>
+      </w:r>
+      <w:r>
+        <w:rPr>
+          <w:sz w:val="28"/>
+          <w:szCs w:val="28"/>
+        </w:rPr>
+        <w:t xml:space="preserve">, </w:t>
+      </w:r>
+      <w:r>
+        <w:rPr>
+          <w:sz w:val="28"/>
+          <w:szCs w:val="28"/>
+        </w:rPr>
+        <w:t>4) din lista [(1</w:t>
+      </w:r>
+      <w:r>
+        <w:rPr>
+          <w:sz w:val="28"/>
+          <w:szCs w:val="28"/>
+        </w:rPr>
+        <w:t xml:space="preserve">, </w:t>
+      </w:r>
+      <w:r>
+        <w:rPr>
+          <w:sz w:val="28"/>
+          <w:szCs w:val="28"/>
+        </w:rPr>
+        <w:t>2), (5</w:t>
+      </w:r>
+      <w:r>
+        <w:rPr>
+          <w:sz w:val="28"/>
+          <w:szCs w:val="28"/>
+        </w:rPr>
+        <w:t xml:space="preserve">, </w:t>
+      </w:r>
+      <w:r>
+        <w:rPr>
+          <w:sz w:val="28"/>
+          <w:szCs w:val="28"/>
+        </w:rPr>
+        <w:t>7), (1</w:t>
+      </w:r>
+      <w:r>
+        <w:rPr>
+          <w:sz w:val="28"/>
+          <w:szCs w:val="28"/>
+        </w:rPr>
+        <w:t xml:space="preserve">, </w:t>
+      </w:r>
+      <w:r>
+        <w:rPr>
+          <w:sz w:val="28"/>
+          <w:szCs w:val="28"/>
+        </w:rPr>
+        <w:t>2), (24</w:t>
+      </w:r>
+      <w:r>
+        <w:rPr>
+          <w:sz w:val="28"/>
+          <w:szCs w:val="28"/>
+        </w:rPr>
+        <w:t xml:space="preserve">, </w:t>
+      </w:r>
+      <w:r>
+        <w:rPr>
+          <w:sz w:val="28"/>
+          <w:szCs w:val="28"/>
+        </w:rPr>
+        <w:t>13), (1</w:t>
+      </w:r>
+      <w:r>
+        <w:rPr>
+          <w:sz w:val="28"/>
+          <w:szCs w:val="28"/>
+        </w:rPr>
+        <w:t xml:space="preserve">, </w:t>
+      </w:r>
+      <w:r>
+        <w:rPr>
+          <w:sz w:val="28"/>
+          <w:szCs w:val="28"/>
+        </w:rPr>
+        <w:t>2)]:</w:t>
       </w:r>
     </w:p>
     <w:p>
@@ -2520,7 +3235,21 @@
           <w:sz w:val="28"/>
           <w:szCs w:val="28"/>
         </w:rPr>
-        <w:t>1+2j</w:t>
+        <w:t>1</w:t>
+      </w:r>
+      <w:r>
+        <w:rPr>
+          <w:sz w:val="28"/>
+          <w:szCs w:val="28"/>
+        </w:rPr>
+        <w:t xml:space="preserve">, </w:t>
+      </w:r>
+      <w:r>
+        <w:rPr>
+          <w:sz w:val="28"/>
+          <w:szCs w:val="28"/>
+        </w:rPr>
+        <w:t>2</w:t>
       </w:r>
       <w:r>
         <w:rPr>
@@ -2554,7 +3283,21 @@
           <w:sz w:val="28"/>
           <w:szCs w:val="28"/>
         </w:rPr>
-        <w:t>inlocuitor = (3+4j) print citire_nr_complex()</w:t>
+        <w:t>inlocuitor = (3</w:t>
+      </w:r>
+      <w:r>
+        <w:rPr>
+          <w:sz w:val="28"/>
+          <w:szCs w:val="28"/>
+        </w:rPr>
+        <w:t xml:space="preserve">, </w:t>
+      </w:r>
+      <w:r>
+        <w:rPr>
+          <w:sz w:val="28"/>
+          <w:szCs w:val="28"/>
+        </w:rPr>
+        <w:t>4) print citire_nr_complex()</w:t>
       </w:r>
     </w:p>
     <w:p>
@@ -2594,7 +3337,35 @@
           <w:sz w:val="28"/>
           <w:szCs w:val="28"/>
         </w:rPr>
-        <w:t>i = 0 lista[i]==(1+2j) = &gt; lista[i] = (3+4j) , lista_aux[0] = 0</w:t>
+        <w:t>i = 0 lista[i]==(1</w:t>
+      </w:r>
+      <w:r>
+        <w:rPr>
+          <w:sz w:val="28"/>
+          <w:szCs w:val="28"/>
+        </w:rPr>
+        <w:t xml:space="preserve">, </w:t>
+      </w:r>
+      <w:r>
+        <w:rPr>
+          <w:sz w:val="28"/>
+          <w:szCs w:val="28"/>
+        </w:rPr>
+        <w:t>2) = &gt; lista[i] = (3</w:t>
+      </w:r>
+      <w:r>
+        <w:rPr>
+          <w:sz w:val="28"/>
+          <w:szCs w:val="28"/>
+        </w:rPr>
+        <w:t xml:space="preserve">, </w:t>
+      </w:r>
+      <w:r>
+        <w:rPr>
+          <w:sz w:val="28"/>
+          <w:szCs w:val="28"/>
+        </w:rPr>
+        <w:t>4) , lista_aux[0] = 0</w:t>
       </w:r>
     </w:p>
     <w:p>
@@ -2614,7 +3385,35 @@
           <w:sz w:val="28"/>
           <w:szCs w:val="28"/>
         </w:rPr>
-        <w:t>i = 2 lista[i]==(1+2j) = &gt; lista[i] = (3+4j) , lista_aux[1] = 2</w:t>
+        <w:t>i = 2 lista[i]==(1</w:t>
+      </w:r>
+      <w:r>
+        <w:rPr>
+          <w:sz w:val="28"/>
+          <w:szCs w:val="28"/>
+        </w:rPr>
+        <w:t xml:space="preserve">, </w:t>
+      </w:r>
+      <w:r>
+        <w:rPr>
+          <w:sz w:val="28"/>
+          <w:szCs w:val="28"/>
+        </w:rPr>
+        <w:t>2) = &gt; lista[i] = (3</w:t>
+      </w:r>
+      <w:r>
+        <w:rPr>
+          <w:sz w:val="28"/>
+          <w:szCs w:val="28"/>
+        </w:rPr>
+        <w:t xml:space="preserve">, </w:t>
+      </w:r>
+      <w:r>
+        <w:rPr>
+          <w:sz w:val="28"/>
+          <w:szCs w:val="28"/>
+        </w:rPr>
+        <w:t>4) , lista_aux[1] = 2</w:t>
       </w:r>
     </w:p>
     <w:p>
@@ -2634,7 +3433,35 @@
           <w:sz w:val="28"/>
           <w:szCs w:val="28"/>
         </w:rPr>
-        <w:t>i = 4 lista[i]==(1+2j) = &gt; lista[i] = (3+4j) , lista_aux[2] = 4</w:t>
+        <w:t>i = 4 lista[i]==(1</w:t>
+      </w:r>
+      <w:r>
+        <w:rPr>
+          <w:sz w:val="28"/>
+          <w:szCs w:val="28"/>
+        </w:rPr>
+        <w:t xml:space="preserve">, </w:t>
+      </w:r>
+      <w:r>
+        <w:rPr>
+          <w:sz w:val="28"/>
+          <w:szCs w:val="28"/>
+        </w:rPr>
+        <w:t>2) = &gt; lista[i] = (3</w:t>
+      </w:r>
+      <w:r>
+        <w:rPr>
+          <w:sz w:val="28"/>
+          <w:szCs w:val="28"/>
+        </w:rPr>
+        <w:t xml:space="preserve"> ,</w:t>
+      </w:r>
+      <w:r>
+        <w:rPr>
+          <w:sz w:val="28"/>
+          <w:szCs w:val="28"/>
+        </w:rPr>
+        <w:t>4) , lista_aux[2] = 4</w:t>
       </w:r>
     </w:p>
     <w:p>
@@ -2654,7 +3481,77 @@
           <w:sz w:val="28"/>
           <w:szCs w:val="28"/>
         </w:rPr>
-        <w:t>lista din final va fi [(3+4j), (5+7j), (3+4j), (24+13j), (3+4j)]</w:t>
+        <w:t>lista din final va fi [(3</w:t>
+      </w:r>
+      <w:r>
+        <w:rPr>
+          <w:sz w:val="28"/>
+          <w:szCs w:val="28"/>
+        </w:rPr>
+        <w:t xml:space="preserve">, </w:t>
+      </w:r>
+      <w:r>
+        <w:rPr>
+          <w:sz w:val="28"/>
+          <w:szCs w:val="28"/>
+        </w:rPr>
+        <w:t>4), (5</w:t>
+      </w:r>
+      <w:r>
+        <w:rPr>
+          <w:sz w:val="28"/>
+          <w:szCs w:val="28"/>
+        </w:rPr>
+        <w:t xml:space="preserve">, </w:t>
+      </w:r>
+      <w:r>
+        <w:rPr>
+          <w:sz w:val="28"/>
+          <w:szCs w:val="28"/>
+        </w:rPr>
+        <w:t>7), (</w:t>
+      </w:r>
+      <w:r>
+        <w:rPr>
+          <w:sz w:val="28"/>
+          <w:szCs w:val="28"/>
+        </w:rPr>
+        <w:t xml:space="preserve">3, </w:t>
+      </w:r>
+      <w:r>
+        <w:rPr>
+          <w:sz w:val="28"/>
+          <w:szCs w:val="28"/>
+        </w:rPr>
+        <w:t>4), (24</w:t>
+      </w:r>
+      <w:r>
+        <w:rPr>
+          <w:sz w:val="28"/>
+          <w:szCs w:val="28"/>
+        </w:rPr>
+        <w:t xml:space="preserve">, </w:t>
+      </w:r>
+      <w:r>
+        <w:rPr>
+          <w:sz w:val="28"/>
+          <w:szCs w:val="28"/>
+        </w:rPr>
+        <w:t>13), (3</w:t>
+      </w:r>
+      <w:r>
+        <w:rPr>
+          <w:sz w:val="28"/>
+          <w:szCs w:val="28"/>
+        </w:rPr>
+        <w:t xml:space="preserve">, </w:t>
+      </w:r>
+      <w:r>
+        <w:rPr>
+          <w:sz w:val="28"/>
+          <w:szCs w:val="28"/>
+        </w:rPr>
+        <w:t>4)]</w:t>
       </w:r>
     </w:p>
     <w:p>
@@ -2763,6 +3660,7 @@
                 <w:sz w:val="28"/>
                 <w:szCs w:val="28"/>
               </w:rPr>
+              <w:lastRenderedPageBreak/>
               <w:t>parte_imag(start, stop, lista)</w:t>
             </w:r>
           </w:p>
@@ -2931,7 +3829,49 @@
           <w:sz w:val="28"/>
           <w:szCs w:val="28"/>
         </w:rPr>
-        <w:t xml:space="preserve"> [(1+2j), (3+4j), (7+8j)]:</w:t>
+        <w:t xml:space="preserve"> [(1</w:t>
+      </w:r>
+      <w:r>
+        <w:rPr>
+          <w:sz w:val="28"/>
+          <w:szCs w:val="28"/>
+        </w:rPr>
+        <w:t xml:space="preserve">, </w:t>
+      </w:r>
+      <w:r>
+        <w:rPr>
+          <w:sz w:val="28"/>
+          <w:szCs w:val="28"/>
+        </w:rPr>
+        <w:t>2), (3</w:t>
+      </w:r>
+      <w:r>
+        <w:rPr>
+          <w:sz w:val="28"/>
+          <w:szCs w:val="28"/>
+        </w:rPr>
+        <w:t xml:space="preserve">, </w:t>
+      </w:r>
+      <w:r>
+        <w:rPr>
+          <w:sz w:val="28"/>
+          <w:szCs w:val="28"/>
+        </w:rPr>
+        <w:t>4), (7</w:t>
+      </w:r>
+      <w:r>
+        <w:rPr>
+          <w:sz w:val="28"/>
+          <w:szCs w:val="28"/>
+        </w:rPr>
+        <w:t xml:space="preserve">, </w:t>
+      </w:r>
+      <w:r>
+        <w:rPr>
+          <w:sz w:val="28"/>
+          <w:szCs w:val="28"/>
+        </w:rPr>
+        <w:t>8)]:</w:t>
       </w:r>
     </w:p>
     <w:p>
@@ -3011,7 +3951,6 @@
           <w:sz w:val="28"/>
           <w:szCs w:val="28"/>
         </w:rPr>
-        <w:lastRenderedPageBreak/>
         <w:t>start = 0 din citire_index()</w:t>
       </w:r>
     </w:p>
@@ -3132,7 +4071,7 @@
           <w:sz w:val="28"/>
           <w:szCs w:val="28"/>
         </w:rPr>
-        <w:t>se afiseaza lista_aux == [2.0, 4.0, 8.0]</w:t>
+        <w:t>se afiseaza lista_aux == [2, 4, 8]</w:t>
       </w:r>
     </w:p>
     <w:p>
@@ -3166,7 +4105,49 @@
           <w:sz w:val="28"/>
           <w:szCs w:val="28"/>
         </w:rPr>
-        <w:t>Scenariu de rulare pentru afisarea numerelor complexe cu modulul mai mic ca 10 din lista [(1+2j), (3+4j), (6+8j)]:</w:t>
+        <w:t>Scenariu de rulare pentru afisarea numerelor complexe cu modulul mai mic ca 10 din lista [(1</w:t>
+      </w:r>
+      <w:r>
+        <w:rPr>
+          <w:sz w:val="28"/>
+          <w:szCs w:val="28"/>
+        </w:rPr>
+        <w:t xml:space="preserve">, </w:t>
+      </w:r>
+      <w:r>
+        <w:rPr>
+          <w:sz w:val="28"/>
+          <w:szCs w:val="28"/>
+        </w:rPr>
+        <w:t>2), (3</w:t>
+      </w:r>
+      <w:r>
+        <w:rPr>
+          <w:sz w:val="28"/>
+          <w:szCs w:val="28"/>
+        </w:rPr>
+        <w:t xml:space="preserve">, </w:t>
+      </w:r>
+      <w:r>
+        <w:rPr>
+          <w:sz w:val="28"/>
+          <w:szCs w:val="28"/>
+        </w:rPr>
+        <w:t>4), (6</w:t>
+      </w:r>
+      <w:r>
+        <w:rPr>
+          <w:sz w:val="28"/>
+          <w:szCs w:val="28"/>
+        </w:rPr>
+        <w:t xml:space="preserve">, </w:t>
+      </w:r>
+      <w:r>
+        <w:rPr>
+          <w:sz w:val="28"/>
+          <w:szCs w:val="28"/>
+        </w:rPr>
+        <w:t>8)]:</w:t>
       </w:r>
     </w:p>
     <w:p>
@@ -3266,7 +4247,36 @@
           <w:sz w:val="28"/>
           <w:szCs w:val="28"/>
         </w:rPr>
-        <w:t>item = (1+2j) cu modul mai mic ca 10, lista_aux[0] = (1+2j)</w:t>
+        <w:lastRenderedPageBreak/>
+        <w:t>item = (1</w:t>
+      </w:r>
+      <w:r>
+        <w:rPr>
+          <w:sz w:val="28"/>
+          <w:szCs w:val="28"/>
+        </w:rPr>
+        <w:t xml:space="preserve">, </w:t>
+      </w:r>
+      <w:r>
+        <w:rPr>
+          <w:sz w:val="28"/>
+          <w:szCs w:val="28"/>
+        </w:rPr>
+        <w:t>2) cu modul mai mic ca 10, lista_aux[0] = (1</w:t>
+      </w:r>
+      <w:r>
+        <w:rPr>
+          <w:sz w:val="28"/>
+          <w:szCs w:val="28"/>
+        </w:rPr>
+        <w:t xml:space="preserve">, </w:t>
+      </w:r>
+      <w:r>
+        <w:rPr>
+          <w:sz w:val="28"/>
+          <w:szCs w:val="28"/>
+        </w:rPr>
+        <w:t>2)</w:t>
       </w:r>
     </w:p>
     <w:p>
@@ -3286,7 +4296,35 @@
           <w:sz w:val="28"/>
           <w:szCs w:val="28"/>
         </w:rPr>
-        <w:t>item = (3+4j) cu modul mai mic ca 10, lista_aux[1] = (3+4j)</w:t>
+        <w:t>item = (3</w:t>
+      </w:r>
+      <w:r>
+        <w:rPr>
+          <w:sz w:val="28"/>
+          <w:szCs w:val="28"/>
+        </w:rPr>
+        <w:t xml:space="preserve">, </w:t>
+      </w:r>
+      <w:r>
+        <w:rPr>
+          <w:sz w:val="28"/>
+          <w:szCs w:val="28"/>
+        </w:rPr>
+        <w:t>4) cu modul mai mic ca 10, lista_aux[1] = (3</w:t>
+      </w:r>
+      <w:r>
+        <w:rPr>
+          <w:sz w:val="28"/>
+          <w:szCs w:val="28"/>
+        </w:rPr>
+        <w:t xml:space="preserve">, </w:t>
+      </w:r>
+      <w:r>
+        <w:rPr>
+          <w:sz w:val="28"/>
+          <w:szCs w:val="28"/>
+        </w:rPr>
+        <w:t>4)</w:t>
       </w:r>
     </w:p>
     <w:p>
@@ -3306,7 +4344,35 @@
           <w:sz w:val="28"/>
           <w:szCs w:val="28"/>
         </w:rPr>
-        <w:t>se afiseaza lista_aux = [(1+2j), (3+4j)]</w:t>
+        <w:t>se afiseaza lista_aux = [(1</w:t>
+      </w:r>
+      <w:r>
+        <w:rPr>
+          <w:sz w:val="28"/>
+          <w:szCs w:val="28"/>
+        </w:rPr>
+        <w:t xml:space="preserve">, </w:t>
+      </w:r>
+      <w:r>
+        <w:rPr>
+          <w:sz w:val="28"/>
+          <w:szCs w:val="28"/>
+        </w:rPr>
+        <w:t>2), (3</w:t>
+      </w:r>
+      <w:r>
+        <w:rPr>
+          <w:sz w:val="28"/>
+          <w:szCs w:val="28"/>
+        </w:rPr>
+        <w:t xml:space="preserve">, </w:t>
+      </w:r>
+      <w:r>
+        <w:rPr>
+          <w:sz w:val="28"/>
+          <w:szCs w:val="28"/>
+        </w:rPr>
+        <w:t>4)]</w:t>
       </w:r>
     </w:p>
     <w:p>
@@ -3340,7 +4406,63 @@
           <w:sz w:val="28"/>
           <w:szCs w:val="28"/>
         </w:rPr>
-        <w:t>Scenariu de rulare pentru afisarea numerelor complexe cu modulul egal cu 10 din lista [(6+8j), (8+6j), (2+3j), (5+6j)]:</w:t>
+        <w:t>Scenariu de rulare pentru afisarea numerelor complexe cu modulul egal cu 10 din lista [(6</w:t>
+      </w:r>
+      <w:r>
+        <w:rPr>
+          <w:sz w:val="28"/>
+          <w:szCs w:val="28"/>
+        </w:rPr>
+        <w:t xml:space="preserve">, </w:t>
+      </w:r>
+      <w:r>
+        <w:rPr>
+          <w:sz w:val="28"/>
+          <w:szCs w:val="28"/>
+        </w:rPr>
+        <w:t>8), (8</w:t>
+      </w:r>
+      <w:r>
+        <w:rPr>
+          <w:sz w:val="28"/>
+          <w:szCs w:val="28"/>
+        </w:rPr>
+        <w:t xml:space="preserve">, </w:t>
+      </w:r>
+      <w:r>
+        <w:rPr>
+          <w:sz w:val="28"/>
+          <w:szCs w:val="28"/>
+        </w:rPr>
+        <w:t>6), (2</w:t>
+      </w:r>
+      <w:r>
+        <w:rPr>
+          <w:sz w:val="28"/>
+          <w:szCs w:val="28"/>
+        </w:rPr>
+        <w:t xml:space="preserve">, </w:t>
+      </w:r>
+      <w:r>
+        <w:rPr>
+          <w:sz w:val="28"/>
+          <w:szCs w:val="28"/>
+        </w:rPr>
+        <w:t>3), (5</w:t>
+      </w:r>
+      <w:r>
+        <w:rPr>
+          <w:sz w:val="28"/>
+          <w:szCs w:val="28"/>
+        </w:rPr>
+        <w:t xml:space="preserve">, </w:t>
+      </w:r>
+      <w:r>
+        <w:rPr>
+          <w:sz w:val="28"/>
+          <w:szCs w:val="28"/>
+        </w:rPr>
+        <w:t>6)]:</w:t>
       </w:r>
     </w:p>
     <w:p>
@@ -3440,7 +4562,35 @@
           <w:sz w:val="28"/>
           <w:szCs w:val="28"/>
         </w:rPr>
-        <w:t>item = (6+8j) cu modul egal cu 10, lista_aux[0] = (6+8j)</w:t>
+        <w:t>item = (6</w:t>
+      </w:r>
+      <w:r>
+        <w:rPr>
+          <w:sz w:val="28"/>
+          <w:szCs w:val="28"/>
+        </w:rPr>
+        <w:t xml:space="preserve">, </w:t>
+      </w:r>
+      <w:r>
+        <w:rPr>
+          <w:sz w:val="28"/>
+          <w:szCs w:val="28"/>
+        </w:rPr>
+        <w:t>8) cu modul egal cu 10, lista_aux[0] = (6</w:t>
+      </w:r>
+      <w:r>
+        <w:rPr>
+          <w:sz w:val="28"/>
+          <w:szCs w:val="28"/>
+        </w:rPr>
+        <w:t xml:space="preserve">, </w:t>
+      </w:r>
+      <w:r>
+        <w:rPr>
+          <w:sz w:val="28"/>
+          <w:szCs w:val="28"/>
+        </w:rPr>
+        <w:t>8)</w:t>
       </w:r>
     </w:p>
     <w:p>
@@ -3460,7 +4610,35 @@
           <w:sz w:val="28"/>
           <w:szCs w:val="28"/>
         </w:rPr>
-        <w:t>item = (8+6j) co modul egal cu 10, lista_axu[1] = (8+6j)</w:t>
+        <w:t>item = (8</w:t>
+      </w:r>
+      <w:r>
+        <w:rPr>
+          <w:sz w:val="28"/>
+          <w:szCs w:val="28"/>
+        </w:rPr>
+        <w:t xml:space="preserve">, </w:t>
+      </w:r>
+      <w:r>
+        <w:rPr>
+          <w:sz w:val="28"/>
+          <w:szCs w:val="28"/>
+        </w:rPr>
+        <w:t>6) co modul egal cu 10, lista_axu[1] = (8</w:t>
+      </w:r>
+      <w:r>
+        <w:rPr>
+          <w:sz w:val="28"/>
+          <w:szCs w:val="28"/>
+        </w:rPr>
+        <w:t xml:space="preserve">, </w:t>
+      </w:r>
+      <w:r>
+        <w:rPr>
+          <w:sz w:val="28"/>
+          <w:szCs w:val="28"/>
+        </w:rPr>
+        <w:t>6)</w:t>
       </w:r>
     </w:p>
     <w:p>
@@ -3480,7 +4658,35 @@
           <w:sz w:val="28"/>
           <w:szCs w:val="28"/>
         </w:rPr>
-        <w:t>se afiseaza lista_aux = [(6+8j), (8+6j)]</w:t>
+        <w:t>se afiseaza lista_aux = [(6</w:t>
+      </w:r>
+      <w:r>
+        <w:rPr>
+          <w:sz w:val="28"/>
+          <w:szCs w:val="28"/>
+        </w:rPr>
+        <w:t xml:space="preserve">, </w:t>
+      </w:r>
+      <w:r>
+        <w:rPr>
+          <w:sz w:val="28"/>
+          <w:szCs w:val="28"/>
+        </w:rPr>
+        <w:t>8), (8</w:t>
+      </w:r>
+      <w:r>
+        <w:rPr>
+          <w:sz w:val="28"/>
+          <w:szCs w:val="28"/>
+        </w:rPr>
+        <w:t xml:space="preserve">, </w:t>
+      </w:r>
+      <w:r>
+        <w:rPr>
+          <w:sz w:val="28"/>
+          <w:szCs w:val="28"/>
+        </w:rPr>
+        <w:t>6)]</w:t>
       </w:r>
     </w:p>
     <w:p>
@@ -3681,21 +4887,7 @@
                 <w:sz w:val="28"/>
                 <w:szCs w:val="28"/>
               </w:rPr>
-              <w:t xml:space="preserve">Calculeaza si returneaza </w:t>
-            </w:r>
-            <w:r>
-              <w:rPr>
-                <w:sz w:val="28"/>
-                <w:szCs w:val="28"/>
-              </w:rPr>
-              <w:t>produsul</w:t>
-            </w:r>
-            <w:r>
-              <w:rPr>
-                <w:sz w:val="28"/>
-                <w:szCs w:val="28"/>
-              </w:rPr>
-              <w:t xml:space="preserve"> numerelor complexe din intervalul dat de start si stop din lista data</w:t>
+              <w:t>Calculeaza si returneaza produsul numerelor complexe din intervalul dat de start si stop din lista data</w:t>
             </w:r>
           </w:p>
         </w:tc>
@@ -3778,7 +4970,77 @@
           <w:sz w:val="28"/>
           <w:szCs w:val="28"/>
         </w:rPr>
-        <w:t>) din lista [(1+2j), (4+5j), (7+8j), (6+9j), (15+16j)]:</w:t>
+        <w:t>) din lista [(1</w:t>
+      </w:r>
+      <w:r>
+        <w:rPr>
+          <w:sz w:val="28"/>
+          <w:szCs w:val="28"/>
+        </w:rPr>
+        <w:t xml:space="preserve">, </w:t>
+      </w:r>
+      <w:r>
+        <w:rPr>
+          <w:sz w:val="28"/>
+          <w:szCs w:val="28"/>
+        </w:rPr>
+        <w:t>2), (4</w:t>
+      </w:r>
+      <w:r>
+        <w:rPr>
+          <w:sz w:val="28"/>
+          <w:szCs w:val="28"/>
+        </w:rPr>
+        <w:t xml:space="preserve">, </w:t>
+      </w:r>
+      <w:r>
+        <w:rPr>
+          <w:sz w:val="28"/>
+          <w:szCs w:val="28"/>
+        </w:rPr>
+        <w:t>5), (7</w:t>
+      </w:r>
+      <w:r>
+        <w:rPr>
+          <w:sz w:val="28"/>
+          <w:szCs w:val="28"/>
+        </w:rPr>
+        <w:t xml:space="preserve">, </w:t>
+      </w:r>
+      <w:r>
+        <w:rPr>
+          <w:sz w:val="28"/>
+          <w:szCs w:val="28"/>
+        </w:rPr>
+        <w:t>8), (6</w:t>
+      </w:r>
+      <w:r>
+        <w:rPr>
+          <w:sz w:val="28"/>
+          <w:szCs w:val="28"/>
+        </w:rPr>
+        <w:t xml:space="preserve">, </w:t>
+      </w:r>
+      <w:r>
+        <w:rPr>
+          <w:sz w:val="28"/>
+          <w:szCs w:val="28"/>
+        </w:rPr>
+        <w:t>9), (15</w:t>
+      </w:r>
+      <w:r>
+        <w:rPr>
+          <w:sz w:val="28"/>
+          <w:szCs w:val="28"/>
+        </w:rPr>
+        <w:t xml:space="preserve">, </w:t>
+      </w:r>
+      <w:r>
+        <w:rPr>
+          <w:sz w:val="28"/>
+          <w:szCs w:val="28"/>
+        </w:rPr>
+        <w:t>16)]:</w:t>
       </w:r>
     </w:p>
     <w:tbl>
@@ -3807,6 +5069,7 @@
                 <w:sz w:val="28"/>
                 <w:szCs w:val="28"/>
               </w:rPr>
+              <w:lastRenderedPageBreak/>
               <w:t>Apelare main() din fisierul main</w:t>
             </w:r>
           </w:p>
@@ -4011,7 +5274,21 @@
                 <w:sz w:val="28"/>
                 <w:szCs w:val="28"/>
               </w:rPr>
-              <w:t xml:space="preserve"> suma = (12+15j)</w:t>
+              <w:t xml:space="preserve"> suma = (12</w:t>
+            </w:r>
+            <w:r>
+              <w:rPr>
+                <w:sz w:val="28"/>
+                <w:szCs w:val="28"/>
+              </w:rPr>
+              <w:t xml:space="preserve">, </w:t>
+            </w:r>
+            <w:r>
+              <w:rPr>
+                <w:sz w:val="28"/>
+                <w:szCs w:val="28"/>
+              </w:rPr>
+              <w:t>15)</w:t>
             </w:r>
           </w:p>
         </w:tc>
@@ -4046,7 +5323,77 @@
           <w:sz w:val="28"/>
           <w:szCs w:val="28"/>
         </w:rPr>
-        <w:t>lista [(1+2j), (4+5j), (7+8j), (6+9j), (15+16j)]:</w:t>
+        <w:t>lista [(1</w:t>
+      </w:r>
+      <w:r>
+        <w:rPr>
+          <w:sz w:val="28"/>
+          <w:szCs w:val="28"/>
+        </w:rPr>
+        <w:t xml:space="preserve">, </w:t>
+      </w:r>
+      <w:r>
+        <w:rPr>
+          <w:sz w:val="28"/>
+          <w:szCs w:val="28"/>
+        </w:rPr>
+        <w:t>2), (4</w:t>
+      </w:r>
+      <w:r>
+        <w:rPr>
+          <w:sz w:val="28"/>
+          <w:szCs w:val="28"/>
+        </w:rPr>
+        <w:t xml:space="preserve">, </w:t>
+      </w:r>
+      <w:r>
+        <w:rPr>
+          <w:sz w:val="28"/>
+          <w:szCs w:val="28"/>
+        </w:rPr>
+        <w:t>5), (7</w:t>
+      </w:r>
+      <w:r>
+        <w:rPr>
+          <w:sz w:val="28"/>
+          <w:szCs w:val="28"/>
+        </w:rPr>
+        <w:t xml:space="preserve">, </w:t>
+      </w:r>
+      <w:r>
+        <w:rPr>
+          <w:sz w:val="28"/>
+          <w:szCs w:val="28"/>
+        </w:rPr>
+        <w:t>8), (6</w:t>
+      </w:r>
+      <w:r>
+        <w:rPr>
+          <w:sz w:val="28"/>
+          <w:szCs w:val="28"/>
+        </w:rPr>
+        <w:t xml:space="preserve">, </w:t>
+      </w:r>
+      <w:r>
+        <w:rPr>
+          <w:sz w:val="28"/>
+          <w:szCs w:val="28"/>
+        </w:rPr>
+        <w:t>9), (15</w:t>
+      </w:r>
+      <w:r>
+        <w:rPr>
+          <w:sz w:val="28"/>
+          <w:szCs w:val="28"/>
+        </w:rPr>
+        <w:t xml:space="preserve">, </w:t>
+      </w:r>
+      <w:r>
+        <w:rPr>
+          <w:sz w:val="28"/>
+          <w:szCs w:val="28"/>
+        </w:rPr>
+        <w:t>16)]:</w:t>
       </w:r>
     </w:p>
     <w:tbl>
@@ -4177,7 +5524,6 @@
                 <w:sz w:val="28"/>
                 <w:szCs w:val="28"/>
               </w:rPr>
-              <w:lastRenderedPageBreak/>
               <w:t>start = 0 din citire_index()</w:t>
             </w:r>
           </w:p>
@@ -4364,7 +5710,7 @@
                 <w:sz w:val="28"/>
                 <w:szCs w:val="28"/>
               </w:rPr>
-              <w:t>+</w:t>
+              <w:t xml:space="preserve">, </w:t>
             </w:r>
             <w:r>
               <w:rPr>
@@ -4378,7 +5724,7 @@
                 <w:sz w:val="28"/>
                 <w:szCs w:val="28"/>
               </w:rPr>
-              <w:t>j)</w:t>
+              <w:t>)</w:t>
             </w:r>
           </w:p>
         </w:tc>
@@ -4412,7 +5758,77 @@
           <w:sz w:val="28"/>
           <w:szCs w:val="28"/>
         </w:rPr>
-        <w:t>[(1+2j), (4+5j), (7+8j), (6+9j), (15+16j)]:</w:t>
+        <w:t>[(1</w:t>
+      </w:r>
+      <w:r>
+        <w:rPr>
+          <w:sz w:val="28"/>
+          <w:szCs w:val="28"/>
+        </w:rPr>
+        <w:t xml:space="preserve">, </w:t>
+      </w:r>
+      <w:r>
+        <w:rPr>
+          <w:sz w:val="28"/>
+          <w:szCs w:val="28"/>
+        </w:rPr>
+        <w:t>2), (4</w:t>
+      </w:r>
+      <w:r>
+        <w:rPr>
+          <w:sz w:val="28"/>
+          <w:szCs w:val="28"/>
+        </w:rPr>
+        <w:t xml:space="preserve">, </w:t>
+      </w:r>
+      <w:r>
+        <w:rPr>
+          <w:sz w:val="28"/>
+          <w:szCs w:val="28"/>
+        </w:rPr>
+        <w:t>5), (7</w:t>
+      </w:r>
+      <w:r>
+        <w:rPr>
+          <w:sz w:val="28"/>
+          <w:szCs w:val="28"/>
+        </w:rPr>
+        <w:t xml:space="preserve">, </w:t>
+      </w:r>
+      <w:r>
+        <w:rPr>
+          <w:sz w:val="28"/>
+          <w:szCs w:val="28"/>
+        </w:rPr>
+        <w:t>8), (6</w:t>
+      </w:r>
+      <w:r>
+        <w:rPr>
+          <w:sz w:val="28"/>
+          <w:szCs w:val="28"/>
+        </w:rPr>
+        <w:t xml:space="preserve">, </w:t>
+      </w:r>
+      <w:r>
+        <w:rPr>
+          <w:sz w:val="28"/>
+          <w:szCs w:val="28"/>
+        </w:rPr>
+        <w:t>9), (15</w:t>
+      </w:r>
+      <w:r>
+        <w:rPr>
+          <w:sz w:val="28"/>
+          <w:szCs w:val="28"/>
+        </w:rPr>
+        <w:t xml:space="preserve">, </w:t>
+      </w:r>
+      <w:r>
+        <w:rPr>
+          <w:sz w:val="28"/>
+          <w:szCs w:val="28"/>
+        </w:rPr>
+        <w:t>16)]:</w:t>
       </w:r>
     </w:p>
     <w:tbl>
@@ -4573,7 +5989,78 @@
                 <w:sz w:val="28"/>
                 <w:szCs w:val="28"/>
               </w:rPr>
-              <w:t>Lista auxiliara este returnata si afisata , lista_aux = [(15+16j), (6+9j), (7+8j), (4+5j), (1+2j)]</w:t>
+              <w:lastRenderedPageBreak/>
+              <w:t>Lista auxiliara este returnata si afisata , lista_aux = [(15</w:t>
+            </w:r>
+            <w:r>
+              <w:rPr>
+                <w:sz w:val="28"/>
+                <w:szCs w:val="28"/>
+              </w:rPr>
+              <w:t xml:space="preserve">, </w:t>
+            </w:r>
+            <w:r>
+              <w:rPr>
+                <w:sz w:val="28"/>
+                <w:szCs w:val="28"/>
+              </w:rPr>
+              <w:t>16), (6</w:t>
+            </w:r>
+            <w:r>
+              <w:rPr>
+                <w:sz w:val="28"/>
+                <w:szCs w:val="28"/>
+              </w:rPr>
+              <w:t xml:space="preserve">, </w:t>
+            </w:r>
+            <w:r>
+              <w:rPr>
+                <w:sz w:val="28"/>
+                <w:szCs w:val="28"/>
+              </w:rPr>
+              <w:t>9), (7</w:t>
+            </w:r>
+            <w:r>
+              <w:rPr>
+                <w:sz w:val="28"/>
+                <w:szCs w:val="28"/>
+              </w:rPr>
+              <w:t xml:space="preserve">, </w:t>
+            </w:r>
+            <w:r>
+              <w:rPr>
+                <w:sz w:val="28"/>
+                <w:szCs w:val="28"/>
+              </w:rPr>
+              <w:t>8), (4</w:t>
+            </w:r>
+            <w:r>
+              <w:rPr>
+                <w:sz w:val="28"/>
+                <w:szCs w:val="28"/>
+              </w:rPr>
+              <w:t xml:space="preserve">, </w:t>
+            </w:r>
+            <w:r>
+              <w:rPr>
+                <w:sz w:val="28"/>
+                <w:szCs w:val="28"/>
+              </w:rPr>
+              <w:t>5), (1</w:t>
+            </w:r>
+            <w:r>
+              <w:rPr>
+                <w:sz w:val="28"/>
+                <w:szCs w:val="28"/>
+              </w:rPr>
+              <w:t xml:space="preserve">, </w:t>
+            </w:r>
+            <w:r>
+              <w:rPr>
+                <w:sz w:val="28"/>
+                <w:szCs w:val="28"/>
+              </w:rPr>
+              <w:t>2)]</w:t>
             </w:r>
           </w:p>
         </w:tc>
@@ -4760,6 +6247,48 @@
           </w:p>
         </w:tc>
       </w:tr>
+      <w:tr>
+        <w:tc>
+          <w:tcPr>
+            <w:tcW w:w="4675" w:type="dxa"/>
+          </w:tcPr>
+          <w:p>
+            <w:pPr>
+              <w:rPr>
+                <w:sz w:val="28"/>
+                <w:szCs w:val="28"/>
+              </w:rPr>
+            </w:pPr>
+            <w:r>
+              <w:rPr>
+                <w:sz w:val="28"/>
+                <w:szCs w:val="28"/>
+              </w:rPr>
+              <w:t>filtrare_modul(optiune, numar, lista)</w:t>
+            </w:r>
+          </w:p>
+        </w:tc>
+        <w:tc>
+          <w:tcPr>
+            <w:tcW w:w="4675" w:type="dxa"/>
+          </w:tcPr>
+          <w:p>
+            <w:pPr>
+              <w:rPr>
+                <w:sz w:val="28"/>
+                <w:szCs w:val="28"/>
+              </w:rPr>
+            </w:pPr>
+            <w:r>
+              <w:rPr>
+                <w:sz w:val="28"/>
+                <w:szCs w:val="28"/>
+              </w:rPr>
+              <w:t>Depinzand de valoarea din optiune, functia elimina din lista data fiecare numar complex ce are modulul mai mare, egal, sau mai mic cu un numar dat</w:t>
+            </w:r>
+          </w:p>
+        </w:tc>
+      </w:tr>
     </w:tbl>
     <w:p>
       <w:pPr>
@@ -4789,7 +6318,77 @@
           <w:sz w:val="28"/>
           <w:szCs w:val="28"/>
         </w:rPr>
-        <w:t>Scenariu de rulare pentru filtrarea listei [(2+6j), (8+9j), (3+5j), (9+3j), (1+2j)] de numerele complexe cu partea reala un numar prim:</w:t>
+        <w:t>Scenariu de rulare pentru filtrarea listei [(2</w:t>
+      </w:r>
+      <w:r>
+        <w:rPr>
+          <w:sz w:val="28"/>
+          <w:szCs w:val="28"/>
+        </w:rPr>
+        <w:t xml:space="preserve">, </w:t>
+      </w:r>
+      <w:r>
+        <w:rPr>
+          <w:sz w:val="28"/>
+          <w:szCs w:val="28"/>
+        </w:rPr>
+        <w:t>6), (8</w:t>
+      </w:r>
+      <w:r>
+        <w:rPr>
+          <w:sz w:val="28"/>
+          <w:szCs w:val="28"/>
+        </w:rPr>
+        <w:t xml:space="preserve">, </w:t>
+      </w:r>
+      <w:r>
+        <w:rPr>
+          <w:sz w:val="28"/>
+          <w:szCs w:val="28"/>
+        </w:rPr>
+        <w:t>9), (3</w:t>
+      </w:r>
+      <w:r>
+        <w:rPr>
+          <w:sz w:val="28"/>
+          <w:szCs w:val="28"/>
+        </w:rPr>
+        <w:t xml:space="preserve">, </w:t>
+      </w:r>
+      <w:r>
+        <w:rPr>
+          <w:sz w:val="28"/>
+          <w:szCs w:val="28"/>
+        </w:rPr>
+        <w:t>5), (9</w:t>
+      </w:r>
+      <w:r>
+        <w:rPr>
+          <w:sz w:val="28"/>
+          <w:szCs w:val="28"/>
+        </w:rPr>
+        <w:t xml:space="preserve">, </w:t>
+      </w:r>
+      <w:r>
+        <w:rPr>
+          <w:sz w:val="28"/>
+          <w:szCs w:val="28"/>
+        </w:rPr>
+        <w:t>3), (1</w:t>
+      </w:r>
+      <w:r>
+        <w:rPr>
+          <w:sz w:val="28"/>
+          <w:szCs w:val="28"/>
+        </w:rPr>
+        <w:t xml:space="preserve">, </w:t>
+      </w:r>
+      <w:r>
+        <w:rPr>
+          <w:sz w:val="28"/>
+          <w:szCs w:val="28"/>
+        </w:rPr>
+        <w:t>2)] de numerele complexe cu partea reala un numar prim:</w:t>
       </w:r>
     </w:p>
     <w:tbl>
@@ -4820,6 +6419,13 @@
               </w:rPr>
               <w:t>Apelare main()</w:t>
             </w:r>
+            <w:r>
+              <w:rPr>
+                <w:sz w:val="28"/>
+                <w:szCs w:val="28"/>
+              </w:rPr>
+              <w:t xml:space="preserve"> din fisierul main</w:t>
+            </w:r>
           </w:p>
         </w:tc>
       </w:tr>
@@ -4840,6 +6446,299 @@
                 <w:sz w:val="28"/>
                 <w:szCs w:val="28"/>
               </w:rPr>
+              <w:t>p = 5 din alegere_optiune()</w:t>
+            </w:r>
+          </w:p>
+        </w:tc>
+      </w:tr>
+      <w:tr>
+        <w:tc>
+          <w:tcPr>
+            <w:tcW w:w="9350" w:type="dxa"/>
+          </w:tcPr>
+          <w:p>
+            <w:pPr>
+              <w:rPr>
+                <w:sz w:val="28"/>
+                <w:szCs w:val="28"/>
+              </w:rPr>
+            </w:pPr>
+            <w:r>
+              <w:rPr>
+                <w:sz w:val="28"/>
+                <w:szCs w:val="28"/>
+              </w:rPr>
+              <w:t>p = 1 din alegere_otiune()</w:t>
+            </w:r>
+          </w:p>
+        </w:tc>
+      </w:tr>
+      <w:tr>
+        <w:tc>
+          <w:tcPr>
+            <w:tcW w:w="9350" w:type="dxa"/>
+          </w:tcPr>
+          <w:p>
+            <w:pPr>
+              <w:rPr>
+                <w:sz w:val="28"/>
+                <w:szCs w:val="28"/>
+              </w:rPr>
+            </w:pPr>
+            <w:r>
+              <w:rPr>
+                <w:sz w:val="28"/>
+                <w:szCs w:val="28"/>
+              </w:rPr>
+              <w:t xml:space="preserve">apelare filtru_parte_reala_prim(numere_complexe) </w:t>
+            </w:r>
+          </w:p>
+        </w:tc>
+      </w:tr>
+      <w:tr>
+        <w:tc>
+          <w:tcPr>
+            <w:tcW w:w="9350" w:type="dxa"/>
+          </w:tcPr>
+          <w:p>
+            <w:pPr>
+              <w:rPr>
+                <w:sz w:val="28"/>
+                <w:szCs w:val="28"/>
+              </w:rPr>
+            </w:pPr>
+            <w:r>
+              <w:rPr>
+                <w:sz w:val="28"/>
+                <w:szCs w:val="28"/>
+              </w:rPr>
+              <w:t>Se pargurge lista si se va verifica fiecare element daca are partea reala un numar prim cu ajutorul functiei este_prim()</w:t>
+            </w:r>
+          </w:p>
+        </w:tc>
+      </w:tr>
+      <w:tr>
+        <w:tc>
+          <w:tcPr>
+            <w:tcW w:w="9350" w:type="dxa"/>
+          </w:tcPr>
+          <w:p>
+            <w:pPr>
+              <w:rPr>
+                <w:sz w:val="28"/>
+                <w:szCs w:val="28"/>
+              </w:rPr>
+            </w:pPr>
+            <w:r>
+              <w:rPr>
+                <w:sz w:val="28"/>
+                <w:szCs w:val="28"/>
+              </w:rPr>
+              <w:t>Se vor gasi numerele (2</w:t>
+            </w:r>
+            <w:r>
+              <w:rPr>
+                <w:sz w:val="28"/>
+                <w:szCs w:val="28"/>
+              </w:rPr>
+              <w:t xml:space="preserve">, </w:t>
+            </w:r>
+            <w:r>
+              <w:rPr>
+                <w:sz w:val="28"/>
+                <w:szCs w:val="28"/>
+              </w:rPr>
+              <w:t>6), (3</w:t>
+            </w:r>
+            <w:r>
+              <w:rPr>
+                <w:sz w:val="28"/>
+                <w:szCs w:val="28"/>
+              </w:rPr>
+              <w:t xml:space="preserve">, </w:t>
+            </w:r>
+            <w:r>
+              <w:rPr>
+                <w:sz w:val="28"/>
+                <w:szCs w:val="28"/>
+              </w:rPr>
+              <w:t xml:space="preserve">5), </w:t>
+            </w:r>
+            <w:r>
+              <w:rPr>
+                <w:sz w:val="28"/>
+                <w:szCs w:val="28"/>
+              </w:rPr>
+              <w:t>si vor fi eliminate</w:t>
+            </w:r>
+          </w:p>
+        </w:tc>
+      </w:tr>
+      <w:tr>
+        <w:tc>
+          <w:tcPr>
+            <w:tcW w:w="9350" w:type="dxa"/>
+          </w:tcPr>
+          <w:p>
+            <w:pPr>
+              <w:rPr>
+                <w:sz w:val="28"/>
+                <w:szCs w:val="28"/>
+              </w:rPr>
+            </w:pPr>
+            <w:r>
+              <w:rPr>
+                <w:sz w:val="28"/>
+                <w:szCs w:val="28"/>
+              </w:rPr>
+              <w:t>Se retin intr-o lista auxiliara pozitiile elementelor eliminate</w:t>
+            </w:r>
+          </w:p>
+        </w:tc>
+      </w:tr>
+      <w:tr>
+        <w:tc>
+          <w:tcPr>
+            <w:tcW w:w="9350" w:type="dxa"/>
+          </w:tcPr>
+          <w:p>
+            <w:pPr>
+              <w:rPr>
+                <w:sz w:val="28"/>
+                <w:szCs w:val="28"/>
+              </w:rPr>
+            </w:pPr>
+            <w:r>
+              <w:rPr>
+                <w:sz w:val="28"/>
+                <w:szCs w:val="28"/>
+              </w:rPr>
+              <w:t xml:space="preserve">Lista </w:t>
+            </w:r>
+            <w:r>
+              <w:rPr>
+                <w:sz w:val="28"/>
+                <w:szCs w:val="28"/>
+              </w:rPr>
+              <w:t>v</w:t>
+            </w:r>
+            <w:r>
+              <w:rPr>
+                <w:sz w:val="28"/>
+                <w:szCs w:val="28"/>
+              </w:rPr>
+              <w:t>a</w:t>
+            </w:r>
+            <w:r>
+              <w:rPr>
+                <w:sz w:val="28"/>
+                <w:szCs w:val="28"/>
+              </w:rPr>
+              <w:t xml:space="preserve"> fi returnat</w:t>
+            </w:r>
+            <w:r>
+              <w:rPr>
+                <w:sz w:val="28"/>
+                <w:szCs w:val="28"/>
+              </w:rPr>
+              <w:t>a</w:t>
+            </w:r>
+            <w:r>
+              <w:rPr>
+                <w:sz w:val="28"/>
+                <w:szCs w:val="28"/>
+              </w:rPr>
+              <w:t xml:space="preserve"> de functie pentru testare</w:t>
+            </w:r>
+          </w:p>
+        </w:tc>
+      </w:tr>
+    </w:tbl>
+    <w:p>
+      <w:pPr>
+        <w:rPr>
+          <w:sz w:val="28"/>
+          <w:szCs w:val="28"/>
+        </w:rPr>
+      </w:pPr>
+    </w:p>
+    <w:p>
+      <w:pPr>
+        <w:rPr>
+          <w:sz w:val="28"/>
+          <w:szCs w:val="28"/>
+        </w:rPr>
+      </w:pPr>
+      <w:r>
+        <w:rPr>
+          <w:sz w:val="28"/>
+          <w:szCs w:val="28"/>
+        </w:rPr>
+        <w:t xml:space="preserve">Scenariu de rulare pentru eliminarea tuturor numerelor complexe cu modulul egal din lista </w:t>
+      </w:r>
+      <w:r>
+        <w:rPr>
+          <w:sz w:val="28"/>
+          <w:szCs w:val="28"/>
+        </w:rPr>
+        <w:t>[(6, 8), (8, 6), (2, 3), (5, 6)]</w:t>
+      </w:r>
+      <w:r>
+        <w:rPr>
+          <w:sz w:val="28"/>
+          <w:szCs w:val="28"/>
+        </w:rPr>
+        <w:t>:</w:t>
+      </w:r>
+    </w:p>
+    <w:tbl>
+      <w:tblPr>
+        <w:tblStyle w:val="TableGrid"/>
+        <w:tblW w:w="10165" w:type="dxa"/>
+        <w:tblLook w:val="04A0" w:firstRow="1" w:lastRow="0" w:firstColumn="1" w:lastColumn="0" w:noHBand="0" w:noVBand="1"/>
+      </w:tblPr>
+      <w:tblGrid>
+        <w:gridCol w:w="10165"/>
+      </w:tblGrid>
+      <w:tr>
+        <w:tc>
+          <w:tcPr>
+            <w:tcW w:w="10165" w:type="dxa"/>
+          </w:tcPr>
+          <w:p>
+            <w:pPr>
+              <w:rPr>
+                <w:sz w:val="28"/>
+                <w:szCs w:val="28"/>
+              </w:rPr>
+            </w:pPr>
+            <w:r>
+              <w:rPr>
+                <w:sz w:val="28"/>
+                <w:szCs w:val="28"/>
+              </w:rPr>
+              <w:t>Apelare main() din fisierul main</w:t>
+            </w:r>
+          </w:p>
+        </w:tc>
+      </w:tr>
+      <w:tr>
+        <w:tc>
+          <w:tcPr>
+            <w:tcW w:w="10165" w:type="dxa"/>
+          </w:tcPr>
+          <w:p>
+            <w:pPr>
+              <w:rPr>
+                <w:sz w:val="28"/>
+                <w:szCs w:val="28"/>
+              </w:rPr>
+            </w:pPr>
+            <w:r>
+              <w:rPr>
+                <w:sz w:val="28"/>
+                <w:szCs w:val="28"/>
+              </w:rPr>
               <w:lastRenderedPageBreak/>
               <w:t>p = 5 din alegere_optiune()</w:t>
             </w:r>
@@ -4849,21 +6748,21 @@
       <w:tr>
         <w:tc>
           <w:tcPr>
-            <w:tcW w:w="9350" w:type="dxa"/>
-          </w:tcPr>
-          <w:p>
-            <w:pPr>
-              <w:rPr>
-                <w:sz w:val="28"/>
-                <w:szCs w:val="28"/>
-              </w:rPr>
-            </w:pPr>
-            <w:r>
-              <w:rPr>
-                <w:sz w:val="28"/>
-                <w:szCs w:val="28"/>
-              </w:rPr>
-              <w:t>p = 1 din alegere_otiune()</w:t>
+            <w:tcW w:w="10165" w:type="dxa"/>
+          </w:tcPr>
+          <w:p>
+            <w:pPr>
+              <w:rPr>
+                <w:sz w:val="28"/>
+                <w:szCs w:val="28"/>
+              </w:rPr>
+            </w:pPr>
+            <w:r>
+              <w:rPr>
+                <w:sz w:val="28"/>
+                <w:szCs w:val="28"/>
+              </w:rPr>
+              <w:t>Apelare main() din fisierul func5</w:t>
             </w:r>
           </w:p>
         </w:tc>
@@ -4871,21 +6770,21 @@
       <w:tr>
         <w:tc>
           <w:tcPr>
-            <w:tcW w:w="9350" w:type="dxa"/>
-          </w:tcPr>
-          <w:p>
-            <w:pPr>
-              <w:rPr>
-                <w:sz w:val="28"/>
-                <w:szCs w:val="28"/>
-              </w:rPr>
-            </w:pPr>
-            <w:r>
-              <w:rPr>
-                <w:sz w:val="28"/>
-                <w:szCs w:val="28"/>
-              </w:rPr>
-              <w:t xml:space="preserve">apelare filtru_parte_reala_prim(numere_complexe) </w:t>
+            <w:tcW w:w="10165" w:type="dxa"/>
+          </w:tcPr>
+          <w:p>
+            <w:pPr>
+              <w:rPr>
+                <w:sz w:val="28"/>
+                <w:szCs w:val="28"/>
+              </w:rPr>
+            </w:pPr>
+            <w:r>
+              <w:rPr>
+                <w:sz w:val="28"/>
+                <w:szCs w:val="28"/>
+              </w:rPr>
+              <w:t>p = 2 din alegere_optiune()</w:t>
             </w:r>
           </w:p>
         </w:tc>
@@ -4893,21 +6792,21 @@
       <w:tr>
         <w:tc>
           <w:tcPr>
-            <w:tcW w:w="9350" w:type="dxa"/>
-          </w:tcPr>
-          <w:p>
-            <w:pPr>
-              <w:rPr>
-                <w:sz w:val="28"/>
-                <w:szCs w:val="28"/>
-              </w:rPr>
-            </w:pPr>
-            <w:r>
-              <w:rPr>
-                <w:sz w:val="28"/>
-                <w:szCs w:val="28"/>
-              </w:rPr>
-              <w:t>Se pargurge lista si se va verifica fiecare element daca are partea reala un numar prim cu ajutorul functiei este_prim()</w:t>
+            <w:tcW w:w="10165" w:type="dxa"/>
+          </w:tcPr>
+          <w:p>
+            <w:pPr>
+              <w:rPr>
+                <w:sz w:val="28"/>
+                <w:szCs w:val="28"/>
+              </w:rPr>
+            </w:pPr>
+            <w:r>
+              <w:rPr>
+                <w:sz w:val="28"/>
+                <w:szCs w:val="28"/>
+              </w:rPr>
+              <w:t>nr = 10 din citire_valoare()</w:t>
             </w:r>
           </w:p>
         </w:tc>
@@ -4915,28 +6814,21 @@
       <w:tr>
         <w:tc>
           <w:tcPr>
-            <w:tcW w:w="9350" w:type="dxa"/>
-          </w:tcPr>
-          <w:p>
-            <w:pPr>
-              <w:rPr>
-                <w:sz w:val="28"/>
-                <w:szCs w:val="28"/>
-              </w:rPr>
-            </w:pPr>
-            <w:r>
-              <w:rPr>
-                <w:sz w:val="28"/>
-                <w:szCs w:val="28"/>
-              </w:rPr>
-              <w:t xml:space="preserve">Se vor gasi numerele (2+6j), (3+5j), </w:t>
-            </w:r>
-            <w:r>
-              <w:rPr>
-                <w:sz w:val="28"/>
-                <w:szCs w:val="28"/>
-              </w:rPr>
-              <w:t>si vor fi eliminate</w:t>
+            <w:tcW w:w="10165" w:type="dxa"/>
+          </w:tcPr>
+          <w:p>
+            <w:pPr>
+              <w:rPr>
+                <w:sz w:val="28"/>
+                <w:szCs w:val="28"/>
+              </w:rPr>
+            </w:pPr>
+            <w:r>
+              <w:rPr>
+                <w:sz w:val="28"/>
+                <w:szCs w:val="28"/>
+              </w:rPr>
+              <w:t>p = 2 din alegere_optiune()</w:t>
             </w:r>
           </w:p>
         </w:tc>
@@ -4944,21 +6836,21 @@
       <w:tr>
         <w:tc>
           <w:tcPr>
-            <w:tcW w:w="9350" w:type="dxa"/>
-          </w:tcPr>
-          <w:p>
-            <w:pPr>
-              <w:rPr>
-                <w:sz w:val="28"/>
-                <w:szCs w:val="28"/>
-              </w:rPr>
-            </w:pPr>
-            <w:r>
-              <w:rPr>
-                <w:sz w:val="28"/>
-                <w:szCs w:val="28"/>
-              </w:rPr>
-              <w:t>Se retin intr-o lista auxiliara pozitiile elementelor eliminate</w:t>
+            <w:tcW w:w="10165" w:type="dxa"/>
+          </w:tcPr>
+          <w:p>
+            <w:pPr>
+              <w:rPr>
+                <w:sz w:val="28"/>
+                <w:szCs w:val="28"/>
+              </w:rPr>
+            </w:pPr>
+            <w:r>
+              <w:rPr>
+                <w:sz w:val="28"/>
+                <w:szCs w:val="28"/>
+              </w:rPr>
+              <w:t>Apelare filtrare_modul(optiune, numar, numere_complexe)</w:t>
             </w:r>
           </w:p>
         </w:tc>
@@ -4966,56 +6858,72 @@
       <w:tr>
         <w:tc>
           <w:tcPr>
-            <w:tcW w:w="9350" w:type="dxa"/>
-          </w:tcPr>
-          <w:p>
-            <w:pPr>
-              <w:rPr>
-                <w:sz w:val="28"/>
-                <w:szCs w:val="28"/>
-              </w:rPr>
-            </w:pPr>
-            <w:r>
-              <w:rPr>
-                <w:sz w:val="28"/>
-                <w:szCs w:val="28"/>
-              </w:rPr>
-              <w:t xml:space="preserve">Lista </w:t>
-            </w:r>
-            <w:r>
-              <w:rPr>
-                <w:sz w:val="28"/>
-                <w:szCs w:val="28"/>
-              </w:rPr>
-              <w:t>v</w:t>
-            </w:r>
-            <w:r>
-              <w:rPr>
-                <w:sz w:val="28"/>
-                <w:szCs w:val="28"/>
-              </w:rPr>
-              <w:t>a</w:t>
-            </w:r>
-            <w:r>
-              <w:rPr>
-                <w:sz w:val="28"/>
-                <w:szCs w:val="28"/>
-              </w:rPr>
-              <w:t xml:space="preserve"> fi returnat</w:t>
-            </w:r>
-            <w:r>
-              <w:rPr>
-                <w:sz w:val="28"/>
-                <w:szCs w:val="28"/>
-              </w:rPr>
-              <w:t>a</w:t>
-            </w:r>
-            <w:r>
-              <w:rPr>
-                <w:sz w:val="28"/>
-                <w:szCs w:val="28"/>
-              </w:rPr>
-              <w:t xml:space="preserve"> de functie pentru testare</w:t>
+            <w:tcW w:w="10165" w:type="dxa"/>
+          </w:tcPr>
+          <w:p>
+            <w:pPr>
+              <w:rPr>
+                <w:sz w:val="28"/>
+                <w:szCs w:val="28"/>
+              </w:rPr>
+            </w:pPr>
+            <w:r>
+              <w:rPr>
+                <w:sz w:val="28"/>
+                <w:szCs w:val="28"/>
+              </w:rPr>
+              <w:t>Optiunea fiind doi, se cauta numerele complexe cu modulul egal cu 10</w:t>
+            </w:r>
+          </w:p>
+        </w:tc>
+      </w:tr>
+      <w:tr>
+        <w:tc>
+          <w:tcPr>
+            <w:tcW w:w="10165" w:type="dxa"/>
+          </w:tcPr>
+          <w:p>
+            <w:pPr>
+              <w:rPr>
+                <w:sz w:val="28"/>
+                <w:szCs w:val="28"/>
+              </w:rPr>
+            </w:pPr>
+            <w:r>
+              <w:rPr>
+                <w:sz w:val="28"/>
+                <w:szCs w:val="28"/>
+              </w:rPr>
+              <w:t>Sunt gasite numerele (6, 8) si (8, 6) si vor fi eliminate</w:t>
+            </w:r>
+          </w:p>
+        </w:tc>
+      </w:tr>
+      <w:tr>
+        <w:tc>
+          <w:tcPr>
+            <w:tcW w:w="10165" w:type="dxa"/>
+          </w:tcPr>
+          <w:p>
+            <w:pPr>
+              <w:rPr>
+                <w:sz w:val="28"/>
+                <w:szCs w:val="28"/>
+              </w:rPr>
+            </w:pPr>
+            <w:r>
+              <w:rPr>
+                <w:sz w:val="28"/>
+                <w:szCs w:val="28"/>
+              </w:rPr>
+              <w:t xml:space="preserve">Lista finala va fi </w:t>
+            </w:r>
+            <w:r>
+              <w:rPr>
+                <w:sz w:val="28"/>
+                <w:szCs w:val="28"/>
+              </w:rPr>
+              <w:t>[(2, 3), (5, 6)]</w:t>
             </w:r>
           </w:p>
         </w:tc>
@@ -6004,7 +7912,6 @@
   <w:style w:type="character" w:default="1" w:styleId="DefaultParagraphFont">
     <w:name w:val="Default Paragraph Font"/>
     <w:uiPriority w:val="1"/>
-    <w:semiHidden/>
     <w:unhideWhenUsed/>
   </w:style>
   <w:style w:type="table" w:default="1" w:styleId="TableNormal">

</xml_diff>